<commit_message>
Adding the report task 7
</commit_message>
<xml_diff>
--- a/Arina_Marchenko/docs/Business_Template.docx
+++ b/Arina_Marchenko/docs/Business_Template.docx
@@ -28,21 +28,11 @@
             <w:pPr>
               <w:pStyle w:val="CompanyName"/>
             </w:pPr>
-            <w:r>
-              <w:fldChar w:fldCharType="begin"/>
-            </w:r>
-            <w:r>
-              <w:instrText xml:space="preserve"> DOCPROPERTY  Company  \* MERGEFORMAT </w:instrText>
-            </w:r>
-            <w:r>
-              <w:fldChar w:fldCharType="separate"/>
-            </w:r>
-            <w:r>
-              <w:t>EPAM Systems, RD Dep.</w:t>
-            </w:r>
-            <w:r>
-              <w:fldChar w:fldCharType="end"/>
-            </w:r>
+            <w:fldSimple w:instr=" DOCPROPERTY  Company  \* MERGEFORMAT ">
+              <w:r>
+                <w:t>EPAM Systems, RD Dep.</w:t>
+              </w:r>
+            </w:fldSimple>
           </w:p>
         </w:tc>
       </w:tr>
@@ -67,21 +57,11 @@
                 <w:szCs w:val="44"/>
               </w:rPr>
             </w:pPr>
-            <w:r>
-              <w:fldChar w:fldCharType="begin"/>
-            </w:r>
-            <w:r>
-              <w:instrText xml:space="preserve"> DOCPROPERTY  Title  \* MERGEFORMAT </w:instrText>
-            </w:r>
-            <w:r>
-              <w:fldChar w:fldCharType="separate"/>
-            </w:r>
-            <w:r>
-              <w:t>Any Title</w:t>
-            </w:r>
-            <w:r>
-              <w:fldChar w:fldCharType="end"/>
-            </w:r>
+            <w:fldSimple w:instr=" DOCPROPERTY  Title  \* MERGEFORMAT ">
+              <w:r>
+                <w:t>Any Title</w:t>
+              </w:r>
+            </w:fldSimple>
           </w:p>
         </w:tc>
       </w:tr>
@@ -131,8 +111,6 @@
       <w:r>
         <w:tab/>
       </w:r>
-      <w:bookmarkStart w:id="4" w:name="_GoBack"/>
-      <w:bookmarkEnd w:id="4"/>
     </w:p>
     <w:p>
       <w:pPr>
@@ -1117,7 +1095,7 @@
       <w:r>
         <w:br w:type="page"/>
       </w:r>
-      <w:bookmarkStart w:id="5" w:name="_Toc412572569"/>
+      <w:bookmarkStart w:id="4" w:name="_Toc412572569"/>
       <w:bookmarkEnd w:id="0"/>
       <w:bookmarkEnd w:id="1"/>
       <w:bookmarkEnd w:id="2"/>
@@ -1126,15 +1104,63 @@
         <w:lastRenderedPageBreak/>
         <w:t>Business Description</w:t>
       </w:r>
+      <w:bookmarkEnd w:id="4"/>
+    </w:p>
+    <w:p>
+      <w:pPr>
+        <w:pStyle w:val="21"/>
+      </w:pPr>
+      <w:bookmarkStart w:id="5" w:name="_Toc412572570"/>
+      <w:r>
+        <w:t>Business background</w:t>
+      </w:r>
       <w:bookmarkEnd w:id="5"/>
     </w:p>
     <w:p>
       <w:pPr>
+        <w:pStyle w:val="a3"/>
+      </w:pPr>
+      <w:r>
+        <w:t xml:space="preserve">Nowadays there are many different ways of buying cars. Thousands of cars are sold and bought daily. Moreover, sometimes it is complicated to keep track of all changes in car prices and the popularity of models especially because of the huge amount of different characteristic such as vehicle type, fuel type, and gearbox. </w:t>
+      </w:r>
+    </w:p>
+    <w:p>
+      <w:pPr>
         <w:pStyle w:val="21"/>
       </w:pPr>
-      <w:bookmarkStart w:id="6" w:name="_Toc412572570"/>
-      <w:r>
-        <w:t>Business background</w:t>
+      <w:bookmarkStart w:id="6" w:name="_Toc412572571"/>
+      <w:r>
+        <w:t>P</w:t>
+      </w:r>
+      <w:r>
+        <w:t xml:space="preserve">roblems </w:t>
+      </w:r>
+      <w:r>
+        <w:t>b</w:t>
+      </w:r>
+      <w:r>
+        <w:t xml:space="preserve">ecause of </w:t>
+      </w:r>
+      <w:r>
+        <w:t>p</w:t>
+      </w:r>
+      <w:r>
+        <w:t xml:space="preserve">oor </w:t>
+      </w:r>
+      <w:r>
+        <w:t>d</w:t>
+      </w:r>
+      <w:r>
+        <w:t xml:space="preserve">ata </w:t>
+      </w:r>
+      <w:r>
+        <w:t>m</w:t>
+      </w:r>
+      <w:r>
+        <w:t>anagemen</w:t>
+      </w:r>
+      <w:r>
+        <w:t>t</w:t>
       </w:r>
       <w:bookmarkEnd w:id="6"/>
     </w:p>
@@ -1143,54 +1169,16 @@
         <w:pStyle w:val="a3"/>
       </w:pPr>
       <w:r>
-        <w:t xml:space="preserve">Nowadays there are many different ways of buying cars. Thousands of cars </w:t>
-      </w:r>
-      <w:proofErr w:type="gramStart"/>
-      <w:r>
-        <w:t>are sold and bought daily</w:t>
-      </w:r>
-      <w:proofErr w:type="gramEnd"/>
-      <w:r>
-        <w:t xml:space="preserve">. Moreover, sometimes it is complicated to keep track of all changes in car prices and the popularity of models especially because of the huge amount of different characteristic such as vehicle type, fuel type, and gearbox. </w:t>
+        <w:t>The problems that business is facing because of poor data management are that it is so complicated to find all the information about the cars such as price, year of registration, model and kilometer in one place. Usually this information divided into small pieces in different places. In addition, it is hardly to find the information about different types of model in one place.</w:t>
       </w:r>
     </w:p>
     <w:p>
       <w:pPr>
         <w:pStyle w:val="21"/>
       </w:pPr>
-      <w:bookmarkStart w:id="7" w:name="_Toc412572571"/>
-      <w:r>
-        <w:t>P</w:t>
-      </w:r>
-      <w:r>
-        <w:t xml:space="preserve">roblems </w:t>
-      </w:r>
-      <w:r>
-        <w:t>b</w:t>
-      </w:r>
-      <w:r>
-        <w:t xml:space="preserve">ecause of </w:t>
-      </w:r>
-      <w:r>
-        <w:t>p</w:t>
-      </w:r>
-      <w:r>
-        <w:t xml:space="preserve">oor </w:t>
-      </w:r>
-      <w:r>
-        <w:t>d</w:t>
-      </w:r>
-      <w:r>
-        <w:t xml:space="preserve">ata </w:t>
-      </w:r>
-      <w:r>
-        <w:t>m</w:t>
-      </w:r>
-      <w:r>
-        <w:t>anagemen</w:t>
-      </w:r>
-      <w:r>
-        <w:t>t</w:t>
+      <w:bookmarkStart w:id="7" w:name="_Toc412572572"/>
+      <w:r>
+        <w:t>Benefits from implementing a Data Warehouse</w:t>
       </w:r>
       <w:bookmarkEnd w:id="7"/>
     </w:p>
@@ -1199,98 +1187,742 @@
         <w:pStyle w:val="a3"/>
       </w:pPr>
       <w:r>
-        <w:t>The problems that business is facing because of poor data management are that it is so complicated to find all the information about the cars such as price, year of registration, model and kilometer in one place. Usually this information divided into small pieces in different places. In addition, it is hardly to find the information about differe</w:t>
-      </w:r>
-      <w:r>
-        <w:t>nt types of model in one place.</w:t>
-      </w:r>
-    </w:p>
-    <w:p>
-      <w:pPr>
-        <w:pStyle w:val="21"/>
-      </w:pPr>
-      <w:bookmarkStart w:id="8" w:name="_Toc412572572"/>
-      <w:r>
-        <w:t>Benefits from implementing a Data Warehouse</w:t>
-      </w:r>
+        <w:t>With the help of data warehouse, it would be easier to find the information about cars, building different types of reports. In addition, it could be possible to see the difference in sales per years or per model, or per price. Completed information about car sold will be in one place.</w:t>
+      </w:r>
+    </w:p>
+    <w:p>
+      <w:pPr>
+        <w:pStyle w:val="a3"/>
+      </w:pPr>
+      <w:r>
+        <w:t>This DWH would be suitable either for people, who wanted to buy a car, or for that people, who are interested in evaluation of the situation in the car market.</w:t>
+      </w:r>
+    </w:p>
+    <w:p>
+      <w:pPr>
+        <w:pStyle w:val="1"/>
+      </w:pPr>
+      <w:bookmarkStart w:id="8" w:name="_Toc412572573"/>
+      <w:r>
+        <w:t>Dimensions of a Business</w:t>
+      </w:r>
+      <w:bookmarkStart w:id="9" w:name="_Hlk314571188"/>
       <w:bookmarkEnd w:id="8"/>
     </w:p>
     <w:p>
-      <w:pPr>
-        <w:pStyle w:val="a3"/>
-      </w:pPr>
-      <w:r>
-        <w:t>With the help of data warehouse, it would be easier to find the information about cars, building different types of reports. In addition, it could be possible to see the difference in sales per years or per model, or per price. Completed information about car sold will be in one place.</w:t>
-      </w:r>
-    </w:p>
-    <w:p>
-      <w:pPr>
-        <w:pStyle w:val="a3"/>
-      </w:pPr>
-      <w:r>
-        <w:t>This DWH would be suitable either for people, who wanted to buy a car, or for that people, who are interested in evaluation of the situation in the car market.</w:t>
-      </w:r>
+      <w:r>
+        <w:t>The business of the project is a car sale. Thousands of cars are sold and bought daily, so it becomes a problem to keep it in one place. Based on this, the grain of the model is a car for sale.</w:t>
+      </w:r>
+    </w:p>
+    <w:p>
+      <w:r>
+        <w:t>Fact table will include product_id, r</w:t>
+      </w:r>
+      <w:r>
+        <w:rPr>
+          <w:noProof/>
+        </w:rPr>
+        <w:t xml:space="preserve">egistration date id , characteristic_id, vehicle type id, gearbox id, model id, fuel type id, status id, power PS, </w:t>
+      </w:r>
+      <w:r>
+        <w:t>cost, kilometers, min price, average price, sd price.</w:t>
+      </w:r>
+    </w:p>
+    <w:p>
+      <w:r>
+        <w:t>Dimensions:</w:t>
+      </w:r>
+    </w:p>
+    <w:p>
+      <w:pPr>
+        <w:pStyle w:val="aff8"/>
+        <w:widowControl/>
+        <w:numPr>
+          <w:ilvl w:val="0"/>
+          <w:numId w:val="16"/>
+        </w:numPr>
+        <w:spacing w:after="160" w:line="256" w:lineRule="auto"/>
+        <w:contextualSpacing/>
+      </w:pPr>
+      <w:r>
+        <w:t>Seller. Here will be information about seller such as:</w:t>
+      </w:r>
+    </w:p>
+    <w:p>
+      <w:pPr>
+        <w:pStyle w:val="aff8"/>
+        <w:widowControl/>
+        <w:numPr>
+          <w:ilvl w:val="1"/>
+          <w:numId w:val="16"/>
+        </w:numPr>
+        <w:spacing w:after="160" w:line="256" w:lineRule="auto"/>
+        <w:contextualSpacing/>
+      </w:pPr>
+      <w:r>
+        <w:t>Name</w:t>
+      </w:r>
+    </w:p>
+    <w:p>
+      <w:pPr>
+        <w:pStyle w:val="aff8"/>
+        <w:widowControl/>
+        <w:numPr>
+          <w:ilvl w:val="1"/>
+          <w:numId w:val="16"/>
+        </w:numPr>
+        <w:spacing w:after="160" w:line="256" w:lineRule="auto"/>
+        <w:contextualSpacing/>
+      </w:pPr>
+      <w:r>
+        <w:t>Surname</w:t>
+      </w:r>
+    </w:p>
+    <w:p>
+      <w:pPr>
+        <w:pStyle w:val="aff8"/>
+        <w:widowControl/>
+        <w:numPr>
+          <w:ilvl w:val="1"/>
+          <w:numId w:val="16"/>
+        </w:numPr>
+        <w:spacing w:after="160" w:line="256" w:lineRule="auto"/>
+        <w:contextualSpacing/>
+      </w:pPr>
+      <w:r>
+        <w:t>Rating</w:t>
+      </w:r>
+    </w:p>
+    <w:p>
+      <w:pPr>
+        <w:pStyle w:val="aff8"/>
+        <w:widowControl/>
+        <w:numPr>
+          <w:ilvl w:val="1"/>
+          <w:numId w:val="16"/>
+        </w:numPr>
+        <w:spacing w:after="160" w:line="256" w:lineRule="auto"/>
+        <w:contextualSpacing/>
+      </w:pPr>
+      <w:r>
+        <w:t>Contact information (phone, email)</w:t>
+      </w:r>
+    </w:p>
+    <w:p>
+      <w:pPr>
+        <w:pStyle w:val="aff8"/>
+        <w:widowControl/>
+        <w:numPr>
+          <w:ilvl w:val="0"/>
+          <w:numId w:val="16"/>
+        </w:numPr>
+        <w:spacing w:after="160" w:line="256" w:lineRule="auto"/>
+        <w:contextualSpacing/>
+      </w:pPr>
+      <w:r>
+        <w:t xml:space="preserve">Store. </w:t>
+      </w:r>
+      <w:r>
+        <w:rPr>
+          <w:noProof/>
+        </w:rPr>
+        <w:t>In Store there is information about the location:</w:t>
+      </w:r>
+    </w:p>
+    <w:p>
+      <w:pPr>
+        <w:pStyle w:val="aff8"/>
+        <w:widowControl/>
+        <w:numPr>
+          <w:ilvl w:val="0"/>
+          <w:numId w:val="17"/>
+        </w:numPr>
+        <w:spacing w:after="160" w:line="256" w:lineRule="auto"/>
+        <w:contextualSpacing/>
+      </w:pPr>
+      <w:r>
+        <w:rPr>
+          <w:noProof/>
+        </w:rPr>
+        <w:t>Country</w:t>
+      </w:r>
+    </w:p>
+    <w:p>
+      <w:pPr>
+        <w:pStyle w:val="aff8"/>
+        <w:widowControl/>
+        <w:numPr>
+          <w:ilvl w:val="0"/>
+          <w:numId w:val="17"/>
+        </w:numPr>
+        <w:spacing w:after="160" w:line="256" w:lineRule="auto"/>
+        <w:contextualSpacing/>
+      </w:pPr>
+      <w:r>
+        <w:rPr>
+          <w:noProof/>
+        </w:rPr>
+        <w:t xml:space="preserve"> City</w:t>
+      </w:r>
+    </w:p>
+    <w:p>
+      <w:pPr>
+        <w:pStyle w:val="aff8"/>
+        <w:widowControl/>
+        <w:numPr>
+          <w:ilvl w:val="0"/>
+          <w:numId w:val="17"/>
+        </w:numPr>
+        <w:spacing w:after="160" w:line="256" w:lineRule="auto"/>
+        <w:contextualSpacing/>
+      </w:pPr>
+      <w:r>
+        <w:rPr>
+          <w:noProof/>
+        </w:rPr>
+        <w:t xml:space="preserve"> Street</w:t>
+      </w:r>
+    </w:p>
+    <w:p>
+      <w:pPr>
+        <w:pStyle w:val="aff8"/>
+        <w:widowControl/>
+        <w:numPr>
+          <w:ilvl w:val="0"/>
+          <w:numId w:val="17"/>
+        </w:numPr>
+        <w:spacing w:after="160" w:line="256" w:lineRule="auto"/>
+        <w:contextualSpacing/>
+      </w:pPr>
+      <w:r>
+        <w:rPr>
+          <w:noProof/>
+        </w:rPr>
+        <w:t xml:space="preserve"> house </w:t>
+      </w:r>
+    </w:p>
+    <w:p>
+      <w:pPr>
+        <w:ind w:left="720"/>
+        <w:rPr>
+          <w:noProof/>
+        </w:rPr>
+      </w:pPr>
+      <w:r>
+        <w:rPr>
+          <w:noProof/>
+        </w:rPr>
+        <w:t>contacts of each store:</w:t>
+      </w:r>
+    </w:p>
+    <w:p>
+      <w:pPr>
+        <w:pStyle w:val="aff8"/>
+        <w:widowControl/>
+        <w:numPr>
+          <w:ilvl w:val="0"/>
+          <w:numId w:val="17"/>
+        </w:numPr>
+        <w:spacing w:after="160" w:line="256" w:lineRule="auto"/>
+        <w:contextualSpacing/>
+      </w:pPr>
+      <w:r>
+        <w:rPr>
+          <w:noProof/>
+        </w:rPr>
+        <w:t>Phone</w:t>
+      </w:r>
+    </w:p>
+    <w:p>
+      <w:pPr>
+        <w:pStyle w:val="aff8"/>
+        <w:widowControl/>
+        <w:numPr>
+          <w:ilvl w:val="0"/>
+          <w:numId w:val="17"/>
+        </w:numPr>
+        <w:spacing w:after="160" w:line="256" w:lineRule="auto"/>
+        <w:contextualSpacing/>
+      </w:pPr>
+      <w:r>
+        <w:rPr>
+          <w:noProof/>
+        </w:rPr>
+        <w:t>email</w:t>
+      </w:r>
+    </w:p>
+    <w:p>
+      <w:pPr>
+        <w:pStyle w:val="aff8"/>
+        <w:widowControl/>
+        <w:numPr>
+          <w:ilvl w:val="0"/>
+          <w:numId w:val="16"/>
+        </w:numPr>
+        <w:spacing w:after="160" w:line="256" w:lineRule="auto"/>
+        <w:contextualSpacing/>
+      </w:pPr>
+      <w:r>
+        <w:rPr>
+          <w:noProof/>
+        </w:rPr>
+        <w:t>Product. Here will be:</w:t>
+      </w:r>
+    </w:p>
+    <w:p>
+      <w:pPr>
+        <w:pStyle w:val="aff8"/>
+        <w:widowControl/>
+        <w:numPr>
+          <w:ilvl w:val="0"/>
+          <w:numId w:val="17"/>
+        </w:numPr>
+        <w:spacing w:after="160" w:line="256" w:lineRule="auto"/>
+        <w:contextualSpacing/>
+      </w:pPr>
+      <w:r>
+        <w:rPr>
+          <w:noProof/>
+        </w:rPr>
+        <w:t>product id</w:t>
+      </w:r>
+    </w:p>
+    <w:p>
+      <w:pPr>
+        <w:pStyle w:val="aff8"/>
+        <w:widowControl/>
+        <w:numPr>
+          <w:ilvl w:val="0"/>
+          <w:numId w:val="17"/>
+        </w:numPr>
+        <w:spacing w:after="160" w:line="256" w:lineRule="auto"/>
+        <w:contextualSpacing/>
+        <w:rPr>
+          <w:noProof/>
+        </w:rPr>
+      </w:pPr>
+      <w:r>
+        <w:rPr>
+          <w:noProof/>
+        </w:rPr>
+        <w:t>product number</w:t>
+      </w:r>
+    </w:p>
+    <w:p>
+      <w:pPr>
+        <w:pStyle w:val="aff8"/>
+        <w:widowControl/>
+        <w:numPr>
+          <w:ilvl w:val="0"/>
+          <w:numId w:val="17"/>
+        </w:numPr>
+        <w:spacing w:after="160" w:line="256" w:lineRule="auto"/>
+        <w:contextualSpacing/>
+      </w:pPr>
+      <w:r>
+        <w:rPr>
+          <w:noProof/>
+        </w:rPr>
+        <w:t>name</w:t>
+      </w:r>
+    </w:p>
+    <w:p>
+      <w:pPr>
+        <w:pStyle w:val="aff8"/>
+        <w:widowControl/>
+        <w:numPr>
+          <w:ilvl w:val="0"/>
+          <w:numId w:val="16"/>
+        </w:numPr>
+        <w:spacing w:after="160" w:line="256" w:lineRule="auto"/>
+        <w:contextualSpacing/>
+      </w:pPr>
+      <w:r>
+        <w:t>Date of registration. Here will be registration:</w:t>
+      </w:r>
+    </w:p>
+    <w:p>
+      <w:pPr>
+        <w:pStyle w:val="aff8"/>
+        <w:widowControl/>
+        <w:numPr>
+          <w:ilvl w:val="0"/>
+          <w:numId w:val="17"/>
+        </w:numPr>
+        <w:spacing w:after="160" w:line="256" w:lineRule="auto"/>
+        <w:contextualSpacing/>
+      </w:pPr>
+      <w:r>
+        <w:t>date id</w:t>
+      </w:r>
+    </w:p>
+    <w:p>
+      <w:pPr>
+        <w:pStyle w:val="aff8"/>
+        <w:widowControl/>
+        <w:numPr>
+          <w:ilvl w:val="0"/>
+          <w:numId w:val="17"/>
+        </w:numPr>
+        <w:spacing w:after="160" w:line="256" w:lineRule="auto"/>
+        <w:contextualSpacing/>
+      </w:pPr>
+      <w:r>
+        <w:t xml:space="preserve"> year of registration</w:t>
+      </w:r>
+    </w:p>
+    <w:p>
+      <w:pPr>
+        <w:pStyle w:val="aff8"/>
+        <w:widowControl/>
+        <w:numPr>
+          <w:ilvl w:val="0"/>
+          <w:numId w:val="17"/>
+        </w:numPr>
+        <w:spacing w:after="160" w:line="256" w:lineRule="auto"/>
+        <w:contextualSpacing/>
+      </w:pPr>
+      <w:r>
+        <w:t xml:space="preserve"> month of registration</w:t>
+      </w:r>
+    </w:p>
+    <w:p>
+      <w:pPr>
+        <w:pStyle w:val="aff8"/>
+        <w:widowControl/>
+        <w:numPr>
+          <w:ilvl w:val="0"/>
+          <w:numId w:val="17"/>
+        </w:numPr>
+        <w:spacing w:after="160" w:line="256" w:lineRule="auto"/>
+        <w:contextualSpacing/>
+      </w:pPr>
+      <w:r>
+        <w:t xml:space="preserve"> day of registration</w:t>
+      </w:r>
+    </w:p>
+    <w:p>
+      <w:pPr>
+        <w:pStyle w:val="aff8"/>
+        <w:widowControl/>
+        <w:numPr>
+          <w:ilvl w:val="0"/>
+          <w:numId w:val="16"/>
+        </w:numPr>
+        <w:spacing w:after="160" w:line="256" w:lineRule="auto"/>
+        <w:contextualSpacing/>
+      </w:pPr>
+      <w:r>
+        <w:t>Vehicle type. Here will be:</w:t>
+      </w:r>
+    </w:p>
+    <w:p>
+      <w:pPr>
+        <w:pStyle w:val="aff8"/>
+        <w:widowControl/>
+        <w:numPr>
+          <w:ilvl w:val="0"/>
+          <w:numId w:val="17"/>
+        </w:numPr>
+        <w:spacing w:after="160" w:line="256" w:lineRule="auto"/>
+        <w:contextualSpacing/>
+      </w:pPr>
+      <w:r>
+        <w:t>vehicle type id</w:t>
+      </w:r>
+    </w:p>
+    <w:p>
+      <w:pPr>
+        <w:pStyle w:val="aff8"/>
+        <w:widowControl/>
+        <w:numPr>
+          <w:ilvl w:val="0"/>
+          <w:numId w:val="17"/>
+        </w:numPr>
+        <w:spacing w:after="160" w:line="256" w:lineRule="auto"/>
+        <w:contextualSpacing/>
+      </w:pPr>
+      <w:r>
+        <w:t>type name(coupe, suv, kleinwagen, limousine, cabrio, bus, kombi, andere)</w:t>
+      </w:r>
+    </w:p>
+    <w:p>
+      <w:pPr>
+        <w:pStyle w:val="aff8"/>
+        <w:widowControl/>
+        <w:numPr>
+          <w:ilvl w:val="0"/>
+          <w:numId w:val="16"/>
+        </w:numPr>
+        <w:spacing w:after="160" w:line="256" w:lineRule="auto"/>
+        <w:contextualSpacing/>
+      </w:pPr>
+      <w:r>
+        <w:t>Fuel Type. Here will be:</w:t>
+      </w:r>
+    </w:p>
+    <w:p>
+      <w:pPr>
+        <w:pStyle w:val="aff8"/>
+        <w:widowControl/>
+        <w:numPr>
+          <w:ilvl w:val="0"/>
+          <w:numId w:val="17"/>
+        </w:numPr>
+        <w:spacing w:after="160" w:line="256" w:lineRule="auto"/>
+        <w:contextualSpacing/>
+      </w:pPr>
+      <w:r>
+        <w:lastRenderedPageBreak/>
+        <w:t>fuel type id</w:t>
+      </w:r>
+    </w:p>
+    <w:p>
+      <w:pPr>
+        <w:pStyle w:val="aff8"/>
+        <w:widowControl/>
+        <w:numPr>
+          <w:ilvl w:val="0"/>
+          <w:numId w:val="17"/>
+        </w:numPr>
+        <w:spacing w:after="160" w:line="256" w:lineRule="auto"/>
+        <w:contextualSpacing/>
+      </w:pPr>
+      <w:r>
+        <w:t>fuel type(benzin, diesel, Ipg, hybrid)</w:t>
+      </w:r>
+    </w:p>
+    <w:p>
+      <w:pPr>
+        <w:pStyle w:val="aff8"/>
+        <w:widowControl/>
+        <w:numPr>
+          <w:ilvl w:val="0"/>
+          <w:numId w:val="16"/>
+        </w:numPr>
+        <w:spacing w:after="160" w:line="256" w:lineRule="auto"/>
+        <w:contextualSpacing/>
+      </w:pPr>
+      <w:r>
+        <w:t>Gearbox type. Here will be:</w:t>
+      </w:r>
+    </w:p>
+    <w:p>
+      <w:pPr>
+        <w:pStyle w:val="aff8"/>
+        <w:widowControl/>
+        <w:numPr>
+          <w:ilvl w:val="0"/>
+          <w:numId w:val="17"/>
+        </w:numPr>
+        <w:spacing w:after="160" w:line="256" w:lineRule="auto"/>
+        <w:contextualSpacing/>
+      </w:pPr>
+      <w:r>
+        <w:t>gearbox id</w:t>
+      </w:r>
+    </w:p>
+    <w:p>
+      <w:pPr>
+        <w:pStyle w:val="aff8"/>
+        <w:widowControl/>
+        <w:numPr>
+          <w:ilvl w:val="0"/>
+          <w:numId w:val="17"/>
+        </w:numPr>
+        <w:spacing w:after="160" w:line="256" w:lineRule="auto"/>
+        <w:contextualSpacing/>
+      </w:pPr>
+      <w:r>
+        <w:t>gearbox type(manuell, automatic)</w:t>
+      </w:r>
+    </w:p>
+    <w:p>
+      <w:pPr>
+        <w:pStyle w:val="aff8"/>
+        <w:widowControl/>
+        <w:numPr>
+          <w:ilvl w:val="0"/>
+          <w:numId w:val="16"/>
+        </w:numPr>
+        <w:spacing w:after="160" w:line="256" w:lineRule="auto"/>
+        <w:contextualSpacing/>
+      </w:pPr>
+      <w:r>
+        <w:t>Model. Here will be:</w:t>
+      </w:r>
+    </w:p>
+    <w:p>
+      <w:pPr>
+        <w:pStyle w:val="aff8"/>
+        <w:widowControl/>
+        <w:numPr>
+          <w:ilvl w:val="0"/>
+          <w:numId w:val="17"/>
+        </w:numPr>
+        <w:spacing w:after="160" w:line="256" w:lineRule="auto"/>
+        <w:contextualSpacing/>
+      </w:pPr>
+      <w:r>
+        <w:t>model id</w:t>
+      </w:r>
+    </w:p>
+    <w:p>
+      <w:pPr>
+        <w:pStyle w:val="aff8"/>
+        <w:widowControl/>
+        <w:numPr>
+          <w:ilvl w:val="0"/>
+          <w:numId w:val="17"/>
+        </w:numPr>
+        <w:spacing w:after="160" w:line="256" w:lineRule="auto"/>
+        <w:contextualSpacing/>
+      </w:pPr>
+      <w:r>
+        <w:t>model name(golf, grand, fabia, andere, Passat, navara, polo, meriva, twing and so on)</w:t>
+      </w:r>
+    </w:p>
+    <w:p>
+      <w:pPr>
+        <w:pStyle w:val="aff8"/>
+        <w:widowControl/>
+        <w:numPr>
+          <w:ilvl w:val="0"/>
+          <w:numId w:val="16"/>
+        </w:numPr>
+        <w:spacing w:after="160" w:line="256" w:lineRule="auto"/>
+        <w:contextualSpacing/>
+      </w:pPr>
+      <w:r>
+        <w:t>Brand. Here will be:</w:t>
+      </w:r>
+    </w:p>
+    <w:p>
+      <w:pPr>
+        <w:pStyle w:val="aff8"/>
+        <w:widowControl/>
+        <w:numPr>
+          <w:ilvl w:val="1"/>
+          <w:numId w:val="18"/>
+        </w:numPr>
+        <w:spacing w:after="160" w:line="256" w:lineRule="auto"/>
+        <w:contextualSpacing/>
+      </w:pPr>
+      <w:r>
+        <w:t>brand id</w:t>
+      </w:r>
+    </w:p>
+    <w:p>
+      <w:pPr>
+        <w:pStyle w:val="aff8"/>
+        <w:widowControl/>
+        <w:numPr>
+          <w:ilvl w:val="1"/>
+          <w:numId w:val="18"/>
+        </w:numPr>
+        <w:spacing w:after="160" w:line="256" w:lineRule="auto"/>
+        <w:contextualSpacing/>
+      </w:pPr>
+      <w:r>
+        <w:t>brand name(Volkswagen, audi, jeep, Volkswagen, skoda, bmw, Peugeot and so on)</w:t>
+      </w:r>
+    </w:p>
+    <w:p>
+      <w:pPr>
+        <w:pStyle w:val="aff8"/>
+        <w:widowControl/>
+        <w:numPr>
+          <w:ilvl w:val="0"/>
+          <w:numId w:val="16"/>
+        </w:numPr>
+        <w:spacing w:after="160" w:line="256" w:lineRule="auto"/>
+        <w:contextualSpacing/>
+      </w:pPr>
+      <w:r>
+        <w:t>Status of repaired. Here will be:</w:t>
+      </w:r>
+    </w:p>
+    <w:p>
+      <w:pPr>
+        <w:pStyle w:val="aff8"/>
+        <w:widowControl/>
+        <w:numPr>
+          <w:ilvl w:val="1"/>
+          <w:numId w:val="19"/>
+        </w:numPr>
+        <w:spacing w:after="160" w:line="256" w:lineRule="auto"/>
+        <w:contextualSpacing/>
+      </w:pPr>
+      <w:r>
+        <w:t>status_id</w:t>
+      </w:r>
+    </w:p>
+    <w:p>
+      <w:pPr>
+        <w:pStyle w:val="aff8"/>
+        <w:widowControl/>
+        <w:numPr>
+          <w:ilvl w:val="1"/>
+          <w:numId w:val="19"/>
+        </w:numPr>
+        <w:spacing w:after="160" w:line="256" w:lineRule="auto"/>
+        <w:contextualSpacing/>
+      </w:pPr>
+      <w:r>
+        <w:t>status name(yes, no)</w:t>
+      </w:r>
+      <w:bookmarkStart w:id="10" w:name="_GoBack"/>
+      <w:bookmarkEnd w:id="10"/>
     </w:p>
     <w:p>
       <w:pPr>
         <w:pStyle w:val="1"/>
       </w:pPr>
-      <w:bookmarkStart w:id="9" w:name="_Toc412572573"/>
-      <w:r>
-        <w:t>Dimensions of a Business</w:t>
-      </w:r>
-      <w:bookmarkStart w:id="10" w:name="_Hlk314571188"/>
+      <w:bookmarkStart w:id="11" w:name="_Toc412572574"/>
+      <w:r>
+        <w:t>Logical Scheme</w:t>
+      </w:r>
+      <w:bookmarkEnd w:id="11"/>
+    </w:p>
+    <w:p>
+      <w:pPr>
+        <w:pStyle w:val="1"/>
+      </w:pPr>
+      <w:bookmarkStart w:id="12" w:name="_Toc412572575"/>
+      <w:r>
+        <w:t>Data Flow</w:t>
+      </w:r>
+      <w:bookmarkEnd w:id="12"/>
+    </w:p>
+    <w:p>
+      <w:pPr>
+        <w:pStyle w:val="1"/>
+      </w:pPr>
+      <w:bookmarkStart w:id="13" w:name="_Toc412572576"/>
+      <w:r>
+        <w:t>Fact Table Partitioning Strategy</w:t>
+      </w:r>
+      <w:bookmarkEnd w:id="13"/>
+    </w:p>
+    <w:p>
+      <w:pPr>
+        <w:pStyle w:val="1"/>
+      </w:pPr>
+      <w:bookmarkStart w:id="14" w:name="_Toc412572577"/>
+      <w:r>
+        <w:t>Strategy of Parallel Load</w:t>
+      </w:r>
+      <w:bookmarkEnd w:id="14"/>
+    </w:p>
+    <w:p>
+      <w:pPr>
+        <w:pStyle w:val="1"/>
+      </w:pPr>
+      <w:bookmarkStart w:id="15" w:name="_Toc412572578"/>
+      <w:r>
+        <w:t>Report Layouts</w:t>
+      </w:r>
       <w:bookmarkEnd w:id="9"/>
-    </w:p>
-    <w:p>
-      <w:pPr>
-        <w:pStyle w:val="1"/>
-      </w:pPr>
-      <w:bookmarkStart w:id="11" w:name="_Toc412572574"/>
-      <w:r>
-        <w:t>Logical Scheme</w:t>
-      </w:r>
-      <w:bookmarkEnd w:id="11"/>
-    </w:p>
-    <w:p>
-      <w:pPr>
-        <w:pStyle w:val="1"/>
-      </w:pPr>
-      <w:bookmarkStart w:id="12" w:name="_Toc412572575"/>
-      <w:r>
-        <w:t>Data Flow</w:t>
-      </w:r>
-      <w:bookmarkEnd w:id="12"/>
-    </w:p>
-    <w:p>
-      <w:pPr>
-        <w:pStyle w:val="1"/>
-      </w:pPr>
-      <w:bookmarkStart w:id="13" w:name="_Toc412572576"/>
-      <w:r>
-        <w:t>Fact Table Partitioning Strategy</w:t>
-      </w:r>
-      <w:bookmarkEnd w:id="13"/>
-    </w:p>
-    <w:p>
-      <w:pPr>
-        <w:pStyle w:val="1"/>
-      </w:pPr>
-      <w:bookmarkStart w:id="14" w:name="_Toc412572577"/>
-      <w:r>
-        <w:t>Strategy of Parallel Load</w:t>
-      </w:r>
-      <w:bookmarkEnd w:id="14"/>
-    </w:p>
-    <w:p>
-      <w:pPr>
-        <w:pStyle w:val="1"/>
-      </w:pPr>
-      <w:bookmarkStart w:id="15" w:name="_Toc412572578"/>
-      <w:r>
-        <w:t>Report Layouts</w:t>
-      </w:r>
-      <w:bookmarkEnd w:id="10"/>
       <w:bookmarkEnd w:id="15"/>
     </w:p>
     <w:sectPr>
@@ -1414,7 +2046,7 @@
               <w:noProof/>
               <w:sz w:val="16"/>
             </w:rPr>
-            <w:t>2015</w:t>
+            <w:t>2017</w:t>
           </w:r>
           <w:r>
             <w:rPr>
@@ -1452,7 +2084,7 @@
             <w:rPr>
               <w:noProof/>
             </w:rPr>
-            <w:t>3</w:t>
+            <w:t>2</w:t>
           </w:r>
           <w:r>
             <w:rPr>
@@ -1463,27 +2095,14 @@
           <w:r>
             <w:t>/</w:t>
           </w:r>
-          <w:r>
-            <w:fldChar w:fldCharType="begin"/>
-          </w:r>
-          <w:r>
-            <w:instrText xml:space="preserve"> NUMPAGES </w:instrText>
-          </w:r>
-          <w:r>
-            <w:fldChar w:fldCharType="separate"/>
-          </w:r>
-          <w:r>
-            <w:rPr>
-              <w:noProof/>
-            </w:rPr>
-            <w:t>3</w:t>
-          </w:r>
-          <w:r>
-            <w:rPr>
-              <w:noProof/>
-            </w:rPr>
-            <w:fldChar w:fldCharType="end"/>
-          </w:r>
+          <w:fldSimple w:instr=" NUMPAGES ">
+            <w:r>
+              <w:rPr>
+                <w:noProof/>
+              </w:rPr>
+              <w:t>4</w:t>
+            </w:r>
+          </w:fldSimple>
         </w:p>
       </w:tc>
     </w:tr>
@@ -1656,7 +2275,7 @@
               <w:noProof/>
               <w:sz w:val="16"/>
             </w:rPr>
-            <w:t>2015</w:t>
+            <w:t>2017</w:t>
           </w:r>
           <w:r>
             <w:rPr>
@@ -1705,27 +2324,14 @@
           <w:r>
             <w:t>/</w:t>
           </w:r>
-          <w:r>
-            <w:fldChar w:fldCharType="begin"/>
-          </w:r>
-          <w:r>
-            <w:instrText xml:space="preserve"> NUMPAGES </w:instrText>
-          </w:r>
-          <w:r>
-            <w:fldChar w:fldCharType="separate"/>
-          </w:r>
-          <w:r>
-            <w:rPr>
-              <w:noProof/>
-            </w:rPr>
-            <w:t>3</w:t>
-          </w:r>
-          <w:r>
-            <w:rPr>
-              <w:noProof/>
-            </w:rPr>
-            <w:fldChar w:fldCharType="end"/>
-          </w:r>
+          <w:fldSimple w:instr=" NUMPAGES ">
+            <w:r>
+              <w:rPr>
+                <w:noProof/>
+              </w:rPr>
+              <w:t>4</w:t>
+            </w:r>
+          </w:fldSimple>
         </w:p>
       </w:tc>
     </w:tr>
@@ -1804,27 +2410,14 @@
             </w:rPr>
             <w:t xml:space="preserve"> </w:t>
           </w:r>
-          <w:r>
-            <w:fldChar w:fldCharType="begin"/>
-          </w:r>
-          <w:r>
-            <w:instrText xml:space="preserve"> TITLE  \* MERGEFORMAT </w:instrText>
-          </w:r>
-          <w:r>
-            <w:fldChar w:fldCharType="separate"/>
-          </w:r>
-          <w:r>
-            <w:rPr>
-              <w:b/>
-            </w:rPr>
-            <w:t>Any Title</w:t>
-          </w:r>
-          <w:r>
-            <w:rPr>
-              <w:b/>
-            </w:rPr>
-            <w:fldChar w:fldCharType="end"/>
-          </w:r>
+          <w:fldSimple w:instr=" TITLE  \* MERGEFORMAT ">
+            <w:r>
+              <w:rPr>
+                <w:b/>
+              </w:rPr>
+              <w:t>Any Title</w:t>
+            </w:r>
+          </w:fldSimple>
         </w:p>
       </w:tc>
       <w:tc>
@@ -1844,27 +2437,14 @@
               <w:b/>
             </w:rPr>
           </w:pPr>
-          <w:r>
-            <w:fldChar w:fldCharType="begin"/>
-          </w:r>
-          <w:r>
-            <w:instrText xml:space="preserve"> DOCPROPERTY  Classification  \* MERGEFORMAT </w:instrText>
-          </w:r>
-          <w:r>
-            <w:fldChar w:fldCharType="separate"/>
-          </w:r>
-          <w:r>
-            <w:rPr>
-              <w:b/>
-            </w:rPr>
-            <w:t>Confidential</w:t>
-          </w:r>
-          <w:r>
-            <w:rPr>
-              <w:b/>
-            </w:rPr>
-            <w:fldChar w:fldCharType="end"/>
-          </w:r>
+          <w:fldSimple w:instr=" DOCPROPERTY  Classification  \* MERGEFORMAT ">
+            <w:r>
+              <w:rPr>
+                <w:b/>
+              </w:rPr>
+              <w:t>Confidential</w:t>
+            </w:r>
+          </w:fldSimple>
         </w:p>
       </w:tc>
     </w:tr>
@@ -1969,7 +2549,7 @@
               <w:sz w:val="16"/>
               <w:szCs w:val="16"/>
             </w:rPr>
-            <w:t>24-Feb-2015 20:21</w:t>
+            <w:t>08-Nov-2017 23:26</w:t>
           </w:r>
           <w:r>
             <w:rPr>
@@ -2041,27 +2621,17 @@
             </w:rPr>
             <w:t xml:space="preserve"> </w:t>
           </w:r>
-          <w:r>
-            <w:fldChar w:fldCharType="begin"/>
-          </w:r>
-          <w:r>
-            <w:instrText xml:space="preserve"> TITLE  \* MERGEFORMAT </w:instrText>
-          </w:r>
-          <w:r>
-            <w:fldChar w:fldCharType="separate"/>
-          </w:r>
-          <w:r>
-            <w:rPr>
-              <w:b/>
-            </w:rPr>
-            <w:t xml:space="preserve">MTN.BI.07 </w:t>
-          </w:r>
-          <w:r>
-            <w:t>Oracle Relational Structures</w:t>
-          </w:r>
-          <w:r>
-            <w:fldChar w:fldCharType="end"/>
-          </w:r>
+          <w:fldSimple w:instr=" TITLE  \* MERGEFORMAT ">
+            <w:r>
+              <w:rPr>
+                <w:b/>
+              </w:rPr>
+              <w:t xml:space="preserve">MTN.BI.07 </w:t>
+            </w:r>
+            <w:r>
+              <w:t>Oracle Relational Structures</w:t>
+            </w:r>
+          </w:fldSimple>
         </w:p>
       </w:tc>
       <w:tc>
@@ -2081,27 +2651,14 @@
               <w:b/>
             </w:rPr>
           </w:pPr>
-          <w:r>
-            <w:fldChar w:fldCharType="begin"/>
-          </w:r>
-          <w:r>
-            <w:instrText xml:space="preserve"> DOCPROPERTY  Classification  \* MERGEFORMAT </w:instrText>
-          </w:r>
-          <w:r>
-            <w:fldChar w:fldCharType="separate"/>
-          </w:r>
-          <w:r>
-            <w:rPr>
-              <w:b/>
-            </w:rPr>
-            <w:t>Confidential</w:t>
-          </w:r>
-          <w:r>
-            <w:rPr>
-              <w:b/>
-            </w:rPr>
-            <w:fldChar w:fldCharType="end"/>
-          </w:r>
+          <w:fldSimple w:instr=" DOCPROPERTY  Classification  \* MERGEFORMAT ">
+            <w:r>
+              <w:rPr>
+                <w:b/>
+              </w:rPr>
+              <w:t>Confidential</w:t>
+            </w:r>
+          </w:fldSimple>
         </w:p>
       </w:tc>
     </w:tr>
@@ -2206,15 +2763,7 @@
               <w:sz w:val="16"/>
               <w:szCs w:val="16"/>
             </w:rPr>
-            <w:t>08-11-2017 23</w:t>
-          </w:r>
-          <w:r>
-            <w:rPr>
-              <w:noProof/>
-              <w:sz w:val="16"/>
-              <w:szCs w:val="16"/>
-            </w:rPr>
-            <w:t>:2</w:t>
+            <w:t>08-Nov-2017 23:26</w:t>
           </w:r>
           <w:r>
             <w:rPr>
@@ -2512,6 +3061,94 @@
     </w:lvl>
   </w:abstractNum>
   <w:abstractNum w:abstractNumId="8" w15:restartNumberingAfterBreak="0">
+    <w:nsid w:val="32E657B9"/>
+    <w:multiLevelType w:val="hybridMultilevel"/>
+    <w:tmpl w:val="E1C84724"/>
+    <w:lvl w:ilvl="0" w:tplc="0419000F">
+      <w:start w:val="1"/>
+      <w:numFmt w:val="decimal"/>
+      <w:lvlText w:val="%1."/>
+      <w:lvlJc w:val="left"/>
+      <w:pPr>
+        <w:ind w:left="720" w:hanging="360"/>
+      </w:pPr>
+    </w:lvl>
+    <w:lvl w:ilvl="1" w:tplc="B5F87F38">
+      <w:numFmt w:val="bullet"/>
+      <w:lvlText w:val="-"/>
+      <w:lvlJc w:val="left"/>
+      <w:pPr>
+        <w:ind w:left="1440" w:hanging="360"/>
+      </w:pPr>
+      <w:rPr>
+        <w:rFonts w:ascii="Calibri" w:eastAsiaTheme="minorHAnsi" w:hAnsi="Calibri" w:cs="Calibri" w:hint="default"/>
+      </w:rPr>
+    </w:lvl>
+    <w:lvl w:ilvl="2" w:tplc="0419001B">
+      <w:start w:val="1"/>
+      <w:numFmt w:val="lowerRoman"/>
+      <w:lvlText w:val="%3."/>
+      <w:lvlJc w:val="right"/>
+      <w:pPr>
+        <w:ind w:left="2160" w:hanging="180"/>
+      </w:pPr>
+    </w:lvl>
+    <w:lvl w:ilvl="3" w:tplc="0419000F">
+      <w:start w:val="1"/>
+      <w:numFmt w:val="decimal"/>
+      <w:lvlText w:val="%4."/>
+      <w:lvlJc w:val="left"/>
+      <w:pPr>
+        <w:ind w:left="2880" w:hanging="360"/>
+      </w:pPr>
+    </w:lvl>
+    <w:lvl w:ilvl="4" w:tplc="04190019">
+      <w:start w:val="1"/>
+      <w:numFmt w:val="lowerLetter"/>
+      <w:lvlText w:val="%5."/>
+      <w:lvlJc w:val="left"/>
+      <w:pPr>
+        <w:ind w:left="3600" w:hanging="360"/>
+      </w:pPr>
+    </w:lvl>
+    <w:lvl w:ilvl="5" w:tplc="0419001B">
+      <w:start w:val="1"/>
+      <w:numFmt w:val="lowerRoman"/>
+      <w:lvlText w:val="%6."/>
+      <w:lvlJc w:val="right"/>
+      <w:pPr>
+        <w:ind w:left="4320" w:hanging="180"/>
+      </w:pPr>
+    </w:lvl>
+    <w:lvl w:ilvl="6" w:tplc="0419000F">
+      <w:start w:val="1"/>
+      <w:numFmt w:val="decimal"/>
+      <w:lvlText w:val="%7."/>
+      <w:lvlJc w:val="left"/>
+      <w:pPr>
+        <w:ind w:left="5040" w:hanging="360"/>
+      </w:pPr>
+    </w:lvl>
+    <w:lvl w:ilvl="7" w:tplc="04190019">
+      <w:start w:val="1"/>
+      <w:numFmt w:val="lowerLetter"/>
+      <w:lvlText w:val="%8."/>
+      <w:lvlJc w:val="left"/>
+      <w:pPr>
+        <w:ind w:left="5760" w:hanging="360"/>
+      </w:pPr>
+    </w:lvl>
+    <w:lvl w:ilvl="8" w:tplc="0419001B">
+      <w:start w:val="1"/>
+      <w:numFmt w:val="lowerRoman"/>
+      <w:lvlText w:val="%9."/>
+      <w:lvlJc w:val="right"/>
+      <w:pPr>
+        <w:ind w:left="6480" w:hanging="180"/>
+      </w:pPr>
+    </w:lvl>
+  </w:abstractNum>
+  <w:abstractNum w:abstractNumId="9" w15:restartNumberingAfterBreak="0">
     <w:nsid w:val="38374AD1"/>
     <w:multiLevelType w:val="hybridMultilevel"/>
     <w:tmpl w:val="A8962660"/>
@@ -2652,7 +3289,7 @@
       </w:rPr>
     </w:lvl>
   </w:abstractNum>
-  <w:abstractNum w:abstractNumId="9" w15:restartNumberingAfterBreak="0">
+  <w:abstractNum w:abstractNumId="10" w15:restartNumberingAfterBreak="0">
     <w:nsid w:val="3BB26C5D"/>
     <w:multiLevelType w:val="multilevel"/>
     <w:tmpl w:val="0409001F"/>
@@ -2766,7 +3403,7 @@
       </w:pPr>
     </w:lvl>
   </w:abstractNum>
-  <w:abstractNum w:abstractNumId="10" w15:restartNumberingAfterBreak="0">
+  <w:abstractNum w:abstractNumId="11" w15:restartNumberingAfterBreak="0">
     <w:nsid w:val="3C5A0EF0"/>
     <w:multiLevelType w:val="hybridMultilevel"/>
     <w:tmpl w:val="3C502EE8"/>
@@ -2907,7 +3544,7 @@
       </w:rPr>
     </w:lvl>
   </w:abstractNum>
-  <w:abstractNum w:abstractNumId="11" w15:restartNumberingAfterBreak="0">
+  <w:abstractNum w:abstractNumId="12" w15:restartNumberingAfterBreak="0">
     <w:nsid w:val="50157466"/>
     <w:multiLevelType w:val="multilevel"/>
     <w:tmpl w:val="04090023"/>
@@ -3022,7 +3659,210 @@
       </w:pPr>
     </w:lvl>
   </w:abstractNum>
-  <w:abstractNum w:abstractNumId="12" w15:restartNumberingAfterBreak="0">
+  <w:abstractNum w:abstractNumId="13" w15:restartNumberingAfterBreak="0">
+    <w:nsid w:val="528A2DE2"/>
+    <w:multiLevelType w:val="hybridMultilevel"/>
+    <w:tmpl w:val="C6D2E212"/>
+    <w:lvl w:ilvl="0" w:tplc="04190001">
+      <w:start w:val="1"/>
+      <w:numFmt w:val="bullet"/>
+      <w:lvlText w:val=""/>
+      <w:lvlJc w:val="left"/>
+      <w:pPr>
+        <w:ind w:left="720" w:hanging="360"/>
+      </w:pPr>
+      <w:rPr>
+        <w:rFonts w:ascii="Symbol" w:hAnsi="Symbol" w:hint="default"/>
+      </w:rPr>
+    </w:lvl>
+    <w:lvl w:ilvl="1" w:tplc="B5F87F38">
+      <w:numFmt w:val="bullet"/>
+      <w:lvlText w:val="-"/>
+      <w:lvlJc w:val="left"/>
+      <w:pPr>
+        <w:ind w:left="1440" w:hanging="360"/>
+      </w:pPr>
+      <w:rPr>
+        <w:rFonts w:ascii="Calibri" w:eastAsiaTheme="minorHAnsi" w:hAnsi="Calibri" w:cs="Calibri" w:hint="default"/>
+      </w:rPr>
+    </w:lvl>
+    <w:lvl w:ilvl="2" w:tplc="0419001B">
+      <w:start w:val="1"/>
+      <w:numFmt w:val="lowerRoman"/>
+      <w:lvlText w:val="%3."/>
+      <w:lvlJc w:val="right"/>
+      <w:pPr>
+        <w:ind w:left="2160" w:hanging="180"/>
+      </w:pPr>
+    </w:lvl>
+    <w:lvl w:ilvl="3" w:tplc="0419000F">
+      <w:start w:val="1"/>
+      <w:numFmt w:val="decimal"/>
+      <w:lvlText w:val="%4."/>
+      <w:lvlJc w:val="left"/>
+      <w:pPr>
+        <w:ind w:left="2880" w:hanging="360"/>
+      </w:pPr>
+    </w:lvl>
+    <w:lvl w:ilvl="4" w:tplc="04190019">
+      <w:start w:val="1"/>
+      <w:numFmt w:val="lowerLetter"/>
+      <w:lvlText w:val="%5."/>
+      <w:lvlJc w:val="left"/>
+      <w:pPr>
+        <w:ind w:left="3600" w:hanging="360"/>
+      </w:pPr>
+    </w:lvl>
+    <w:lvl w:ilvl="5" w:tplc="0419001B">
+      <w:start w:val="1"/>
+      <w:numFmt w:val="lowerRoman"/>
+      <w:lvlText w:val="%6."/>
+      <w:lvlJc w:val="right"/>
+      <w:pPr>
+        <w:ind w:left="4320" w:hanging="180"/>
+      </w:pPr>
+    </w:lvl>
+    <w:lvl w:ilvl="6" w:tplc="0419000F">
+      <w:start w:val="1"/>
+      <w:numFmt w:val="decimal"/>
+      <w:lvlText w:val="%7."/>
+      <w:lvlJc w:val="left"/>
+      <w:pPr>
+        <w:ind w:left="5040" w:hanging="360"/>
+      </w:pPr>
+    </w:lvl>
+    <w:lvl w:ilvl="7" w:tplc="04190019">
+      <w:start w:val="1"/>
+      <w:numFmt w:val="lowerLetter"/>
+      <w:lvlText w:val="%8."/>
+      <w:lvlJc w:val="left"/>
+      <w:pPr>
+        <w:ind w:left="5760" w:hanging="360"/>
+      </w:pPr>
+    </w:lvl>
+    <w:lvl w:ilvl="8" w:tplc="0419001B">
+      <w:start w:val="1"/>
+      <w:numFmt w:val="lowerRoman"/>
+      <w:lvlText w:val="%9."/>
+      <w:lvlJc w:val="right"/>
+      <w:pPr>
+        <w:ind w:left="6480" w:hanging="180"/>
+      </w:pPr>
+    </w:lvl>
+  </w:abstractNum>
+  <w:abstractNum w:abstractNumId="14" w15:restartNumberingAfterBreak="0">
+    <w:nsid w:val="64E2713E"/>
+    <w:multiLevelType w:val="hybridMultilevel"/>
+    <w:tmpl w:val="B0F08C24"/>
+    <w:lvl w:ilvl="0" w:tplc="F25681DC">
+      <w:numFmt w:val="bullet"/>
+      <w:lvlText w:val="-"/>
+      <w:lvlJc w:val="left"/>
+      <w:pPr>
+        <w:ind w:left="1080" w:hanging="360"/>
+      </w:pPr>
+      <w:rPr>
+        <w:rFonts w:ascii="Calibri" w:eastAsiaTheme="minorHAnsi" w:hAnsi="Calibri" w:cs="Calibri" w:hint="default"/>
+      </w:rPr>
+    </w:lvl>
+    <w:lvl w:ilvl="1" w:tplc="04190003">
+      <w:start w:val="1"/>
+      <w:numFmt w:val="bullet"/>
+      <w:lvlText w:val="o"/>
+      <w:lvlJc w:val="left"/>
+      <w:pPr>
+        <w:ind w:left="1800" w:hanging="360"/>
+      </w:pPr>
+      <w:rPr>
+        <w:rFonts w:ascii="Courier New" w:hAnsi="Courier New" w:cs="Courier New" w:hint="default"/>
+      </w:rPr>
+    </w:lvl>
+    <w:lvl w:ilvl="2" w:tplc="04190005">
+      <w:start w:val="1"/>
+      <w:numFmt w:val="bullet"/>
+      <w:lvlText w:val=""/>
+      <w:lvlJc w:val="left"/>
+      <w:pPr>
+        <w:ind w:left="2520" w:hanging="360"/>
+      </w:pPr>
+      <w:rPr>
+        <w:rFonts w:ascii="Wingdings" w:hAnsi="Wingdings" w:hint="default"/>
+      </w:rPr>
+    </w:lvl>
+    <w:lvl w:ilvl="3" w:tplc="04190001">
+      <w:start w:val="1"/>
+      <w:numFmt w:val="bullet"/>
+      <w:lvlText w:val=""/>
+      <w:lvlJc w:val="left"/>
+      <w:pPr>
+        <w:ind w:left="3240" w:hanging="360"/>
+      </w:pPr>
+      <w:rPr>
+        <w:rFonts w:ascii="Symbol" w:hAnsi="Symbol" w:hint="default"/>
+      </w:rPr>
+    </w:lvl>
+    <w:lvl w:ilvl="4" w:tplc="04190003">
+      <w:start w:val="1"/>
+      <w:numFmt w:val="bullet"/>
+      <w:lvlText w:val="o"/>
+      <w:lvlJc w:val="left"/>
+      <w:pPr>
+        <w:ind w:left="3960" w:hanging="360"/>
+      </w:pPr>
+      <w:rPr>
+        <w:rFonts w:ascii="Courier New" w:hAnsi="Courier New" w:cs="Courier New" w:hint="default"/>
+      </w:rPr>
+    </w:lvl>
+    <w:lvl w:ilvl="5" w:tplc="04190005">
+      <w:start w:val="1"/>
+      <w:numFmt w:val="bullet"/>
+      <w:lvlText w:val=""/>
+      <w:lvlJc w:val="left"/>
+      <w:pPr>
+        <w:ind w:left="4680" w:hanging="360"/>
+      </w:pPr>
+      <w:rPr>
+        <w:rFonts w:ascii="Wingdings" w:hAnsi="Wingdings" w:hint="default"/>
+      </w:rPr>
+    </w:lvl>
+    <w:lvl w:ilvl="6" w:tplc="04190001">
+      <w:start w:val="1"/>
+      <w:numFmt w:val="bullet"/>
+      <w:lvlText w:val=""/>
+      <w:lvlJc w:val="left"/>
+      <w:pPr>
+        <w:ind w:left="5400" w:hanging="360"/>
+      </w:pPr>
+      <w:rPr>
+        <w:rFonts w:ascii="Symbol" w:hAnsi="Symbol" w:hint="default"/>
+      </w:rPr>
+    </w:lvl>
+    <w:lvl w:ilvl="7" w:tplc="04190003">
+      <w:start w:val="1"/>
+      <w:numFmt w:val="bullet"/>
+      <w:lvlText w:val="o"/>
+      <w:lvlJc w:val="left"/>
+      <w:pPr>
+        <w:ind w:left="6120" w:hanging="360"/>
+      </w:pPr>
+      <w:rPr>
+        <w:rFonts w:ascii="Courier New" w:hAnsi="Courier New" w:cs="Courier New" w:hint="default"/>
+      </w:rPr>
+    </w:lvl>
+    <w:lvl w:ilvl="8" w:tplc="04190005">
+      <w:start w:val="1"/>
+      <w:numFmt w:val="bullet"/>
+      <w:lvlText w:val=""/>
+      <w:lvlJc w:val="left"/>
+      <w:pPr>
+        <w:ind w:left="6840" w:hanging="360"/>
+      </w:pPr>
+      <w:rPr>
+        <w:rFonts w:ascii="Wingdings" w:hAnsi="Wingdings" w:hint="default"/>
+      </w:rPr>
+    </w:lvl>
+  </w:abstractNum>
+  <w:abstractNum w:abstractNumId="15" w15:restartNumberingAfterBreak="0">
     <w:nsid w:val="6C542DE3"/>
     <w:multiLevelType w:val="multilevel"/>
     <w:tmpl w:val="0409001D"/>
@@ -3136,7 +3976,7 @@
       </w:pPr>
     </w:lvl>
   </w:abstractNum>
-  <w:abstractNum w:abstractNumId="13" w15:restartNumberingAfterBreak="0">
+  <w:abstractNum w:abstractNumId="16" w15:restartNumberingAfterBreak="0">
     <w:nsid w:val="6DB2106C"/>
     <w:multiLevelType w:val="hybridMultilevel"/>
     <w:tmpl w:val="33026470"/>
@@ -3277,23 +4117,114 @@
       </w:rPr>
     </w:lvl>
   </w:abstractNum>
+  <w:abstractNum w:abstractNumId="17" w15:restartNumberingAfterBreak="0">
+    <w:nsid w:val="6E044FB1"/>
+    <w:multiLevelType w:val="hybridMultilevel"/>
+    <w:tmpl w:val="0C36EEB2"/>
+    <w:lvl w:ilvl="0" w:tplc="04190001">
+      <w:start w:val="1"/>
+      <w:numFmt w:val="bullet"/>
+      <w:lvlText w:val=""/>
+      <w:lvlJc w:val="left"/>
+      <w:pPr>
+        <w:ind w:left="720" w:hanging="360"/>
+      </w:pPr>
+      <w:rPr>
+        <w:rFonts w:ascii="Symbol" w:hAnsi="Symbol" w:hint="default"/>
+      </w:rPr>
+    </w:lvl>
+    <w:lvl w:ilvl="1" w:tplc="B5F87F38">
+      <w:numFmt w:val="bullet"/>
+      <w:lvlText w:val="-"/>
+      <w:lvlJc w:val="left"/>
+      <w:pPr>
+        <w:ind w:left="1440" w:hanging="360"/>
+      </w:pPr>
+      <w:rPr>
+        <w:rFonts w:ascii="Calibri" w:eastAsiaTheme="minorHAnsi" w:hAnsi="Calibri" w:cs="Calibri" w:hint="default"/>
+      </w:rPr>
+    </w:lvl>
+    <w:lvl w:ilvl="2" w:tplc="0419001B">
+      <w:start w:val="1"/>
+      <w:numFmt w:val="lowerRoman"/>
+      <w:lvlText w:val="%3."/>
+      <w:lvlJc w:val="right"/>
+      <w:pPr>
+        <w:ind w:left="2160" w:hanging="180"/>
+      </w:pPr>
+    </w:lvl>
+    <w:lvl w:ilvl="3" w:tplc="0419000F">
+      <w:start w:val="1"/>
+      <w:numFmt w:val="decimal"/>
+      <w:lvlText w:val="%4."/>
+      <w:lvlJc w:val="left"/>
+      <w:pPr>
+        <w:ind w:left="2880" w:hanging="360"/>
+      </w:pPr>
+    </w:lvl>
+    <w:lvl w:ilvl="4" w:tplc="04190019">
+      <w:start w:val="1"/>
+      <w:numFmt w:val="lowerLetter"/>
+      <w:lvlText w:val="%5."/>
+      <w:lvlJc w:val="left"/>
+      <w:pPr>
+        <w:ind w:left="3600" w:hanging="360"/>
+      </w:pPr>
+    </w:lvl>
+    <w:lvl w:ilvl="5" w:tplc="0419001B">
+      <w:start w:val="1"/>
+      <w:numFmt w:val="lowerRoman"/>
+      <w:lvlText w:val="%6."/>
+      <w:lvlJc w:val="right"/>
+      <w:pPr>
+        <w:ind w:left="4320" w:hanging="180"/>
+      </w:pPr>
+    </w:lvl>
+    <w:lvl w:ilvl="6" w:tplc="0419000F">
+      <w:start w:val="1"/>
+      <w:numFmt w:val="decimal"/>
+      <w:lvlText w:val="%7."/>
+      <w:lvlJc w:val="left"/>
+      <w:pPr>
+        <w:ind w:left="5040" w:hanging="360"/>
+      </w:pPr>
+    </w:lvl>
+    <w:lvl w:ilvl="7" w:tplc="04190019">
+      <w:start w:val="1"/>
+      <w:numFmt w:val="lowerLetter"/>
+      <w:lvlText w:val="%8."/>
+      <w:lvlJc w:val="left"/>
+      <w:pPr>
+        <w:ind w:left="5760" w:hanging="360"/>
+      </w:pPr>
+    </w:lvl>
+    <w:lvl w:ilvl="8" w:tplc="0419001B">
+      <w:start w:val="1"/>
+      <w:numFmt w:val="lowerRoman"/>
+      <w:lvlText w:val="%9."/>
+      <w:lvlJc w:val="right"/>
+      <w:pPr>
+        <w:ind w:left="6480" w:hanging="180"/>
+      </w:pPr>
+    </w:lvl>
+  </w:abstractNum>
   <w:num w:numId="1">
-    <w:abstractNumId w:val="11"/>
+    <w:abstractNumId w:val="12"/>
   </w:num>
   <w:num w:numId="2">
     <w:abstractNumId w:val="7"/>
   </w:num>
   <w:num w:numId="3">
-    <w:abstractNumId w:val="10"/>
+    <w:abstractNumId w:val="11"/>
   </w:num>
   <w:num w:numId="4">
     <w:abstractNumId w:val="5"/>
   </w:num>
   <w:num w:numId="5">
-    <w:abstractNumId w:val="8"/>
+    <w:abstractNumId w:val="9"/>
   </w:num>
   <w:num w:numId="6">
-    <w:abstractNumId w:val="13"/>
+    <w:abstractNumId w:val="16"/>
   </w:num>
   <w:num w:numId="7">
     <w:abstractNumId w:val="4"/>
@@ -3314,13 +4245,105 @@
     <w:abstractNumId w:val="0"/>
   </w:num>
   <w:num w:numId="13">
-    <w:abstractNumId w:val="9"/>
+    <w:abstractNumId w:val="10"/>
   </w:num>
   <w:num w:numId="14">
-    <w:abstractNumId w:val="12"/>
+    <w:abstractNumId w:val="15"/>
   </w:num>
   <w:num w:numId="15">
-    <w:abstractNumId w:val="10"/>
+    <w:abstractNumId w:val="11"/>
+  </w:num>
+  <w:num w:numId="16">
+    <w:abstractNumId w:val="8"/>
+    <w:lvlOverride w:ilvl="0">
+      <w:startOverride w:val="1"/>
+    </w:lvlOverride>
+    <w:lvlOverride w:ilvl="1"/>
+    <w:lvlOverride w:ilvl="2">
+      <w:startOverride w:val="1"/>
+    </w:lvlOverride>
+    <w:lvlOverride w:ilvl="3">
+      <w:startOverride w:val="1"/>
+    </w:lvlOverride>
+    <w:lvlOverride w:ilvl="4">
+      <w:startOverride w:val="1"/>
+    </w:lvlOverride>
+    <w:lvlOverride w:ilvl="5">
+      <w:startOverride w:val="1"/>
+    </w:lvlOverride>
+    <w:lvlOverride w:ilvl="6">
+      <w:startOverride w:val="1"/>
+    </w:lvlOverride>
+    <w:lvlOverride w:ilvl="7">
+      <w:startOverride w:val="1"/>
+    </w:lvlOverride>
+    <w:lvlOverride w:ilvl="8">
+      <w:startOverride w:val="1"/>
+    </w:lvlOverride>
+  </w:num>
+  <w:num w:numId="17">
+    <w:abstractNumId w:val="14"/>
+    <w:lvlOverride w:ilvl="0"/>
+    <w:lvlOverride w:ilvl="1"/>
+    <w:lvlOverride w:ilvl="2"/>
+    <w:lvlOverride w:ilvl="3"/>
+    <w:lvlOverride w:ilvl="4"/>
+    <w:lvlOverride w:ilvl="5"/>
+    <w:lvlOverride w:ilvl="6"/>
+    <w:lvlOverride w:ilvl="7"/>
+    <w:lvlOverride w:ilvl="8"/>
+  </w:num>
+  <w:num w:numId="18">
+    <w:abstractNumId w:val="17"/>
+    <w:lvlOverride w:ilvl="0"/>
+    <w:lvlOverride w:ilvl="1"/>
+    <w:lvlOverride w:ilvl="2">
+      <w:startOverride w:val="1"/>
+    </w:lvlOverride>
+    <w:lvlOverride w:ilvl="3">
+      <w:startOverride w:val="1"/>
+    </w:lvlOverride>
+    <w:lvlOverride w:ilvl="4">
+      <w:startOverride w:val="1"/>
+    </w:lvlOverride>
+    <w:lvlOverride w:ilvl="5">
+      <w:startOverride w:val="1"/>
+    </w:lvlOverride>
+    <w:lvlOverride w:ilvl="6">
+      <w:startOverride w:val="1"/>
+    </w:lvlOverride>
+    <w:lvlOverride w:ilvl="7">
+      <w:startOverride w:val="1"/>
+    </w:lvlOverride>
+    <w:lvlOverride w:ilvl="8">
+      <w:startOverride w:val="1"/>
+    </w:lvlOverride>
+  </w:num>
+  <w:num w:numId="19">
+    <w:abstractNumId w:val="13"/>
+    <w:lvlOverride w:ilvl="0"/>
+    <w:lvlOverride w:ilvl="1"/>
+    <w:lvlOverride w:ilvl="2">
+      <w:startOverride w:val="1"/>
+    </w:lvlOverride>
+    <w:lvlOverride w:ilvl="3">
+      <w:startOverride w:val="1"/>
+    </w:lvlOverride>
+    <w:lvlOverride w:ilvl="4">
+      <w:startOverride w:val="1"/>
+    </w:lvlOverride>
+    <w:lvlOverride w:ilvl="5">
+      <w:startOverride w:val="1"/>
+    </w:lvlOverride>
+    <w:lvlOverride w:ilvl="6">
+      <w:startOverride w:val="1"/>
+    </w:lvlOverride>
+    <w:lvlOverride w:ilvl="7">
+      <w:startOverride w:val="1"/>
+    </w:lvlOverride>
+    <w:lvlOverride w:ilvl="8">
+      <w:startOverride w:val="1"/>
+    </w:lvlOverride>
   </w:num>
 </w:numbering>
 </file>
@@ -3503,7 +4526,7 @@
     <w:lsdException w:name="Medium Shading 2 Accent 1" w:uiPriority="64"/>
     <w:lsdException w:name="Medium List 1 Accent 1" w:uiPriority="65"/>
     <w:lsdException w:name="Revision" w:semiHidden="1" w:uiPriority="99"/>
-    <w:lsdException w:name="List Paragraph" w:uiPriority="34"/>
+    <w:lsdException w:name="List Paragraph" w:uiPriority="34" w:qFormat="1"/>
     <w:lsdException w:name="Quote" w:uiPriority="29"/>
     <w:lsdException w:name="Intense Quote" w:uiPriority="30"/>
     <w:lsdException w:name="Medium List 2 Accent 1" w:uiPriority="66"/>
@@ -5335,6 +6358,7 @@
     <w:name w:val="List Paragraph"/>
     <w:basedOn w:val="a2"/>
     <w:uiPriority w:val="34"/>
+    <w:qFormat/>
     <w:rsid w:val="00C3363B"/>
     <w:pPr>
       <w:ind w:left="720"/>

</xml_diff>

<commit_message>
Report for task 8
</commit_message>
<xml_diff>
--- a/Arina_Marchenko/docs/Business_Template.docx
+++ b/Arina_Marchenko/docs/Business_Template.docx
@@ -28,11 +28,21 @@
             <w:pPr>
               <w:pStyle w:val="CompanyName"/>
             </w:pPr>
-            <w:fldSimple w:instr=" DOCPROPERTY  Company  \* MERGEFORMAT ">
-              <w:r>
-                <w:t>EPAM Systems, RD Dep.</w:t>
-              </w:r>
-            </w:fldSimple>
+            <w:r>
+              <w:fldChar w:fldCharType="begin"/>
+            </w:r>
+            <w:r>
+              <w:instrText xml:space="preserve"> DOCPROPERTY  Company  \* MERGEFORMAT </w:instrText>
+            </w:r>
+            <w:r>
+              <w:fldChar w:fldCharType="separate"/>
+            </w:r>
+            <w:r>
+              <w:t>EPAM Systems, RD Dep.</w:t>
+            </w:r>
+            <w:r>
+              <w:fldChar w:fldCharType="end"/>
+            </w:r>
           </w:p>
         </w:tc>
       </w:tr>
@@ -57,11 +67,21 @@
                 <w:szCs w:val="44"/>
               </w:rPr>
             </w:pPr>
-            <w:fldSimple w:instr=" DOCPROPERTY  Title  \* MERGEFORMAT ">
-              <w:r>
-                <w:t>Any Title</w:t>
-              </w:r>
-            </w:fldSimple>
+            <w:r>
+              <w:fldChar w:fldCharType="begin"/>
+            </w:r>
+            <w:r>
+              <w:instrText xml:space="preserve"> DOCPROPERTY  Title  \* MERGEFORMAT </w:instrText>
+            </w:r>
+            <w:r>
+              <w:fldChar w:fldCharType="separate"/>
+            </w:r>
+            <w:r>
+              <w:t>Any Title</w:t>
+            </w:r>
+            <w:r>
+              <w:fldChar w:fldCharType="end"/>
+            </w:r>
           </w:p>
         </w:tc>
       </w:tr>
@@ -157,6 +177,7 @@
           <w:noProof/>
           <w:sz w:val="22"/>
           <w:szCs w:val="22"/>
+          <w:lang w:val="ru-RU" w:eastAsia="ru-RU"/>
         </w:rPr>
       </w:pPr>
       <w:r>
@@ -168,7 +189,7 @@
       <w:r>
         <w:fldChar w:fldCharType="separate"/>
       </w:r>
-      <w:hyperlink w:anchor="_Toc412572569" w:history="1">
+      <w:hyperlink w:anchor="_Toc498269846" w:history="1">
         <w:r>
           <w:rPr>
             <w:rStyle w:val="af6"/>
@@ -185,6 +206,7 @@
             <w:noProof/>
             <w:sz w:val="22"/>
             <w:szCs w:val="22"/>
+            <w:lang w:val="ru-RU" w:eastAsia="ru-RU"/>
           </w:rPr>
           <w:tab/>
         </w:r>
@@ -214,7 +236,7 @@
             <w:noProof/>
             <w:webHidden/>
           </w:rPr>
-          <w:instrText xml:space="preserve"> PAGEREF _Toc412572569 \h </w:instrText>
+          <w:instrText xml:space="preserve"> PAGEREF _Toc498269846 \h </w:instrText>
         </w:r>
         <w:r>
           <w:rPr>
@@ -258,9 +280,10 @@
           <w:noProof/>
           <w:sz w:val="22"/>
           <w:szCs w:val="22"/>
+          <w:lang w:val="ru-RU" w:eastAsia="ru-RU"/>
         </w:rPr>
       </w:pPr>
-      <w:hyperlink w:anchor="_Toc412572570" w:history="1">
+      <w:hyperlink w:anchor="_Toc498269847" w:history="1">
         <w:r>
           <w:rPr>
             <w:rStyle w:val="af6"/>
@@ -275,6 +298,7 @@
             <w:noProof/>
             <w:sz w:val="22"/>
             <w:szCs w:val="22"/>
+            <w:lang w:val="ru-RU" w:eastAsia="ru-RU"/>
           </w:rPr>
           <w:tab/>
         </w:r>
@@ -304,7 +328,7 @@
             <w:noProof/>
             <w:webHidden/>
           </w:rPr>
-          <w:instrText xml:space="preserve"> PAGEREF _Toc412572570 \h </w:instrText>
+          <w:instrText xml:space="preserve"> PAGEREF _Toc498269847 \h </w:instrText>
         </w:r>
         <w:r>
           <w:rPr>
@@ -348,9 +372,10 @@
           <w:noProof/>
           <w:sz w:val="22"/>
           <w:szCs w:val="22"/>
+          <w:lang w:val="ru-RU" w:eastAsia="ru-RU"/>
         </w:rPr>
       </w:pPr>
-      <w:hyperlink w:anchor="_Toc412572571" w:history="1">
+      <w:hyperlink w:anchor="_Toc498269848" w:history="1">
         <w:r>
           <w:rPr>
             <w:rStyle w:val="af6"/>
@@ -365,6 +390,7 @@
             <w:noProof/>
             <w:sz w:val="22"/>
             <w:szCs w:val="22"/>
+            <w:lang w:val="ru-RU" w:eastAsia="ru-RU"/>
           </w:rPr>
           <w:tab/>
         </w:r>
@@ -394,7 +420,7 @@
             <w:noProof/>
             <w:webHidden/>
           </w:rPr>
-          <w:instrText xml:space="preserve"> PAGEREF _Toc412572571 \h </w:instrText>
+          <w:instrText xml:space="preserve"> PAGEREF _Toc498269848 \h </w:instrText>
         </w:r>
         <w:r>
           <w:rPr>
@@ -438,9 +464,10 @@
           <w:noProof/>
           <w:sz w:val="22"/>
           <w:szCs w:val="22"/>
+          <w:lang w:val="ru-RU" w:eastAsia="ru-RU"/>
         </w:rPr>
       </w:pPr>
-      <w:hyperlink w:anchor="_Toc412572572" w:history="1">
+      <w:hyperlink w:anchor="_Toc498269849" w:history="1">
         <w:r>
           <w:rPr>
             <w:rStyle w:val="af6"/>
@@ -455,6 +482,7 @@
             <w:noProof/>
             <w:sz w:val="22"/>
             <w:szCs w:val="22"/>
+            <w:lang w:val="ru-RU" w:eastAsia="ru-RU"/>
           </w:rPr>
           <w:tab/>
         </w:r>
@@ -484,7 +512,7 @@
             <w:noProof/>
             <w:webHidden/>
           </w:rPr>
-          <w:instrText xml:space="preserve"> PAGEREF _Toc412572572 \h </w:instrText>
+          <w:instrText xml:space="preserve"> PAGEREF _Toc498269849 \h </w:instrText>
         </w:r>
         <w:r>
           <w:rPr>
@@ -530,9 +558,10 @@
           <w:noProof/>
           <w:sz w:val="22"/>
           <w:szCs w:val="22"/>
+          <w:lang w:val="ru-RU" w:eastAsia="ru-RU"/>
         </w:rPr>
       </w:pPr>
-      <w:hyperlink w:anchor="_Toc412572573" w:history="1">
+      <w:hyperlink w:anchor="_Toc498269850" w:history="1">
         <w:r>
           <w:rPr>
             <w:rStyle w:val="af6"/>
@@ -549,6 +578,7 @@
             <w:noProof/>
             <w:sz w:val="22"/>
             <w:szCs w:val="22"/>
+            <w:lang w:val="ru-RU" w:eastAsia="ru-RU"/>
           </w:rPr>
           <w:tab/>
         </w:r>
@@ -578,7 +608,7 @@
             <w:noProof/>
             <w:webHidden/>
           </w:rPr>
-          <w:instrText xml:space="preserve"> PAGEREF _Toc412572573 \h </w:instrText>
+          <w:instrText xml:space="preserve"> PAGEREF _Toc498269850 \h </w:instrText>
         </w:r>
         <w:r>
           <w:rPr>
@@ -624,9 +654,10 @@
           <w:noProof/>
           <w:sz w:val="22"/>
           <w:szCs w:val="22"/>
+          <w:lang w:val="ru-RU" w:eastAsia="ru-RU"/>
         </w:rPr>
       </w:pPr>
-      <w:hyperlink w:anchor="_Toc412572574" w:history="1">
+      <w:hyperlink w:anchor="_Toc498269851" w:history="1">
         <w:r>
           <w:rPr>
             <w:rStyle w:val="af6"/>
@@ -643,6 +674,7 @@
             <w:noProof/>
             <w:sz w:val="22"/>
             <w:szCs w:val="22"/>
+            <w:lang w:val="ru-RU" w:eastAsia="ru-RU"/>
           </w:rPr>
           <w:tab/>
         </w:r>
@@ -651,7 +683,7 @@
             <w:rStyle w:val="af6"/>
             <w:noProof/>
           </w:rPr>
-          <w:t>Logical Scheme</w:t>
+          <w:t>Dimensional model. Star Schema</w:t>
         </w:r>
         <w:r>
           <w:rPr>
@@ -672,7 +704,7 @@
             <w:noProof/>
             <w:webHidden/>
           </w:rPr>
-          <w:instrText xml:space="preserve"> PAGEREF _Toc412572574 \h </w:instrText>
+          <w:instrText xml:space="preserve"> PAGEREF _Toc498269851 \h </w:instrText>
         </w:r>
         <w:r>
           <w:rPr>
@@ -692,7 +724,7 @@
             <w:noProof/>
             <w:webHidden/>
           </w:rPr>
-          <w:t>3</w:t>
+          <w:t>5</w:t>
         </w:r>
         <w:r>
           <w:rPr>
@@ -718,9 +750,10 @@
           <w:noProof/>
           <w:sz w:val="22"/>
           <w:szCs w:val="22"/>
+          <w:lang w:val="ru-RU" w:eastAsia="ru-RU"/>
         </w:rPr>
       </w:pPr>
-      <w:hyperlink w:anchor="_Toc412572575" w:history="1">
+      <w:hyperlink w:anchor="_Toc498269852" w:history="1">
         <w:r>
           <w:rPr>
             <w:rStyle w:val="af6"/>
@@ -737,6 +770,7 @@
             <w:noProof/>
             <w:sz w:val="22"/>
             <w:szCs w:val="22"/>
+            <w:lang w:val="ru-RU" w:eastAsia="ru-RU"/>
           </w:rPr>
           <w:tab/>
         </w:r>
@@ -745,7 +779,7 @@
             <w:rStyle w:val="af6"/>
             <w:noProof/>
           </w:rPr>
-          <w:t>Data Flow</w:t>
+          <w:t>Logical Scheme</w:t>
         </w:r>
         <w:r>
           <w:rPr>
@@ -766,7 +800,7 @@
             <w:noProof/>
             <w:webHidden/>
           </w:rPr>
-          <w:instrText xml:space="preserve"> PAGEREF _Toc412572575 \h </w:instrText>
+          <w:instrText xml:space="preserve"> PAGEREF _Toc498269852 \h </w:instrText>
         </w:r>
         <w:r>
           <w:rPr>
@@ -786,7 +820,7 @@
             <w:noProof/>
             <w:webHidden/>
           </w:rPr>
-          <w:t>3</w:t>
+          <w:t>6</w:t>
         </w:r>
         <w:r>
           <w:rPr>
@@ -812,9 +846,10 @@
           <w:noProof/>
           <w:sz w:val="22"/>
           <w:szCs w:val="22"/>
+          <w:lang w:val="ru-RU" w:eastAsia="ru-RU"/>
         </w:rPr>
       </w:pPr>
-      <w:hyperlink w:anchor="_Toc412572576" w:history="1">
+      <w:hyperlink w:anchor="_Toc498269853" w:history="1">
         <w:r>
           <w:rPr>
             <w:rStyle w:val="af6"/>
@@ -831,6 +866,7 @@
             <w:noProof/>
             <w:sz w:val="22"/>
             <w:szCs w:val="22"/>
+            <w:lang w:val="ru-RU" w:eastAsia="ru-RU"/>
           </w:rPr>
           <w:tab/>
         </w:r>
@@ -839,7 +875,7 @@
             <w:rStyle w:val="af6"/>
             <w:noProof/>
           </w:rPr>
-          <w:t>Fact Table Partitioning Strategy</w:t>
+          <w:t>Data Flow</w:t>
         </w:r>
         <w:r>
           <w:rPr>
@@ -860,7 +896,7 @@
             <w:noProof/>
             <w:webHidden/>
           </w:rPr>
-          <w:instrText xml:space="preserve"> PAGEREF _Toc412572576 \h </w:instrText>
+          <w:instrText xml:space="preserve"> PAGEREF _Toc498269853 \h </w:instrText>
         </w:r>
         <w:r>
           <w:rPr>
@@ -880,7 +916,7 @@
             <w:noProof/>
             <w:webHidden/>
           </w:rPr>
-          <w:t>3</w:t>
+          <w:t>6</w:t>
         </w:r>
         <w:r>
           <w:rPr>
@@ -906,9 +942,10 @@
           <w:noProof/>
           <w:sz w:val="22"/>
           <w:szCs w:val="22"/>
+          <w:lang w:val="ru-RU" w:eastAsia="ru-RU"/>
         </w:rPr>
       </w:pPr>
-      <w:hyperlink w:anchor="_Toc412572577" w:history="1">
+      <w:hyperlink w:anchor="_Toc498269854" w:history="1">
         <w:r>
           <w:rPr>
             <w:rStyle w:val="af6"/>
@@ -925,6 +962,7 @@
             <w:noProof/>
             <w:sz w:val="22"/>
             <w:szCs w:val="22"/>
+            <w:lang w:val="ru-RU" w:eastAsia="ru-RU"/>
           </w:rPr>
           <w:tab/>
         </w:r>
@@ -933,7 +971,7 @@
             <w:rStyle w:val="af6"/>
             <w:noProof/>
           </w:rPr>
-          <w:t>Strategy of Parallel Load</w:t>
+          <w:t>Fact Table Partitioning Strategy</w:t>
         </w:r>
         <w:r>
           <w:rPr>
@@ -954,7 +992,7 @@
             <w:noProof/>
             <w:webHidden/>
           </w:rPr>
-          <w:instrText xml:space="preserve"> PAGEREF _Toc412572577 \h </w:instrText>
+          <w:instrText xml:space="preserve"> PAGEREF _Toc498269854 \h </w:instrText>
         </w:r>
         <w:r>
           <w:rPr>
@@ -974,7 +1012,7 @@
             <w:noProof/>
             <w:webHidden/>
           </w:rPr>
-          <w:t>3</w:t>
+          <w:t>6</w:t>
         </w:r>
         <w:r>
           <w:rPr>
@@ -1000,9 +1038,10 @@
           <w:noProof/>
           <w:sz w:val="22"/>
           <w:szCs w:val="22"/>
+          <w:lang w:val="ru-RU" w:eastAsia="ru-RU"/>
         </w:rPr>
       </w:pPr>
-      <w:hyperlink w:anchor="_Toc412572578" w:history="1">
+      <w:hyperlink w:anchor="_Toc498269855" w:history="1">
         <w:r>
           <w:rPr>
             <w:rStyle w:val="af6"/>
@@ -1019,6 +1058,7 @@
             <w:noProof/>
             <w:sz w:val="22"/>
             <w:szCs w:val="22"/>
+            <w:lang w:val="ru-RU" w:eastAsia="ru-RU"/>
           </w:rPr>
           <w:tab/>
         </w:r>
@@ -1027,6 +1067,102 @@
             <w:rStyle w:val="af6"/>
             <w:noProof/>
           </w:rPr>
+          <w:t>Strategy of Parallel Load</w:t>
+        </w:r>
+        <w:r>
+          <w:rPr>
+            <w:noProof/>
+            <w:webHidden/>
+          </w:rPr>
+          <w:tab/>
+        </w:r>
+        <w:r>
+          <w:rPr>
+            <w:noProof/>
+            <w:webHidden/>
+          </w:rPr>
+          <w:fldChar w:fldCharType="begin"/>
+        </w:r>
+        <w:r>
+          <w:rPr>
+            <w:noProof/>
+            <w:webHidden/>
+          </w:rPr>
+          <w:instrText xml:space="preserve"> PAGEREF _Toc498269855 \h </w:instrText>
+        </w:r>
+        <w:r>
+          <w:rPr>
+            <w:noProof/>
+            <w:webHidden/>
+          </w:rPr>
+        </w:r>
+        <w:r>
+          <w:rPr>
+            <w:noProof/>
+            <w:webHidden/>
+          </w:rPr>
+          <w:fldChar w:fldCharType="separate"/>
+        </w:r>
+        <w:r>
+          <w:rPr>
+            <w:noProof/>
+            <w:webHidden/>
+          </w:rPr>
+          <w:t>6</w:t>
+        </w:r>
+        <w:r>
+          <w:rPr>
+            <w:noProof/>
+            <w:webHidden/>
+          </w:rPr>
+          <w:fldChar w:fldCharType="end"/>
+        </w:r>
+      </w:hyperlink>
+    </w:p>
+    <w:p>
+      <w:pPr>
+        <w:pStyle w:val="13"/>
+        <w:tabs>
+          <w:tab w:val="left" w:pos="400"/>
+          <w:tab w:val="right" w:leader="dot" w:pos="9347"/>
+        </w:tabs>
+        <w:rPr>
+          <w:rFonts w:asciiTheme="minorHAnsi" w:eastAsiaTheme="minorEastAsia" w:hAnsiTheme="minorHAnsi" w:cstheme="minorBidi"/>
+          <w:b w:val="0"/>
+          <w:bCs w:val="0"/>
+          <w:caps w:val="0"/>
+          <w:noProof/>
+          <w:sz w:val="22"/>
+          <w:szCs w:val="22"/>
+          <w:lang w:val="ru-RU" w:eastAsia="ru-RU"/>
+        </w:rPr>
+      </w:pPr>
+      <w:hyperlink w:anchor="_Toc498269856" w:history="1">
+        <w:r>
+          <w:rPr>
+            <w:rStyle w:val="af6"/>
+            <w:noProof/>
+          </w:rPr>
+          <w:t>8.</w:t>
+        </w:r>
+        <w:r>
+          <w:rPr>
+            <w:rFonts w:asciiTheme="minorHAnsi" w:eastAsiaTheme="minorEastAsia" w:hAnsiTheme="minorHAnsi" w:cstheme="minorBidi"/>
+            <w:b w:val="0"/>
+            <w:bCs w:val="0"/>
+            <w:caps w:val="0"/>
+            <w:noProof/>
+            <w:sz w:val="22"/>
+            <w:szCs w:val="22"/>
+            <w:lang w:val="ru-RU" w:eastAsia="ru-RU"/>
+          </w:rPr>
+          <w:tab/>
+        </w:r>
+        <w:r>
+          <w:rPr>
+            <w:rStyle w:val="af6"/>
+            <w:noProof/>
+          </w:rPr>
           <w:t>Report Layouts</w:t>
         </w:r>
         <w:r>
@@ -1048,7 +1184,7 @@
             <w:noProof/>
             <w:webHidden/>
           </w:rPr>
-          <w:instrText xml:space="preserve"> PAGEREF _Toc412572578 \h </w:instrText>
+          <w:instrText xml:space="preserve"> PAGEREF _Toc498269856 \h </w:instrText>
         </w:r>
         <w:r>
           <w:rPr>
@@ -1068,7 +1204,7 @@
             <w:noProof/>
             <w:webHidden/>
           </w:rPr>
-          <w:t>3</w:t>
+          <w:t>6</w:t>
         </w:r>
         <w:r>
           <w:rPr>
@@ -1095,7 +1231,7 @@
       <w:r>
         <w:br w:type="page"/>
       </w:r>
-      <w:bookmarkStart w:id="4" w:name="_Toc412572569"/>
+      <w:bookmarkStart w:id="4" w:name="_Toc498269846"/>
       <w:bookmarkEnd w:id="0"/>
       <w:bookmarkEnd w:id="1"/>
       <w:bookmarkEnd w:id="2"/>
@@ -1110,7 +1246,7 @@
       <w:pPr>
         <w:pStyle w:val="21"/>
       </w:pPr>
-      <w:bookmarkStart w:id="5" w:name="_Toc412572570"/>
+      <w:bookmarkStart w:id="5" w:name="_Toc498269847"/>
       <w:r>
         <w:t>Business background</w:t>
       </w:r>
@@ -1128,7 +1264,7 @@
       <w:pPr>
         <w:pStyle w:val="21"/>
       </w:pPr>
-      <w:bookmarkStart w:id="6" w:name="_Toc412572571"/>
+      <w:bookmarkStart w:id="6" w:name="_Toc498269848"/>
       <w:r>
         <w:t>P</w:t>
       </w:r>
@@ -1176,7 +1312,7 @@
       <w:pPr>
         <w:pStyle w:val="21"/>
       </w:pPr>
-      <w:bookmarkStart w:id="7" w:name="_Toc412572572"/>
+      <w:bookmarkStart w:id="7" w:name="_Toc498269849"/>
       <w:r>
         <w:t>Benefits from implementing a Data Warehouse</w:t>
       </w:r>
@@ -1202,7 +1338,7 @@
       <w:pPr>
         <w:pStyle w:val="1"/>
       </w:pPr>
-      <w:bookmarkStart w:id="8" w:name="_Toc412572573"/>
+      <w:bookmarkStart w:id="8" w:name="_Toc498269850"/>
       <w:r>
         <w:t>Dimensions of a Business</w:t>
       </w:r>
@@ -1216,13 +1352,70 @@
     </w:p>
     <w:p>
       <w:r>
-        <w:t>Fact table will include product_id, r</w:t>
+        <w:t xml:space="preserve">Fact table will include </w:t>
+      </w:r>
+      <w:r>
+        <w:t>car</w:t>
+      </w:r>
+      <w:r>
+        <w:t xml:space="preserve">_id, </w:t>
+      </w:r>
+      <w:r>
+        <w:t xml:space="preserve">seller_id, store_id, </w:t>
+      </w:r>
+      <w:r>
+        <w:t>order_</w:t>
+      </w:r>
+      <w:r>
+        <w:t>d</w:t>
       </w:r>
       <w:r>
         <w:rPr>
           <w:noProof/>
         </w:rPr>
-        <w:t xml:space="preserve">egistration date id , characteristic_id, vehicle type id, gearbox id, model id, fuel type id, status id, power PS, </w:t>
+        <w:t>ate_</w:t>
+      </w:r>
+      <w:r>
+        <w:rPr>
+          <w:noProof/>
+        </w:rPr>
+        <w:t>id ,</w:t>
+      </w:r>
+      <w:r>
+        <w:rPr>
+          <w:noProof/>
+        </w:rPr>
+        <w:t xml:space="preserve"> car_registration_id,</w:t>
+      </w:r>
+      <w:r>
+        <w:rPr>
+          <w:noProof/>
+        </w:rPr>
+        <w:t xml:space="preserve"> vehicle type id, </w:t>
+      </w:r>
+      <w:r>
+        <w:rPr>
+          <w:noProof/>
+        </w:rPr>
+        <w:t xml:space="preserve">fuel type id, </w:t>
+      </w:r>
+      <w:r>
+        <w:rPr>
+          <w:noProof/>
+        </w:rPr>
+        <w:t xml:space="preserve">gearbox id, model id, </w:t>
+      </w:r>
+      <w:r>
+        <w:rPr>
+          <w:noProof/>
+        </w:rPr>
+        <w:t>brand_id, repair_</w:t>
+      </w:r>
+      <w:r>
+        <w:rPr>
+          <w:noProof/>
+        </w:rPr>
+        <w:t xml:space="preserve">status id, power PS, </w:t>
       </w:r>
       <w:r>
         <w:t>cost, kilometers, min price, average price, sd price.</w:t>
@@ -1248,65 +1441,282 @@
         <w:t>Seller. Here will be information about seller such as:</w:t>
       </w:r>
     </w:p>
+    <w:tbl>
+      <w:tblPr>
+        <w:tblStyle w:val="aff7"/>
+        <w:tblW w:w="0" w:type="auto"/>
+        <w:tblInd w:w="720" w:type="dxa"/>
+        <w:tblLook w:val="04A0" w:firstRow="1" w:lastRow="0" w:firstColumn="1" w:lastColumn="0" w:noHBand="0" w:noVBand="1"/>
+      </w:tblPr>
+      <w:tblGrid>
+        <w:gridCol w:w="2268"/>
+        <w:gridCol w:w="1440"/>
+        <w:gridCol w:w="630"/>
+      </w:tblGrid>
+      <w:tr>
+        <w:tc>
+          <w:tcPr>
+            <w:tcW w:w="2268" w:type="dxa"/>
+          </w:tcPr>
+          <w:p>
+            <w:pPr>
+              <w:pStyle w:val="aff8"/>
+              <w:widowControl/>
+              <w:spacing w:after="160" w:line="256" w:lineRule="auto"/>
+              <w:ind w:left="0"/>
+              <w:contextualSpacing/>
+            </w:pPr>
+            <w:r>
+              <w:t>Seller_id</w:t>
+            </w:r>
+          </w:p>
+        </w:tc>
+        <w:tc>
+          <w:tcPr>
+            <w:tcW w:w="1440" w:type="dxa"/>
+          </w:tcPr>
+          <w:p>
+            <w:pPr>
+              <w:pStyle w:val="aff8"/>
+              <w:widowControl/>
+              <w:spacing w:after="160" w:line="256" w:lineRule="auto"/>
+              <w:ind w:left="0"/>
+              <w:contextualSpacing/>
+            </w:pPr>
+            <w:r>
+              <w:t>Number(8)</w:t>
+            </w:r>
+          </w:p>
+        </w:tc>
+        <w:tc>
+          <w:tcPr>
+            <w:tcW w:w="630" w:type="dxa"/>
+          </w:tcPr>
+          <w:p>
+            <w:pPr>
+              <w:pStyle w:val="aff8"/>
+              <w:widowControl/>
+              <w:spacing w:after="160" w:line="256" w:lineRule="auto"/>
+              <w:ind w:left="0"/>
+              <w:contextualSpacing/>
+            </w:pPr>
+            <w:r>
+              <w:t>PK</w:t>
+            </w:r>
+          </w:p>
+        </w:tc>
+      </w:tr>
+      <w:tr>
+        <w:tc>
+          <w:tcPr>
+            <w:tcW w:w="2268" w:type="dxa"/>
+          </w:tcPr>
+          <w:p>
+            <w:pPr>
+              <w:pStyle w:val="aff8"/>
+              <w:widowControl/>
+              <w:spacing w:after="160" w:line="256" w:lineRule="auto"/>
+              <w:ind w:left="0"/>
+              <w:contextualSpacing/>
+            </w:pPr>
+            <w:r>
+              <w:t>Seller_name</w:t>
+            </w:r>
+          </w:p>
+        </w:tc>
+        <w:tc>
+          <w:tcPr>
+            <w:tcW w:w="1440" w:type="dxa"/>
+          </w:tcPr>
+          <w:p>
+            <w:pPr>
+              <w:pStyle w:val="aff8"/>
+              <w:widowControl/>
+              <w:spacing w:after="160" w:line="256" w:lineRule="auto"/>
+              <w:ind w:left="0"/>
+              <w:contextualSpacing/>
+            </w:pPr>
+            <w:r>
+              <w:t>Varchar2(200)</w:t>
+            </w:r>
+          </w:p>
+        </w:tc>
+        <w:tc>
+          <w:tcPr>
+            <w:tcW w:w="630" w:type="dxa"/>
+          </w:tcPr>
+          <w:p>
+            <w:pPr>
+              <w:pStyle w:val="aff8"/>
+              <w:widowControl/>
+              <w:spacing w:after="160" w:line="256" w:lineRule="auto"/>
+              <w:ind w:left="0"/>
+              <w:contextualSpacing/>
+            </w:pPr>
+          </w:p>
+        </w:tc>
+      </w:tr>
+      <w:tr>
+        <w:tc>
+          <w:tcPr>
+            <w:tcW w:w="2268" w:type="dxa"/>
+          </w:tcPr>
+          <w:p>
+            <w:pPr>
+              <w:pStyle w:val="aff8"/>
+              <w:widowControl/>
+              <w:spacing w:after="160" w:line="256" w:lineRule="auto"/>
+              <w:ind w:left="0"/>
+              <w:contextualSpacing/>
+            </w:pPr>
+            <w:r>
+              <w:t>Seller_surname</w:t>
+            </w:r>
+          </w:p>
+        </w:tc>
+        <w:tc>
+          <w:tcPr>
+            <w:tcW w:w="1440" w:type="dxa"/>
+          </w:tcPr>
+          <w:p>
+            <w:pPr>
+              <w:pStyle w:val="aff8"/>
+              <w:widowControl/>
+              <w:spacing w:after="160" w:line="256" w:lineRule="auto"/>
+              <w:ind w:left="0"/>
+              <w:contextualSpacing/>
+            </w:pPr>
+            <w:r>
+              <w:t>Varchar2(200)</w:t>
+            </w:r>
+          </w:p>
+        </w:tc>
+        <w:tc>
+          <w:tcPr>
+            <w:tcW w:w="630" w:type="dxa"/>
+          </w:tcPr>
+          <w:p>
+            <w:pPr>
+              <w:pStyle w:val="aff8"/>
+              <w:widowControl/>
+              <w:spacing w:after="160" w:line="256" w:lineRule="auto"/>
+              <w:ind w:left="0"/>
+              <w:contextualSpacing/>
+            </w:pPr>
+          </w:p>
+        </w:tc>
+      </w:tr>
+      <w:tr>
+        <w:tc>
+          <w:tcPr>
+            <w:tcW w:w="2268" w:type="dxa"/>
+          </w:tcPr>
+          <w:p>
+            <w:pPr>
+              <w:pStyle w:val="aff8"/>
+              <w:widowControl/>
+              <w:spacing w:after="160" w:line="256" w:lineRule="auto"/>
+              <w:ind w:left="0"/>
+              <w:contextualSpacing/>
+            </w:pPr>
+            <w:r>
+              <w:t>Seller_rating</w:t>
+            </w:r>
+          </w:p>
+        </w:tc>
+        <w:tc>
+          <w:tcPr>
+            <w:tcW w:w="1440" w:type="dxa"/>
+          </w:tcPr>
+          <w:p>
+            <w:pPr>
+              <w:pStyle w:val="aff8"/>
+              <w:widowControl/>
+              <w:spacing w:after="160" w:line="256" w:lineRule="auto"/>
+              <w:ind w:left="0"/>
+              <w:contextualSpacing/>
+            </w:pPr>
+            <w:r>
+              <w:t>Number(8)</w:t>
+            </w:r>
+          </w:p>
+        </w:tc>
+        <w:tc>
+          <w:tcPr>
+            <w:tcW w:w="630" w:type="dxa"/>
+          </w:tcPr>
+          <w:p>
+            <w:pPr>
+              <w:pStyle w:val="aff8"/>
+              <w:widowControl/>
+              <w:spacing w:after="160" w:line="256" w:lineRule="auto"/>
+              <w:ind w:left="0"/>
+              <w:contextualSpacing/>
+            </w:pPr>
+          </w:p>
+        </w:tc>
+      </w:tr>
+      <w:tr>
+        <w:tc>
+          <w:tcPr>
+            <w:tcW w:w="2268" w:type="dxa"/>
+          </w:tcPr>
+          <w:p>
+            <w:pPr>
+              <w:pStyle w:val="aff8"/>
+              <w:widowControl/>
+              <w:spacing w:after="160" w:line="256" w:lineRule="auto"/>
+              <w:ind w:left="0"/>
+              <w:contextualSpacing/>
+            </w:pPr>
+            <w:r>
+              <w:t>Contact_information_id</w:t>
+            </w:r>
+          </w:p>
+        </w:tc>
+        <w:tc>
+          <w:tcPr>
+            <w:tcW w:w="1440" w:type="dxa"/>
+          </w:tcPr>
+          <w:p>
+            <w:pPr>
+              <w:pStyle w:val="aff8"/>
+              <w:widowControl/>
+              <w:spacing w:after="160" w:line="256" w:lineRule="auto"/>
+              <w:ind w:left="0"/>
+              <w:contextualSpacing/>
+            </w:pPr>
+            <w:r>
+              <w:t>Number(8)</w:t>
+            </w:r>
+          </w:p>
+        </w:tc>
+        <w:tc>
+          <w:tcPr>
+            <w:tcW w:w="630" w:type="dxa"/>
+          </w:tcPr>
+          <w:p>
+            <w:pPr>
+              <w:pStyle w:val="aff8"/>
+              <w:widowControl/>
+              <w:spacing w:after="160" w:line="256" w:lineRule="auto"/>
+              <w:ind w:left="0"/>
+              <w:contextualSpacing/>
+            </w:pPr>
+            <w:r>
+              <w:t>FK</w:t>
+            </w:r>
+          </w:p>
+        </w:tc>
+      </w:tr>
+    </w:tbl>
     <w:p>
       <w:pPr>
         <w:pStyle w:val="aff8"/>
         <w:widowControl/>
-        <w:numPr>
-          <w:ilvl w:val="1"/>
-          <w:numId w:val="16"/>
-        </w:numPr>
         <w:spacing w:after="160" w:line="256" w:lineRule="auto"/>
         <w:contextualSpacing/>
       </w:pPr>
-      <w:r>
-        <w:t>Name</w:t>
-      </w:r>
-    </w:p>
-    <w:p>
-      <w:pPr>
-        <w:pStyle w:val="aff8"/>
-        <w:widowControl/>
-        <w:numPr>
-          <w:ilvl w:val="1"/>
-          <w:numId w:val="16"/>
-        </w:numPr>
-        <w:spacing w:after="160" w:line="256" w:lineRule="auto"/>
-        <w:contextualSpacing/>
-      </w:pPr>
-      <w:r>
-        <w:t>Surname</w:t>
-      </w:r>
-    </w:p>
-    <w:p>
-      <w:pPr>
-        <w:pStyle w:val="aff8"/>
-        <w:widowControl/>
-        <w:numPr>
-          <w:ilvl w:val="1"/>
-          <w:numId w:val="16"/>
-        </w:numPr>
-        <w:spacing w:after="160" w:line="256" w:lineRule="auto"/>
-        <w:contextualSpacing/>
-      </w:pPr>
-      <w:r>
-        <w:t>Rating</w:t>
-      </w:r>
-    </w:p>
-    <w:p>
-      <w:pPr>
-        <w:pStyle w:val="aff8"/>
-        <w:widowControl/>
-        <w:numPr>
-          <w:ilvl w:val="1"/>
-          <w:numId w:val="16"/>
-        </w:numPr>
-        <w:spacing w:after="160" w:line="256" w:lineRule="auto"/>
-        <w:contextualSpacing/>
-      </w:pPr>
-      <w:r>
-        <w:t>Contact information (phone, email)</w:t>
-      </w:r>
     </w:p>
     <w:p>
       <w:pPr>
@@ -1329,127 +1739,235 @@
         <w:t>In Store there is information about the location:</w:t>
       </w:r>
     </w:p>
+    <w:tbl>
+      <w:tblPr>
+        <w:tblStyle w:val="aff7"/>
+        <w:tblW w:w="0" w:type="auto"/>
+        <w:tblInd w:w="720" w:type="dxa"/>
+        <w:tblLook w:val="04A0" w:firstRow="1" w:lastRow="0" w:firstColumn="1" w:lastColumn="0" w:noHBand="0" w:noVBand="1"/>
+      </w:tblPr>
+      <w:tblGrid>
+        <w:gridCol w:w="2268"/>
+        <w:gridCol w:w="1440"/>
+        <w:gridCol w:w="630"/>
+      </w:tblGrid>
+      <w:tr>
+        <w:tc>
+          <w:tcPr>
+            <w:tcW w:w="2268" w:type="dxa"/>
+          </w:tcPr>
+          <w:p>
+            <w:pPr>
+              <w:pStyle w:val="aff8"/>
+              <w:widowControl/>
+              <w:spacing w:after="160" w:line="256" w:lineRule="auto"/>
+              <w:ind w:left="0"/>
+              <w:contextualSpacing/>
+            </w:pPr>
+            <w:r>
+              <w:t>Store_id</w:t>
+            </w:r>
+          </w:p>
+        </w:tc>
+        <w:tc>
+          <w:tcPr>
+            <w:tcW w:w="1440" w:type="dxa"/>
+          </w:tcPr>
+          <w:p>
+            <w:pPr>
+              <w:pStyle w:val="aff8"/>
+              <w:widowControl/>
+              <w:spacing w:after="160" w:line="256" w:lineRule="auto"/>
+              <w:ind w:left="0"/>
+              <w:contextualSpacing/>
+            </w:pPr>
+            <w:r>
+              <w:t>Number(8)</w:t>
+            </w:r>
+          </w:p>
+        </w:tc>
+        <w:tc>
+          <w:tcPr>
+            <w:tcW w:w="630" w:type="dxa"/>
+          </w:tcPr>
+          <w:p>
+            <w:pPr>
+              <w:pStyle w:val="aff8"/>
+              <w:widowControl/>
+              <w:spacing w:after="160" w:line="256" w:lineRule="auto"/>
+              <w:ind w:left="0"/>
+              <w:contextualSpacing/>
+            </w:pPr>
+            <w:r>
+              <w:t>PK</w:t>
+            </w:r>
+          </w:p>
+        </w:tc>
+      </w:tr>
+      <w:tr>
+        <w:tc>
+          <w:tcPr>
+            <w:tcW w:w="2268" w:type="dxa"/>
+          </w:tcPr>
+          <w:p>
+            <w:pPr>
+              <w:pStyle w:val="aff8"/>
+              <w:widowControl/>
+              <w:spacing w:after="160" w:line="256" w:lineRule="auto"/>
+              <w:ind w:left="0"/>
+              <w:contextualSpacing/>
+            </w:pPr>
+            <w:r>
+              <w:t>Store_name</w:t>
+            </w:r>
+          </w:p>
+        </w:tc>
+        <w:tc>
+          <w:tcPr>
+            <w:tcW w:w="1440" w:type="dxa"/>
+          </w:tcPr>
+          <w:p>
+            <w:pPr>
+              <w:pStyle w:val="aff8"/>
+              <w:widowControl/>
+              <w:spacing w:after="160" w:line="256" w:lineRule="auto"/>
+              <w:ind w:left="0"/>
+              <w:contextualSpacing/>
+            </w:pPr>
+            <w:r>
+              <w:t>Varchar2(200)</w:t>
+            </w:r>
+          </w:p>
+        </w:tc>
+        <w:tc>
+          <w:tcPr>
+            <w:tcW w:w="630" w:type="dxa"/>
+          </w:tcPr>
+          <w:p>
+            <w:pPr>
+              <w:pStyle w:val="aff8"/>
+              <w:widowControl/>
+              <w:spacing w:after="160" w:line="256" w:lineRule="auto"/>
+              <w:ind w:left="0"/>
+              <w:contextualSpacing/>
+            </w:pPr>
+          </w:p>
+        </w:tc>
+      </w:tr>
+      <w:tr>
+        <w:tc>
+          <w:tcPr>
+            <w:tcW w:w="2268" w:type="dxa"/>
+          </w:tcPr>
+          <w:p>
+            <w:pPr>
+              <w:pStyle w:val="aff8"/>
+              <w:widowControl/>
+              <w:spacing w:after="160" w:line="256" w:lineRule="auto"/>
+              <w:ind w:left="0"/>
+              <w:contextualSpacing/>
+            </w:pPr>
+            <w:r>
+              <w:t>Store_location_id</w:t>
+            </w:r>
+          </w:p>
+        </w:tc>
+        <w:tc>
+          <w:tcPr>
+            <w:tcW w:w="1440" w:type="dxa"/>
+          </w:tcPr>
+          <w:p>
+            <w:pPr>
+              <w:pStyle w:val="aff8"/>
+              <w:widowControl/>
+              <w:spacing w:after="160" w:line="256" w:lineRule="auto"/>
+              <w:ind w:left="0"/>
+              <w:contextualSpacing/>
+            </w:pPr>
+            <w:r>
+              <w:t>Number(8)</w:t>
+            </w:r>
+          </w:p>
+        </w:tc>
+        <w:tc>
+          <w:tcPr>
+            <w:tcW w:w="630" w:type="dxa"/>
+          </w:tcPr>
+          <w:p>
+            <w:pPr>
+              <w:pStyle w:val="aff8"/>
+              <w:widowControl/>
+              <w:spacing w:after="160" w:line="256" w:lineRule="auto"/>
+              <w:ind w:left="0"/>
+              <w:contextualSpacing/>
+            </w:pPr>
+            <w:r>
+              <w:t>FK</w:t>
+            </w:r>
+          </w:p>
+        </w:tc>
+      </w:tr>
+      <w:tr>
+        <w:tc>
+          <w:tcPr>
+            <w:tcW w:w="2268" w:type="dxa"/>
+          </w:tcPr>
+          <w:p>
+            <w:pPr>
+              <w:pStyle w:val="aff8"/>
+              <w:widowControl/>
+              <w:spacing w:after="160" w:line="256" w:lineRule="auto"/>
+              <w:ind w:left="0"/>
+              <w:contextualSpacing/>
+            </w:pPr>
+            <w:r>
+              <w:t>Contact_information_id</w:t>
+            </w:r>
+          </w:p>
+        </w:tc>
+        <w:tc>
+          <w:tcPr>
+            <w:tcW w:w="1440" w:type="dxa"/>
+          </w:tcPr>
+          <w:p>
+            <w:pPr>
+              <w:pStyle w:val="aff8"/>
+              <w:widowControl/>
+              <w:spacing w:after="160" w:line="256" w:lineRule="auto"/>
+              <w:ind w:left="0"/>
+              <w:contextualSpacing/>
+            </w:pPr>
+            <w:r>
+              <w:t>Number(8)</w:t>
+            </w:r>
+          </w:p>
+        </w:tc>
+        <w:tc>
+          <w:tcPr>
+            <w:tcW w:w="630" w:type="dxa"/>
+          </w:tcPr>
+          <w:p>
+            <w:pPr>
+              <w:pStyle w:val="aff8"/>
+              <w:widowControl/>
+              <w:spacing w:after="160" w:line="256" w:lineRule="auto"/>
+              <w:ind w:left="0"/>
+              <w:contextualSpacing/>
+            </w:pPr>
+            <w:r>
+              <w:t>FK</w:t>
+            </w:r>
+          </w:p>
+        </w:tc>
+      </w:tr>
+    </w:tbl>
     <w:p>
       <w:pPr>
         <w:pStyle w:val="aff8"/>
         <w:widowControl/>
-        <w:numPr>
-          <w:ilvl w:val="0"/>
-          <w:numId w:val="17"/>
-        </w:numPr>
         <w:spacing w:after="160" w:line="256" w:lineRule="auto"/>
         <w:contextualSpacing/>
       </w:pPr>
-      <w:r>
-        <w:rPr>
-          <w:noProof/>
-        </w:rPr>
-        <w:t>Country</w:t>
-      </w:r>
-    </w:p>
-    <w:p>
-      <w:pPr>
-        <w:pStyle w:val="aff8"/>
-        <w:widowControl/>
-        <w:numPr>
-          <w:ilvl w:val="0"/>
-          <w:numId w:val="17"/>
-        </w:numPr>
-        <w:spacing w:after="160" w:line="256" w:lineRule="auto"/>
-        <w:contextualSpacing/>
-      </w:pPr>
-      <w:r>
-        <w:rPr>
-          <w:noProof/>
-        </w:rPr>
-        <w:t xml:space="preserve"> City</w:t>
-      </w:r>
-    </w:p>
-    <w:p>
-      <w:pPr>
-        <w:pStyle w:val="aff8"/>
-        <w:widowControl/>
-        <w:numPr>
-          <w:ilvl w:val="0"/>
-          <w:numId w:val="17"/>
-        </w:numPr>
-        <w:spacing w:after="160" w:line="256" w:lineRule="auto"/>
-        <w:contextualSpacing/>
-      </w:pPr>
-      <w:r>
-        <w:rPr>
-          <w:noProof/>
-        </w:rPr>
-        <w:t xml:space="preserve"> Street</w:t>
-      </w:r>
-    </w:p>
-    <w:p>
-      <w:pPr>
-        <w:pStyle w:val="aff8"/>
-        <w:widowControl/>
-        <w:numPr>
-          <w:ilvl w:val="0"/>
-          <w:numId w:val="17"/>
-        </w:numPr>
-        <w:spacing w:after="160" w:line="256" w:lineRule="auto"/>
-        <w:contextualSpacing/>
-      </w:pPr>
-      <w:r>
-        <w:rPr>
-          <w:noProof/>
-        </w:rPr>
-        <w:t xml:space="preserve"> house </w:t>
-      </w:r>
-    </w:p>
-    <w:p>
-      <w:pPr>
-        <w:ind w:left="720"/>
-        <w:rPr>
-          <w:noProof/>
-        </w:rPr>
-      </w:pPr>
-      <w:r>
-        <w:rPr>
-          <w:noProof/>
-        </w:rPr>
-        <w:t>contacts of each store:</w:t>
-      </w:r>
-    </w:p>
-    <w:p>
-      <w:pPr>
-        <w:pStyle w:val="aff8"/>
-        <w:widowControl/>
-        <w:numPr>
-          <w:ilvl w:val="0"/>
-          <w:numId w:val="17"/>
-        </w:numPr>
-        <w:spacing w:after="160" w:line="256" w:lineRule="auto"/>
-        <w:contextualSpacing/>
-      </w:pPr>
-      <w:r>
-        <w:rPr>
-          <w:noProof/>
-        </w:rPr>
-        <w:t>Phone</w:t>
-      </w:r>
-    </w:p>
-    <w:p>
-      <w:pPr>
-        <w:pStyle w:val="aff8"/>
-        <w:widowControl/>
-        <w:numPr>
-          <w:ilvl w:val="0"/>
-          <w:numId w:val="17"/>
-        </w:numPr>
-        <w:spacing w:after="160" w:line="256" w:lineRule="auto"/>
-        <w:contextualSpacing/>
-      </w:pPr>
-      <w:r>
-        <w:rPr>
-          <w:noProof/>
-        </w:rPr>
-        <w:t>email</w:t>
-      </w:r>
     </w:p>
     <w:p>
       <w:pPr>
@@ -1466,65 +1984,188 @@
         <w:rPr>
           <w:noProof/>
         </w:rPr>
-        <w:t>Product. Here will be:</w:t>
+        <w:t>Cars</w:t>
       </w:r>
-    </w:p>
-    <w:p>
-      <w:pPr>
-        <w:pStyle w:val="aff8"/>
-        <w:widowControl/>
-        <w:numPr>
-          <w:ilvl w:val="0"/>
-          <w:numId w:val="17"/>
-        </w:numPr>
-        <w:spacing w:after="160" w:line="256" w:lineRule="auto"/>
-        <w:contextualSpacing/>
-      </w:pPr>
       <w:r>
         <w:rPr>
           <w:noProof/>
         </w:rPr>
-        <w:t>product id</w:t>
+        <w:t>. Here will be:</w:t>
       </w:r>
     </w:p>
+    <w:tbl>
+      <w:tblPr>
+        <w:tblStyle w:val="aff7"/>
+        <w:tblW w:w="0" w:type="auto"/>
+        <w:tblInd w:w="720" w:type="dxa"/>
+        <w:tblLook w:val="04A0" w:firstRow="1" w:lastRow="0" w:firstColumn="1" w:lastColumn="0" w:noHBand="0" w:noVBand="1"/>
+      </w:tblPr>
+      <w:tblGrid>
+        <w:gridCol w:w="2268"/>
+        <w:gridCol w:w="1440"/>
+        <w:gridCol w:w="630"/>
+      </w:tblGrid>
+      <w:tr>
+        <w:tc>
+          <w:tcPr>
+            <w:tcW w:w="2268" w:type="dxa"/>
+          </w:tcPr>
+          <w:p>
+            <w:pPr>
+              <w:pStyle w:val="aff8"/>
+              <w:widowControl/>
+              <w:spacing w:after="160" w:line="256" w:lineRule="auto"/>
+              <w:ind w:left="0"/>
+              <w:contextualSpacing/>
+            </w:pPr>
+            <w:r>
+              <w:t>Car_id</w:t>
+            </w:r>
+          </w:p>
+        </w:tc>
+        <w:tc>
+          <w:tcPr>
+            <w:tcW w:w="1440" w:type="dxa"/>
+          </w:tcPr>
+          <w:p>
+            <w:pPr>
+              <w:pStyle w:val="aff8"/>
+              <w:widowControl/>
+              <w:spacing w:after="160" w:line="256" w:lineRule="auto"/>
+              <w:ind w:left="0"/>
+              <w:contextualSpacing/>
+            </w:pPr>
+            <w:r>
+              <w:t>Number(8)</w:t>
+            </w:r>
+          </w:p>
+        </w:tc>
+        <w:tc>
+          <w:tcPr>
+            <w:tcW w:w="630" w:type="dxa"/>
+          </w:tcPr>
+          <w:p>
+            <w:pPr>
+              <w:pStyle w:val="aff8"/>
+              <w:widowControl/>
+              <w:spacing w:after="160" w:line="256" w:lineRule="auto"/>
+              <w:ind w:left="0"/>
+              <w:contextualSpacing/>
+            </w:pPr>
+            <w:r>
+              <w:t>PK</w:t>
+            </w:r>
+          </w:p>
+        </w:tc>
+      </w:tr>
+      <w:tr>
+        <w:tc>
+          <w:tcPr>
+            <w:tcW w:w="2268" w:type="dxa"/>
+          </w:tcPr>
+          <w:p>
+            <w:pPr>
+              <w:pStyle w:val="aff8"/>
+              <w:widowControl/>
+              <w:spacing w:after="160" w:line="256" w:lineRule="auto"/>
+              <w:ind w:left="0"/>
+              <w:contextualSpacing/>
+            </w:pPr>
+            <w:r>
+              <w:t>Car_number</w:t>
+            </w:r>
+          </w:p>
+        </w:tc>
+        <w:tc>
+          <w:tcPr>
+            <w:tcW w:w="1440" w:type="dxa"/>
+          </w:tcPr>
+          <w:p>
+            <w:pPr>
+              <w:pStyle w:val="aff8"/>
+              <w:widowControl/>
+              <w:spacing w:after="160" w:line="256" w:lineRule="auto"/>
+              <w:ind w:left="0"/>
+              <w:contextualSpacing/>
+            </w:pPr>
+            <w:r>
+              <w:t>Number(8)</w:t>
+            </w:r>
+          </w:p>
+        </w:tc>
+        <w:tc>
+          <w:tcPr>
+            <w:tcW w:w="630" w:type="dxa"/>
+          </w:tcPr>
+          <w:p>
+            <w:pPr>
+              <w:pStyle w:val="aff8"/>
+              <w:widowControl/>
+              <w:spacing w:after="160" w:line="256" w:lineRule="auto"/>
+              <w:ind w:left="0"/>
+              <w:contextualSpacing/>
+            </w:pPr>
+          </w:p>
+        </w:tc>
+      </w:tr>
+      <w:tr>
+        <w:tc>
+          <w:tcPr>
+            <w:tcW w:w="2268" w:type="dxa"/>
+          </w:tcPr>
+          <w:p>
+            <w:pPr>
+              <w:pStyle w:val="aff8"/>
+              <w:widowControl/>
+              <w:spacing w:after="160" w:line="256" w:lineRule="auto"/>
+              <w:ind w:left="0"/>
+              <w:contextualSpacing/>
+            </w:pPr>
+            <w:r>
+              <w:t>Car_name</w:t>
+            </w:r>
+          </w:p>
+        </w:tc>
+        <w:tc>
+          <w:tcPr>
+            <w:tcW w:w="1440" w:type="dxa"/>
+          </w:tcPr>
+          <w:p>
+            <w:pPr>
+              <w:pStyle w:val="aff8"/>
+              <w:widowControl/>
+              <w:spacing w:after="160" w:line="256" w:lineRule="auto"/>
+              <w:ind w:left="0"/>
+              <w:contextualSpacing/>
+            </w:pPr>
+            <w:r>
+              <w:t>Varchar2(200)</w:t>
+            </w:r>
+          </w:p>
+        </w:tc>
+        <w:tc>
+          <w:tcPr>
+            <w:tcW w:w="630" w:type="dxa"/>
+          </w:tcPr>
+          <w:p>
+            <w:pPr>
+              <w:pStyle w:val="aff8"/>
+              <w:widowControl/>
+              <w:spacing w:after="160" w:line="256" w:lineRule="auto"/>
+              <w:ind w:left="0"/>
+              <w:contextualSpacing/>
+            </w:pPr>
+          </w:p>
+        </w:tc>
+      </w:tr>
+    </w:tbl>
     <w:p>
       <w:pPr>
         <w:pStyle w:val="aff8"/>
         <w:widowControl/>
-        <w:numPr>
-          <w:ilvl w:val="0"/>
-          <w:numId w:val="17"/>
-        </w:numPr>
         <w:spacing w:after="160" w:line="256" w:lineRule="auto"/>
         <w:contextualSpacing/>
-        <w:rPr>
-          <w:noProof/>
-        </w:rPr>
-      </w:pPr>
-      <w:r>
-        <w:rPr>
-          <w:noProof/>
-        </w:rPr>
-        <w:t>product number</w:t>
-      </w:r>
-    </w:p>
-    <w:p>
-      <w:pPr>
-        <w:pStyle w:val="aff8"/>
-        <w:widowControl/>
-        <w:numPr>
-          <w:ilvl w:val="0"/>
-          <w:numId w:val="17"/>
-        </w:numPr>
-        <w:spacing w:after="160" w:line="256" w:lineRule="auto"/>
-        <w:contextualSpacing/>
-      </w:pPr>
-      <w:r>
-        <w:rPr>
-          <w:noProof/>
-        </w:rPr>
-        <w:t>name</w:t>
-      </w:r>
+      </w:pPr>
     </w:p>
     <w:p>
       <w:pPr>
@@ -1538,68 +2179,283 @@
         <w:contextualSpacing/>
       </w:pPr>
       <w:r>
-        <w:t>Date of registration. Here will be registration:</w:t>
+        <w:lastRenderedPageBreak/>
+        <w:t>Date dimension. Here will be:</w:t>
       </w:r>
     </w:p>
+    <w:tbl>
+      <w:tblPr>
+        <w:tblStyle w:val="aff7"/>
+        <w:tblW w:w="0" w:type="auto"/>
+        <w:tblInd w:w="720" w:type="dxa"/>
+        <w:tblLook w:val="04A0" w:firstRow="1" w:lastRow="0" w:firstColumn="1" w:lastColumn="0" w:noHBand="0" w:noVBand="1"/>
+      </w:tblPr>
+      <w:tblGrid>
+        <w:gridCol w:w="2268"/>
+        <w:gridCol w:w="1440"/>
+        <w:gridCol w:w="630"/>
+      </w:tblGrid>
+      <w:tr>
+        <w:tc>
+          <w:tcPr>
+            <w:tcW w:w="2268" w:type="dxa"/>
+          </w:tcPr>
+          <w:p>
+            <w:pPr>
+              <w:pStyle w:val="aff8"/>
+              <w:widowControl/>
+              <w:spacing w:after="160" w:line="256" w:lineRule="auto"/>
+              <w:ind w:left="0"/>
+              <w:contextualSpacing/>
+            </w:pPr>
+            <w:r>
+              <w:t>Date_id</w:t>
+            </w:r>
+          </w:p>
+        </w:tc>
+        <w:tc>
+          <w:tcPr>
+            <w:tcW w:w="1440" w:type="dxa"/>
+          </w:tcPr>
+          <w:p>
+            <w:pPr>
+              <w:pStyle w:val="aff8"/>
+              <w:widowControl/>
+              <w:spacing w:after="160" w:line="256" w:lineRule="auto"/>
+              <w:ind w:left="0"/>
+              <w:contextualSpacing/>
+            </w:pPr>
+            <w:r>
+              <w:t>Number(8)</w:t>
+            </w:r>
+          </w:p>
+        </w:tc>
+        <w:tc>
+          <w:tcPr>
+            <w:tcW w:w="630" w:type="dxa"/>
+          </w:tcPr>
+          <w:p>
+            <w:pPr>
+              <w:pStyle w:val="aff8"/>
+              <w:widowControl/>
+              <w:spacing w:after="160" w:line="256" w:lineRule="auto"/>
+              <w:ind w:left="0"/>
+              <w:contextualSpacing/>
+            </w:pPr>
+            <w:r>
+              <w:t>PK</w:t>
+            </w:r>
+          </w:p>
+        </w:tc>
+      </w:tr>
+      <w:tr>
+        <w:tc>
+          <w:tcPr>
+            <w:tcW w:w="2268" w:type="dxa"/>
+          </w:tcPr>
+          <w:p>
+            <w:pPr>
+              <w:pStyle w:val="aff8"/>
+              <w:widowControl/>
+              <w:spacing w:after="160" w:line="256" w:lineRule="auto"/>
+              <w:ind w:left="0"/>
+              <w:contextualSpacing/>
+            </w:pPr>
+            <w:r>
+              <w:t>Full_date</w:t>
+            </w:r>
+          </w:p>
+        </w:tc>
+        <w:tc>
+          <w:tcPr>
+            <w:tcW w:w="1440" w:type="dxa"/>
+          </w:tcPr>
+          <w:p>
+            <w:pPr>
+              <w:pStyle w:val="aff8"/>
+              <w:widowControl/>
+              <w:spacing w:after="160" w:line="256" w:lineRule="auto"/>
+              <w:ind w:left="0"/>
+              <w:contextualSpacing/>
+            </w:pPr>
+            <w:r>
+              <w:t>Date</w:t>
+            </w:r>
+          </w:p>
+        </w:tc>
+        <w:tc>
+          <w:tcPr>
+            <w:tcW w:w="630" w:type="dxa"/>
+          </w:tcPr>
+          <w:p>
+            <w:pPr>
+              <w:pStyle w:val="aff8"/>
+              <w:widowControl/>
+              <w:spacing w:after="160" w:line="256" w:lineRule="auto"/>
+              <w:ind w:left="0"/>
+              <w:contextualSpacing/>
+            </w:pPr>
+          </w:p>
+        </w:tc>
+      </w:tr>
+      <w:tr>
+        <w:tc>
+          <w:tcPr>
+            <w:tcW w:w="2268" w:type="dxa"/>
+          </w:tcPr>
+          <w:p>
+            <w:pPr>
+              <w:pStyle w:val="aff8"/>
+              <w:widowControl/>
+              <w:spacing w:after="160" w:line="256" w:lineRule="auto"/>
+              <w:ind w:left="0"/>
+              <w:contextualSpacing/>
+            </w:pPr>
+            <w:r>
+              <w:t>Day_of_year</w:t>
+            </w:r>
+          </w:p>
+        </w:tc>
+        <w:tc>
+          <w:tcPr>
+            <w:tcW w:w="1440" w:type="dxa"/>
+          </w:tcPr>
+          <w:p>
+            <w:pPr>
+              <w:pStyle w:val="aff8"/>
+              <w:widowControl/>
+              <w:spacing w:after="160" w:line="256" w:lineRule="auto"/>
+              <w:ind w:left="0"/>
+              <w:contextualSpacing/>
+            </w:pPr>
+            <w:r>
+              <w:t>Date</w:t>
+            </w:r>
+          </w:p>
+        </w:tc>
+        <w:tc>
+          <w:tcPr>
+            <w:tcW w:w="630" w:type="dxa"/>
+          </w:tcPr>
+          <w:p>
+            <w:pPr>
+              <w:pStyle w:val="aff8"/>
+              <w:widowControl/>
+              <w:spacing w:after="160" w:line="256" w:lineRule="auto"/>
+              <w:ind w:left="0"/>
+              <w:contextualSpacing/>
+            </w:pPr>
+          </w:p>
+        </w:tc>
+      </w:tr>
+      <w:tr>
+        <w:tc>
+          <w:tcPr>
+            <w:tcW w:w="2268" w:type="dxa"/>
+          </w:tcPr>
+          <w:p>
+            <w:pPr>
+              <w:pStyle w:val="aff8"/>
+              <w:widowControl/>
+              <w:spacing w:after="160" w:line="256" w:lineRule="auto"/>
+              <w:ind w:left="0"/>
+              <w:contextualSpacing/>
+            </w:pPr>
+            <w:r>
+              <w:t>Month_of_year</w:t>
+            </w:r>
+          </w:p>
+        </w:tc>
+        <w:tc>
+          <w:tcPr>
+            <w:tcW w:w="1440" w:type="dxa"/>
+          </w:tcPr>
+          <w:p>
+            <w:pPr>
+              <w:pStyle w:val="aff8"/>
+              <w:widowControl/>
+              <w:spacing w:after="160" w:line="256" w:lineRule="auto"/>
+              <w:ind w:left="0"/>
+              <w:contextualSpacing/>
+            </w:pPr>
+            <w:r>
+              <w:t>Date</w:t>
+            </w:r>
+          </w:p>
+        </w:tc>
+        <w:tc>
+          <w:tcPr>
+            <w:tcW w:w="630" w:type="dxa"/>
+          </w:tcPr>
+          <w:p>
+            <w:pPr>
+              <w:pStyle w:val="aff8"/>
+              <w:widowControl/>
+              <w:spacing w:after="160" w:line="256" w:lineRule="auto"/>
+              <w:ind w:left="0"/>
+              <w:contextualSpacing/>
+            </w:pPr>
+          </w:p>
+        </w:tc>
+      </w:tr>
+      <w:tr>
+        <w:tc>
+          <w:tcPr>
+            <w:tcW w:w="2268" w:type="dxa"/>
+          </w:tcPr>
+          <w:p>
+            <w:pPr>
+              <w:pStyle w:val="aff8"/>
+              <w:widowControl/>
+              <w:spacing w:after="160" w:line="256" w:lineRule="auto"/>
+              <w:ind w:left="0"/>
+              <w:contextualSpacing/>
+            </w:pPr>
+            <w:r>
+              <w:t>Year</w:t>
+            </w:r>
+          </w:p>
+        </w:tc>
+        <w:tc>
+          <w:tcPr>
+            <w:tcW w:w="1440" w:type="dxa"/>
+          </w:tcPr>
+          <w:p>
+            <w:pPr>
+              <w:pStyle w:val="aff8"/>
+              <w:widowControl/>
+              <w:spacing w:after="160" w:line="256" w:lineRule="auto"/>
+              <w:ind w:left="0"/>
+              <w:contextualSpacing/>
+            </w:pPr>
+            <w:r>
+              <w:t>Date</w:t>
+            </w:r>
+          </w:p>
+        </w:tc>
+        <w:tc>
+          <w:tcPr>
+            <w:tcW w:w="630" w:type="dxa"/>
+          </w:tcPr>
+          <w:p>
+            <w:pPr>
+              <w:pStyle w:val="aff8"/>
+              <w:widowControl/>
+              <w:spacing w:after="160" w:line="256" w:lineRule="auto"/>
+              <w:ind w:left="0"/>
+              <w:contextualSpacing/>
+            </w:pPr>
+          </w:p>
+        </w:tc>
+      </w:tr>
+    </w:tbl>
     <w:p>
       <w:pPr>
         <w:pStyle w:val="aff8"/>
         <w:widowControl/>
-        <w:numPr>
-          <w:ilvl w:val="0"/>
-          <w:numId w:val="17"/>
-        </w:numPr>
         <w:spacing w:after="160" w:line="256" w:lineRule="auto"/>
         <w:contextualSpacing/>
       </w:pPr>
-      <w:r>
-        <w:t>date id</w:t>
-      </w:r>
-    </w:p>
-    <w:p>
-      <w:pPr>
-        <w:pStyle w:val="aff8"/>
-        <w:widowControl/>
-        <w:numPr>
-          <w:ilvl w:val="0"/>
-          <w:numId w:val="17"/>
-        </w:numPr>
-        <w:spacing w:after="160" w:line="256" w:lineRule="auto"/>
-        <w:contextualSpacing/>
-      </w:pPr>
-      <w:r>
-        <w:t xml:space="preserve"> year of registration</w:t>
-      </w:r>
-    </w:p>
-    <w:p>
-      <w:pPr>
-        <w:pStyle w:val="aff8"/>
-        <w:widowControl/>
-        <w:numPr>
-          <w:ilvl w:val="0"/>
-          <w:numId w:val="17"/>
-        </w:numPr>
-        <w:spacing w:after="160" w:line="256" w:lineRule="auto"/>
-        <w:contextualSpacing/>
-      </w:pPr>
-      <w:r>
-        <w:t xml:space="preserve"> month of registration</w:t>
-      </w:r>
-    </w:p>
-    <w:p>
-      <w:pPr>
-        <w:pStyle w:val="aff8"/>
-        <w:widowControl/>
-        <w:numPr>
-          <w:ilvl w:val="0"/>
-          <w:numId w:val="17"/>
-        </w:numPr>
-        <w:spacing w:after="160" w:line="256" w:lineRule="auto"/>
-        <w:contextualSpacing/>
-      </w:pPr>
-      <w:r>
-        <w:t xml:space="preserve"> day of registration</w:t>
-      </w:r>
     </w:p>
     <w:p>
       <w:pPr>
@@ -1616,32 +2472,138 @@
         <w:t>Vehicle type. Here will be:</w:t>
       </w:r>
     </w:p>
+    <w:tbl>
+      <w:tblPr>
+        <w:tblStyle w:val="aff7"/>
+        <w:tblW w:w="0" w:type="auto"/>
+        <w:tblInd w:w="720" w:type="dxa"/>
+        <w:tblLook w:val="04A0" w:firstRow="1" w:lastRow="0" w:firstColumn="1" w:lastColumn="0" w:noHBand="0" w:noVBand="1"/>
+      </w:tblPr>
+      <w:tblGrid>
+        <w:gridCol w:w="2268"/>
+        <w:gridCol w:w="1440"/>
+        <w:gridCol w:w="630"/>
+      </w:tblGrid>
+      <w:tr>
+        <w:tc>
+          <w:tcPr>
+            <w:tcW w:w="2268" w:type="dxa"/>
+          </w:tcPr>
+          <w:p>
+            <w:pPr>
+              <w:pStyle w:val="aff8"/>
+              <w:widowControl/>
+              <w:spacing w:after="160" w:line="256" w:lineRule="auto"/>
+              <w:ind w:left="0"/>
+              <w:contextualSpacing/>
+            </w:pPr>
+            <w:r>
+              <w:t>Vehicle_type_id</w:t>
+            </w:r>
+          </w:p>
+        </w:tc>
+        <w:tc>
+          <w:tcPr>
+            <w:tcW w:w="1440" w:type="dxa"/>
+          </w:tcPr>
+          <w:p>
+            <w:pPr>
+              <w:pStyle w:val="aff8"/>
+              <w:widowControl/>
+              <w:spacing w:after="160" w:line="256" w:lineRule="auto"/>
+              <w:ind w:left="0"/>
+              <w:contextualSpacing/>
+            </w:pPr>
+            <w:r>
+              <w:t>Number(8)</w:t>
+            </w:r>
+          </w:p>
+        </w:tc>
+        <w:tc>
+          <w:tcPr>
+            <w:tcW w:w="630" w:type="dxa"/>
+          </w:tcPr>
+          <w:p>
+            <w:pPr>
+              <w:pStyle w:val="aff8"/>
+              <w:widowControl/>
+              <w:spacing w:after="160" w:line="256" w:lineRule="auto"/>
+              <w:ind w:left="0"/>
+              <w:contextualSpacing/>
+            </w:pPr>
+            <w:r>
+              <w:t>PK</w:t>
+            </w:r>
+          </w:p>
+        </w:tc>
+      </w:tr>
+      <w:tr>
+        <w:tc>
+          <w:tcPr>
+            <w:tcW w:w="2268" w:type="dxa"/>
+          </w:tcPr>
+          <w:p>
+            <w:pPr>
+              <w:pStyle w:val="aff8"/>
+              <w:widowControl/>
+              <w:spacing w:after="160" w:line="256" w:lineRule="auto"/>
+              <w:ind w:left="0"/>
+              <w:contextualSpacing/>
+            </w:pPr>
+            <w:r>
+              <w:t>Vehicle_type_name</w:t>
+            </w:r>
+          </w:p>
+        </w:tc>
+        <w:tc>
+          <w:tcPr>
+            <w:tcW w:w="1440" w:type="dxa"/>
+          </w:tcPr>
+          <w:p>
+            <w:pPr>
+              <w:pStyle w:val="aff8"/>
+              <w:widowControl/>
+              <w:spacing w:after="160" w:line="256" w:lineRule="auto"/>
+              <w:ind w:left="0"/>
+              <w:contextualSpacing/>
+            </w:pPr>
+            <w:r>
+              <w:t>Varchar2(200)</w:t>
+            </w:r>
+          </w:p>
+        </w:tc>
+        <w:tc>
+          <w:tcPr>
+            <w:tcW w:w="630" w:type="dxa"/>
+          </w:tcPr>
+          <w:p>
+            <w:pPr>
+              <w:pStyle w:val="aff8"/>
+              <w:widowControl/>
+              <w:spacing w:after="160" w:line="256" w:lineRule="auto"/>
+              <w:ind w:left="0"/>
+              <w:contextualSpacing/>
+            </w:pPr>
+          </w:p>
+        </w:tc>
+      </w:tr>
+    </w:tbl>
     <w:p>
       <w:pPr>
-        <w:pStyle w:val="aff8"/>
         <w:widowControl/>
-        <w:numPr>
-          <w:ilvl w:val="0"/>
-          <w:numId w:val="17"/>
-        </w:numPr>
         <w:spacing w:after="160" w:line="256" w:lineRule="auto"/>
         <w:contextualSpacing/>
       </w:pPr>
-      <w:r>
-        <w:t>vehicle type id</w:t>
-      </w:r>
     </w:p>
     <w:p>
       <w:pPr>
-        <w:pStyle w:val="aff8"/>
         <w:widowControl/>
-        <w:numPr>
-          <w:ilvl w:val="0"/>
-          <w:numId w:val="17"/>
-        </w:numPr>
         <w:spacing w:after="160" w:line="256" w:lineRule="auto"/>
         <w:contextualSpacing/>
       </w:pPr>
+      <w:r>
+        <w:t>*</w:t>
+      </w:r>
       <w:r>
         <w:t>type name(coupe, suv, kleinwagen, limousine, cabrio, bus, kombi, andere)</w:t>
       </w:r>
@@ -1661,33 +2623,138 @@
         <w:t>Fuel Type. Here will be:</w:t>
       </w:r>
     </w:p>
+    <w:tbl>
+      <w:tblPr>
+        <w:tblStyle w:val="aff7"/>
+        <w:tblW w:w="0" w:type="auto"/>
+        <w:tblInd w:w="720" w:type="dxa"/>
+        <w:tblLook w:val="04A0" w:firstRow="1" w:lastRow="0" w:firstColumn="1" w:lastColumn="0" w:noHBand="0" w:noVBand="1"/>
+      </w:tblPr>
+      <w:tblGrid>
+        <w:gridCol w:w="2268"/>
+        <w:gridCol w:w="1440"/>
+        <w:gridCol w:w="630"/>
+      </w:tblGrid>
+      <w:tr>
+        <w:tc>
+          <w:tcPr>
+            <w:tcW w:w="2268" w:type="dxa"/>
+          </w:tcPr>
+          <w:p>
+            <w:pPr>
+              <w:pStyle w:val="aff8"/>
+              <w:widowControl/>
+              <w:spacing w:after="160" w:line="256" w:lineRule="auto"/>
+              <w:ind w:left="0"/>
+              <w:contextualSpacing/>
+            </w:pPr>
+            <w:r>
+              <w:t>Fuel_Type_id</w:t>
+            </w:r>
+          </w:p>
+        </w:tc>
+        <w:tc>
+          <w:tcPr>
+            <w:tcW w:w="1440" w:type="dxa"/>
+          </w:tcPr>
+          <w:p>
+            <w:pPr>
+              <w:pStyle w:val="aff8"/>
+              <w:widowControl/>
+              <w:spacing w:after="160" w:line="256" w:lineRule="auto"/>
+              <w:ind w:left="0"/>
+              <w:contextualSpacing/>
+            </w:pPr>
+            <w:r>
+              <w:t>Number(8)</w:t>
+            </w:r>
+          </w:p>
+        </w:tc>
+        <w:tc>
+          <w:tcPr>
+            <w:tcW w:w="630" w:type="dxa"/>
+          </w:tcPr>
+          <w:p>
+            <w:pPr>
+              <w:pStyle w:val="aff8"/>
+              <w:widowControl/>
+              <w:spacing w:after="160" w:line="256" w:lineRule="auto"/>
+              <w:ind w:left="0"/>
+              <w:contextualSpacing/>
+            </w:pPr>
+            <w:r>
+              <w:t>PK</w:t>
+            </w:r>
+          </w:p>
+        </w:tc>
+      </w:tr>
+      <w:tr>
+        <w:tc>
+          <w:tcPr>
+            <w:tcW w:w="2268" w:type="dxa"/>
+          </w:tcPr>
+          <w:p>
+            <w:pPr>
+              <w:pStyle w:val="aff8"/>
+              <w:widowControl/>
+              <w:spacing w:after="160" w:line="256" w:lineRule="auto"/>
+              <w:ind w:left="0"/>
+              <w:contextualSpacing/>
+            </w:pPr>
+            <w:r>
+              <w:t>Fuel_Type_name</w:t>
+            </w:r>
+          </w:p>
+        </w:tc>
+        <w:tc>
+          <w:tcPr>
+            <w:tcW w:w="1440" w:type="dxa"/>
+          </w:tcPr>
+          <w:p>
+            <w:pPr>
+              <w:pStyle w:val="aff8"/>
+              <w:widowControl/>
+              <w:spacing w:after="160" w:line="256" w:lineRule="auto"/>
+              <w:ind w:left="0"/>
+              <w:contextualSpacing/>
+            </w:pPr>
+            <w:r>
+              <w:t>Varchar2(200)</w:t>
+            </w:r>
+          </w:p>
+        </w:tc>
+        <w:tc>
+          <w:tcPr>
+            <w:tcW w:w="630" w:type="dxa"/>
+          </w:tcPr>
+          <w:p>
+            <w:pPr>
+              <w:pStyle w:val="aff8"/>
+              <w:widowControl/>
+              <w:spacing w:after="160" w:line="256" w:lineRule="auto"/>
+              <w:ind w:left="0"/>
+              <w:contextualSpacing/>
+            </w:pPr>
+          </w:p>
+        </w:tc>
+      </w:tr>
+    </w:tbl>
     <w:p>
       <w:pPr>
-        <w:pStyle w:val="aff8"/>
         <w:widowControl/>
-        <w:numPr>
-          <w:ilvl w:val="0"/>
-          <w:numId w:val="17"/>
-        </w:numPr>
         <w:spacing w:after="160" w:line="256" w:lineRule="auto"/>
         <w:contextualSpacing/>
       </w:pPr>
-      <w:r>
-        <w:lastRenderedPageBreak/>
-        <w:t>fuel type id</w:t>
-      </w:r>
     </w:p>
     <w:p>
       <w:pPr>
-        <w:pStyle w:val="aff8"/>
         <w:widowControl/>
-        <w:numPr>
-          <w:ilvl w:val="0"/>
-          <w:numId w:val="17"/>
-        </w:numPr>
         <w:spacing w:after="160" w:line="256" w:lineRule="auto"/>
         <w:contextualSpacing/>
       </w:pPr>
+      <w:r>
+        <w:t>*</w:t>
+      </w:r>
       <w:r>
         <w:t>fuel type(benzin, diesel, Ipg, hybrid)</w:t>
       </w:r>
@@ -1707,32 +2774,138 @@
         <w:t>Gearbox type. Here will be:</w:t>
       </w:r>
     </w:p>
+    <w:tbl>
+      <w:tblPr>
+        <w:tblStyle w:val="aff7"/>
+        <w:tblW w:w="0" w:type="auto"/>
+        <w:tblInd w:w="720" w:type="dxa"/>
+        <w:tblLook w:val="04A0" w:firstRow="1" w:lastRow="0" w:firstColumn="1" w:lastColumn="0" w:noHBand="0" w:noVBand="1"/>
+      </w:tblPr>
+      <w:tblGrid>
+        <w:gridCol w:w="2268"/>
+        <w:gridCol w:w="1440"/>
+        <w:gridCol w:w="630"/>
+      </w:tblGrid>
+      <w:tr>
+        <w:tc>
+          <w:tcPr>
+            <w:tcW w:w="2268" w:type="dxa"/>
+          </w:tcPr>
+          <w:p>
+            <w:pPr>
+              <w:pStyle w:val="aff8"/>
+              <w:widowControl/>
+              <w:spacing w:after="160" w:line="256" w:lineRule="auto"/>
+              <w:ind w:left="0"/>
+              <w:contextualSpacing/>
+            </w:pPr>
+            <w:r>
+              <w:t>Gearbox_type _id</w:t>
+            </w:r>
+          </w:p>
+        </w:tc>
+        <w:tc>
+          <w:tcPr>
+            <w:tcW w:w="1440" w:type="dxa"/>
+          </w:tcPr>
+          <w:p>
+            <w:pPr>
+              <w:pStyle w:val="aff8"/>
+              <w:widowControl/>
+              <w:spacing w:after="160" w:line="256" w:lineRule="auto"/>
+              <w:ind w:left="0"/>
+              <w:contextualSpacing/>
+            </w:pPr>
+            <w:r>
+              <w:t>Number(8)</w:t>
+            </w:r>
+          </w:p>
+        </w:tc>
+        <w:tc>
+          <w:tcPr>
+            <w:tcW w:w="630" w:type="dxa"/>
+          </w:tcPr>
+          <w:p>
+            <w:pPr>
+              <w:pStyle w:val="aff8"/>
+              <w:widowControl/>
+              <w:spacing w:after="160" w:line="256" w:lineRule="auto"/>
+              <w:ind w:left="0"/>
+              <w:contextualSpacing/>
+            </w:pPr>
+            <w:r>
+              <w:t>PK</w:t>
+            </w:r>
+          </w:p>
+        </w:tc>
+      </w:tr>
+      <w:tr>
+        <w:tc>
+          <w:tcPr>
+            <w:tcW w:w="2268" w:type="dxa"/>
+          </w:tcPr>
+          <w:p>
+            <w:pPr>
+              <w:pStyle w:val="aff8"/>
+              <w:widowControl/>
+              <w:spacing w:after="160" w:line="256" w:lineRule="auto"/>
+              <w:ind w:left="0"/>
+              <w:contextualSpacing/>
+            </w:pPr>
+            <w:r>
+              <w:t>Gearbox_type_name</w:t>
+            </w:r>
+          </w:p>
+        </w:tc>
+        <w:tc>
+          <w:tcPr>
+            <w:tcW w:w="1440" w:type="dxa"/>
+          </w:tcPr>
+          <w:p>
+            <w:pPr>
+              <w:pStyle w:val="aff8"/>
+              <w:widowControl/>
+              <w:spacing w:after="160" w:line="256" w:lineRule="auto"/>
+              <w:ind w:left="0"/>
+              <w:contextualSpacing/>
+            </w:pPr>
+            <w:r>
+              <w:t>Varchar2(200)</w:t>
+            </w:r>
+          </w:p>
+        </w:tc>
+        <w:tc>
+          <w:tcPr>
+            <w:tcW w:w="630" w:type="dxa"/>
+          </w:tcPr>
+          <w:p>
+            <w:pPr>
+              <w:pStyle w:val="aff8"/>
+              <w:widowControl/>
+              <w:spacing w:after="160" w:line="256" w:lineRule="auto"/>
+              <w:ind w:left="0"/>
+              <w:contextualSpacing/>
+            </w:pPr>
+          </w:p>
+        </w:tc>
+      </w:tr>
+    </w:tbl>
     <w:p>
       <w:pPr>
-        <w:pStyle w:val="aff8"/>
         <w:widowControl/>
-        <w:numPr>
-          <w:ilvl w:val="0"/>
-          <w:numId w:val="17"/>
-        </w:numPr>
         <w:spacing w:after="160" w:line="256" w:lineRule="auto"/>
         <w:contextualSpacing/>
       </w:pPr>
-      <w:r>
-        <w:t>gearbox id</w:t>
-      </w:r>
     </w:p>
     <w:p>
       <w:pPr>
-        <w:pStyle w:val="aff8"/>
         <w:widowControl/>
-        <w:numPr>
-          <w:ilvl w:val="0"/>
-          <w:numId w:val="17"/>
-        </w:numPr>
         <w:spacing w:after="160" w:line="256" w:lineRule="auto"/>
         <w:contextualSpacing/>
       </w:pPr>
+      <w:r>
+        <w:t>*</w:t>
+      </w:r>
       <w:r>
         <w:t>gearbox type(manuell, automatic)</w:t>
       </w:r>
@@ -1752,32 +2925,138 @@
         <w:t>Model. Here will be:</w:t>
       </w:r>
     </w:p>
+    <w:tbl>
+      <w:tblPr>
+        <w:tblStyle w:val="aff7"/>
+        <w:tblW w:w="0" w:type="auto"/>
+        <w:tblInd w:w="720" w:type="dxa"/>
+        <w:tblLook w:val="04A0" w:firstRow="1" w:lastRow="0" w:firstColumn="1" w:lastColumn="0" w:noHBand="0" w:noVBand="1"/>
+      </w:tblPr>
+      <w:tblGrid>
+        <w:gridCol w:w="2268"/>
+        <w:gridCol w:w="1440"/>
+        <w:gridCol w:w="630"/>
+      </w:tblGrid>
+      <w:tr>
+        <w:tc>
+          <w:tcPr>
+            <w:tcW w:w="2268" w:type="dxa"/>
+          </w:tcPr>
+          <w:p>
+            <w:pPr>
+              <w:pStyle w:val="aff8"/>
+              <w:widowControl/>
+              <w:spacing w:after="160" w:line="256" w:lineRule="auto"/>
+              <w:ind w:left="0"/>
+              <w:contextualSpacing/>
+            </w:pPr>
+            <w:r>
+              <w:t>Model_id</w:t>
+            </w:r>
+          </w:p>
+        </w:tc>
+        <w:tc>
+          <w:tcPr>
+            <w:tcW w:w="1440" w:type="dxa"/>
+          </w:tcPr>
+          <w:p>
+            <w:pPr>
+              <w:pStyle w:val="aff8"/>
+              <w:widowControl/>
+              <w:spacing w:after="160" w:line="256" w:lineRule="auto"/>
+              <w:ind w:left="0"/>
+              <w:contextualSpacing/>
+            </w:pPr>
+            <w:r>
+              <w:t>Number(8)</w:t>
+            </w:r>
+          </w:p>
+        </w:tc>
+        <w:tc>
+          <w:tcPr>
+            <w:tcW w:w="630" w:type="dxa"/>
+          </w:tcPr>
+          <w:p>
+            <w:pPr>
+              <w:pStyle w:val="aff8"/>
+              <w:widowControl/>
+              <w:spacing w:after="160" w:line="256" w:lineRule="auto"/>
+              <w:ind w:left="0"/>
+              <w:contextualSpacing/>
+            </w:pPr>
+            <w:r>
+              <w:t>PK</w:t>
+            </w:r>
+          </w:p>
+        </w:tc>
+      </w:tr>
+      <w:tr>
+        <w:tc>
+          <w:tcPr>
+            <w:tcW w:w="2268" w:type="dxa"/>
+          </w:tcPr>
+          <w:p>
+            <w:pPr>
+              <w:pStyle w:val="aff8"/>
+              <w:widowControl/>
+              <w:spacing w:after="160" w:line="256" w:lineRule="auto"/>
+              <w:ind w:left="0"/>
+              <w:contextualSpacing/>
+            </w:pPr>
+            <w:r>
+              <w:t>Model_name</w:t>
+            </w:r>
+          </w:p>
+        </w:tc>
+        <w:tc>
+          <w:tcPr>
+            <w:tcW w:w="1440" w:type="dxa"/>
+          </w:tcPr>
+          <w:p>
+            <w:pPr>
+              <w:pStyle w:val="aff8"/>
+              <w:widowControl/>
+              <w:spacing w:after="160" w:line="256" w:lineRule="auto"/>
+              <w:ind w:left="0"/>
+              <w:contextualSpacing/>
+            </w:pPr>
+            <w:r>
+              <w:t>Varchar2(200)</w:t>
+            </w:r>
+          </w:p>
+        </w:tc>
+        <w:tc>
+          <w:tcPr>
+            <w:tcW w:w="630" w:type="dxa"/>
+          </w:tcPr>
+          <w:p>
+            <w:pPr>
+              <w:pStyle w:val="aff8"/>
+              <w:widowControl/>
+              <w:spacing w:after="160" w:line="256" w:lineRule="auto"/>
+              <w:ind w:left="0"/>
+              <w:contextualSpacing/>
+            </w:pPr>
+          </w:p>
+        </w:tc>
+      </w:tr>
+    </w:tbl>
     <w:p>
       <w:pPr>
-        <w:pStyle w:val="aff8"/>
         <w:widowControl/>
-        <w:numPr>
-          <w:ilvl w:val="0"/>
-          <w:numId w:val="17"/>
-        </w:numPr>
         <w:spacing w:after="160" w:line="256" w:lineRule="auto"/>
         <w:contextualSpacing/>
       </w:pPr>
-      <w:r>
-        <w:t>model id</w:t>
-      </w:r>
     </w:p>
     <w:p>
       <w:pPr>
-        <w:pStyle w:val="aff8"/>
         <w:widowControl/>
-        <w:numPr>
-          <w:ilvl w:val="0"/>
-          <w:numId w:val="17"/>
-        </w:numPr>
         <w:spacing w:after="160" w:line="256" w:lineRule="auto"/>
         <w:contextualSpacing/>
       </w:pPr>
+      <w:r>
+        <w:t>*</w:t>
+      </w:r>
       <w:r>
         <w:t>model name(golf, grand, fabia, andere, Passat, navara, polo, meriva, twing and so on)</w:t>
       </w:r>
@@ -1797,32 +3076,138 @@
         <w:t>Brand. Here will be:</w:t>
       </w:r>
     </w:p>
+    <w:tbl>
+      <w:tblPr>
+        <w:tblStyle w:val="aff7"/>
+        <w:tblW w:w="0" w:type="auto"/>
+        <w:tblInd w:w="720" w:type="dxa"/>
+        <w:tblLook w:val="04A0" w:firstRow="1" w:lastRow="0" w:firstColumn="1" w:lastColumn="0" w:noHBand="0" w:noVBand="1"/>
+      </w:tblPr>
+      <w:tblGrid>
+        <w:gridCol w:w="2268"/>
+        <w:gridCol w:w="1440"/>
+        <w:gridCol w:w="630"/>
+      </w:tblGrid>
+      <w:tr>
+        <w:tc>
+          <w:tcPr>
+            <w:tcW w:w="2268" w:type="dxa"/>
+          </w:tcPr>
+          <w:p>
+            <w:pPr>
+              <w:pStyle w:val="aff8"/>
+              <w:widowControl/>
+              <w:spacing w:after="160" w:line="256" w:lineRule="auto"/>
+              <w:ind w:left="0"/>
+              <w:contextualSpacing/>
+            </w:pPr>
+            <w:r>
+              <w:t>Brand_id</w:t>
+            </w:r>
+          </w:p>
+        </w:tc>
+        <w:tc>
+          <w:tcPr>
+            <w:tcW w:w="1440" w:type="dxa"/>
+          </w:tcPr>
+          <w:p>
+            <w:pPr>
+              <w:pStyle w:val="aff8"/>
+              <w:widowControl/>
+              <w:spacing w:after="160" w:line="256" w:lineRule="auto"/>
+              <w:ind w:left="0"/>
+              <w:contextualSpacing/>
+            </w:pPr>
+            <w:r>
+              <w:t>Number(8)</w:t>
+            </w:r>
+          </w:p>
+        </w:tc>
+        <w:tc>
+          <w:tcPr>
+            <w:tcW w:w="630" w:type="dxa"/>
+          </w:tcPr>
+          <w:p>
+            <w:pPr>
+              <w:pStyle w:val="aff8"/>
+              <w:widowControl/>
+              <w:spacing w:after="160" w:line="256" w:lineRule="auto"/>
+              <w:ind w:left="0"/>
+              <w:contextualSpacing/>
+            </w:pPr>
+            <w:r>
+              <w:t>PK</w:t>
+            </w:r>
+          </w:p>
+        </w:tc>
+      </w:tr>
+      <w:tr>
+        <w:tc>
+          <w:tcPr>
+            <w:tcW w:w="2268" w:type="dxa"/>
+          </w:tcPr>
+          <w:p>
+            <w:pPr>
+              <w:pStyle w:val="aff8"/>
+              <w:widowControl/>
+              <w:spacing w:after="160" w:line="256" w:lineRule="auto"/>
+              <w:ind w:left="0"/>
+              <w:contextualSpacing/>
+            </w:pPr>
+            <w:r>
+              <w:t>Brand_name</w:t>
+            </w:r>
+          </w:p>
+        </w:tc>
+        <w:tc>
+          <w:tcPr>
+            <w:tcW w:w="1440" w:type="dxa"/>
+          </w:tcPr>
+          <w:p>
+            <w:pPr>
+              <w:pStyle w:val="aff8"/>
+              <w:widowControl/>
+              <w:spacing w:after="160" w:line="256" w:lineRule="auto"/>
+              <w:ind w:left="0"/>
+              <w:contextualSpacing/>
+            </w:pPr>
+            <w:r>
+              <w:t>Varchar2(200)</w:t>
+            </w:r>
+          </w:p>
+        </w:tc>
+        <w:tc>
+          <w:tcPr>
+            <w:tcW w:w="630" w:type="dxa"/>
+          </w:tcPr>
+          <w:p>
+            <w:pPr>
+              <w:pStyle w:val="aff8"/>
+              <w:widowControl/>
+              <w:spacing w:after="160" w:line="256" w:lineRule="auto"/>
+              <w:ind w:left="0"/>
+              <w:contextualSpacing/>
+            </w:pPr>
+          </w:p>
+        </w:tc>
+      </w:tr>
+    </w:tbl>
     <w:p>
       <w:pPr>
-        <w:pStyle w:val="aff8"/>
         <w:widowControl/>
-        <w:numPr>
-          <w:ilvl w:val="1"/>
-          <w:numId w:val="18"/>
-        </w:numPr>
         <w:spacing w:after="160" w:line="256" w:lineRule="auto"/>
         <w:contextualSpacing/>
       </w:pPr>
-      <w:r>
-        <w:t>brand id</w:t>
-      </w:r>
     </w:p>
     <w:p>
       <w:pPr>
-        <w:pStyle w:val="aff8"/>
         <w:widowControl/>
-        <w:numPr>
-          <w:ilvl w:val="1"/>
-          <w:numId w:val="18"/>
-        </w:numPr>
         <w:spacing w:after="160" w:line="256" w:lineRule="auto"/>
         <w:contextualSpacing/>
       </w:pPr>
+      <w:r>
+        <w:t>*</w:t>
+      </w:r>
       <w:r>
         <w:t>brand name(Volkswagen, audi, jeep, Volkswagen, skoda, bmw, Peugeot and so on)</w:t>
       </w:r>
@@ -1842,55 +3227,799 @@
         <w:t>Status of repaired. Here will be:</w:t>
       </w:r>
     </w:p>
+    <w:tbl>
+      <w:tblPr>
+        <w:tblStyle w:val="aff7"/>
+        <w:tblW w:w="0" w:type="auto"/>
+        <w:tblInd w:w="720" w:type="dxa"/>
+        <w:tblLook w:val="04A0" w:firstRow="1" w:lastRow="0" w:firstColumn="1" w:lastColumn="0" w:noHBand="0" w:noVBand="1"/>
+      </w:tblPr>
+      <w:tblGrid>
+        <w:gridCol w:w="2268"/>
+        <w:gridCol w:w="1440"/>
+        <w:gridCol w:w="630"/>
+      </w:tblGrid>
+      <w:tr>
+        <w:tc>
+          <w:tcPr>
+            <w:tcW w:w="2268" w:type="dxa"/>
+          </w:tcPr>
+          <w:p>
+            <w:pPr>
+              <w:pStyle w:val="aff8"/>
+              <w:widowControl/>
+              <w:spacing w:after="160" w:line="256" w:lineRule="auto"/>
+              <w:ind w:left="0"/>
+              <w:contextualSpacing/>
+            </w:pPr>
+            <w:r>
+              <w:t>Repair_status_id</w:t>
+            </w:r>
+          </w:p>
+        </w:tc>
+        <w:tc>
+          <w:tcPr>
+            <w:tcW w:w="1440" w:type="dxa"/>
+          </w:tcPr>
+          <w:p>
+            <w:pPr>
+              <w:pStyle w:val="aff8"/>
+              <w:widowControl/>
+              <w:spacing w:after="160" w:line="256" w:lineRule="auto"/>
+              <w:ind w:left="0"/>
+              <w:contextualSpacing/>
+            </w:pPr>
+            <w:r>
+              <w:t>Number(8)</w:t>
+            </w:r>
+          </w:p>
+        </w:tc>
+        <w:tc>
+          <w:tcPr>
+            <w:tcW w:w="630" w:type="dxa"/>
+          </w:tcPr>
+          <w:p>
+            <w:pPr>
+              <w:pStyle w:val="aff8"/>
+              <w:widowControl/>
+              <w:spacing w:after="160" w:line="256" w:lineRule="auto"/>
+              <w:ind w:left="0"/>
+              <w:contextualSpacing/>
+            </w:pPr>
+            <w:r>
+              <w:t>PK</w:t>
+            </w:r>
+          </w:p>
+        </w:tc>
+      </w:tr>
+      <w:tr>
+        <w:tc>
+          <w:tcPr>
+            <w:tcW w:w="2268" w:type="dxa"/>
+          </w:tcPr>
+          <w:p>
+            <w:pPr>
+              <w:pStyle w:val="aff8"/>
+              <w:widowControl/>
+              <w:spacing w:after="160" w:line="256" w:lineRule="auto"/>
+              <w:ind w:left="0"/>
+              <w:contextualSpacing/>
+            </w:pPr>
+            <w:r>
+              <w:t>Repair_status_name</w:t>
+            </w:r>
+          </w:p>
+        </w:tc>
+        <w:tc>
+          <w:tcPr>
+            <w:tcW w:w="1440" w:type="dxa"/>
+          </w:tcPr>
+          <w:p>
+            <w:pPr>
+              <w:pStyle w:val="aff8"/>
+              <w:widowControl/>
+              <w:spacing w:after="160" w:line="256" w:lineRule="auto"/>
+              <w:ind w:left="0"/>
+              <w:contextualSpacing/>
+            </w:pPr>
+            <w:r>
+              <w:t>Varchar2(200)</w:t>
+            </w:r>
+          </w:p>
+        </w:tc>
+        <w:tc>
+          <w:tcPr>
+            <w:tcW w:w="630" w:type="dxa"/>
+          </w:tcPr>
+          <w:p>
+            <w:pPr>
+              <w:pStyle w:val="aff8"/>
+              <w:widowControl/>
+              <w:spacing w:after="160" w:line="256" w:lineRule="auto"/>
+              <w:ind w:left="0"/>
+              <w:contextualSpacing/>
+            </w:pPr>
+          </w:p>
+        </w:tc>
+      </w:tr>
+    </w:tbl>
+    <w:p>
+      <w:pPr>
+        <w:widowControl/>
+        <w:spacing w:after="160" w:line="256" w:lineRule="auto"/>
+        <w:contextualSpacing/>
+      </w:pPr>
+    </w:p>
+    <w:p>
+      <w:pPr>
+        <w:widowControl/>
+        <w:spacing w:after="160" w:line="256" w:lineRule="auto"/>
+        <w:contextualSpacing/>
+      </w:pPr>
+      <w:r>
+        <w:t>*</w:t>
+      </w:r>
+      <w:r>
+        <w:t>status name(yes, no)</w:t>
+      </w:r>
+    </w:p>
+    <w:p>
+      <w:pPr>
+        <w:widowControl/>
+        <w:spacing w:after="160" w:line="256" w:lineRule="auto"/>
+        <w:contextualSpacing/>
+      </w:pPr>
+    </w:p>
+    <w:p>
+      <w:pPr>
+        <w:widowControl/>
+        <w:spacing w:after="160" w:line="256" w:lineRule="auto"/>
+        <w:contextualSpacing/>
+      </w:pPr>
+    </w:p>
     <w:p>
       <w:pPr>
         <w:pStyle w:val="aff8"/>
         <w:widowControl/>
         <w:numPr>
-          <w:ilvl w:val="1"/>
-          <w:numId w:val="19"/>
+          <w:ilvl w:val="0"/>
+          <w:numId w:val="16"/>
         </w:numPr>
         <w:spacing w:after="160" w:line="256" w:lineRule="auto"/>
         <w:contextualSpacing/>
       </w:pPr>
       <w:r>
-        <w:t>status_id</w:t>
+        <w:lastRenderedPageBreak/>
+        <w:t>Location. Here will be:</w:t>
+      </w:r>
+    </w:p>
+    <w:tbl>
+      <w:tblPr>
+        <w:tblStyle w:val="aff7"/>
+        <w:tblW w:w="0" w:type="auto"/>
+        <w:tblInd w:w="720" w:type="dxa"/>
+        <w:tblLook w:val="04A0" w:firstRow="1" w:lastRow="0" w:firstColumn="1" w:lastColumn="0" w:noHBand="0" w:noVBand="1"/>
+      </w:tblPr>
+      <w:tblGrid>
+        <w:gridCol w:w="2268"/>
+        <w:gridCol w:w="1440"/>
+        <w:gridCol w:w="630"/>
+      </w:tblGrid>
+      <w:tr>
+        <w:tc>
+          <w:tcPr>
+            <w:tcW w:w="2268" w:type="dxa"/>
+          </w:tcPr>
+          <w:p>
+            <w:pPr>
+              <w:pStyle w:val="aff8"/>
+              <w:widowControl/>
+              <w:spacing w:after="160" w:line="256" w:lineRule="auto"/>
+              <w:ind w:left="0"/>
+              <w:contextualSpacing/>
+            </w:pPr>
+            <w:r>
+              <w:t>Store_location_id</w:t>
+            </w:r>
+          </w:p>
+        </w:tc>
+        <w:tc>
+          <w:tcPr>
+            <w:tcW w:w="1440" w:type="dxa"/>
+          </w:tcPr>
+          <w:p>
+            <w:pPr>
+              <w:pStyle w:val="aff8"/>
+              <w:widowControl/>
+              <w:spacing w:after="160" w:line="256" w:lineRule="auto"/>
+              <w:ind w:left="0"/>
+              <w:contextualSpacing/>
+            </w:pPr>
+            <w:r>
+              <w:t>Number(8)</w:t>
+            </w:r>
+          </w:p>
+        </w:tc>
+        <w:tc>
+          <w:tcPr>
+            <w:tcW w:w="630" w:type="dxa"/>
+          </w:tcPr>
+          <w:p>
+            <w:pPr>
+              <w:pStyle w:val="aff8"/>
+              <w:widowControl/>
+              <w:spacing w:after="160" w:line="256" w:lineRule="auto"/>
+              <w:ind w:left="0"/>
+              <w:contextualSpacing/>
+            </w:pPr>
+            <w:r>
+              <w:t>PK</w:t>
+            </w:r>
+          </w:p>
+        </w:tc>
+      </w:tr>
+      <w:tr>
+        <w:tc>
+          <w:tcPr>
+            <w:tcW w:w="2268" w:type="dxa"/>
+          </w:tcPr>
+          <w:p>
+            <w:pPr>
+              <w:pStyle w:val="aff8"/>
+              <w:widowControl/>
+              <w:spacing w:after="160" w:line="256" w:lineRule="auto"/>
+              <w:ind w:left="0"/>
+              <w:contextualSpacing/>
+            </w:pPr>
+            <w:r>
+              <w:t>Country</w:t>
+            </w:r>
+          </w:p>
+        </w:tc>
+        <w:tc>
+          <w:tcPr>
+            <w:tcW w:w="1440" w:type="dxa"/>
+          </w:tcPr>
+          <w:p>
+            <w:pPr>
+              <w:pStyle w:val="aff8"/>
+              <w:widowControl/>
+              <w:spacing w:after="160" w:line="256" w:lineRule="auto"/>
+              <w:ind w:left="0"/>
+              <w:contextualSpacing/>
+            </w:pPr>
+            <w:r>
+              <w:t>Varchar2(200)</w:t>
+            </w:r>
+          </w:p>
+        </w:tc>
+        <w:tc>
+          <w:tcPr>
+            <w:tcW w:w="630" w:type="dxa"/>
+          </w:tcPr>
+          <w:p>
+            <w:pPr>
+              <w:pStyle w:val="aff8"/>
+              <w:widowControl/>
+              <w:spacing w:after="160" w:line="256" w:lineRule="auto"/>
+              <w:ind w:left="0"/>
+              <w:contextualSpacing/>
+            </w:pPr>
+          </w:p>
+        </w:tc>
+      </w:tr>
+      <w:tr>
+        <w:tc>
+          <w:tcPr>
+            <w:tcW w:w="2268" w:type="dxa"/>
+          </w:tcPr>
+          <w:p>
+            <w:pPr>
+              <w:pStyle w:val="aff8"/>
+              <w:widowControl/>
+              <w:spacing w:after="160" w:line="256" w:lineRule="auto"/>
+              <w:ind w:left="0"/>
+              <w:contextualSpacing/>
+            </w:pPr>
+            <w:r>
+              <w:t>City</w:t>
+            </w:r>
+          </w:p>
+        </w:tc>
+        <w:tc>
+          <w:tcPr>
+            <w:tcW w:w="1440" w:type="dxa"/>
+          </w:tcPr>
+          <w:p>
+            <w:pPr>
+              <w:pStyle w:val="aff8"/>
+              <w:widowControl/>
+              <w:spacing w:after="160" w:line="256" w:lineRule="auto"/>
+              <w:ind w:left="0"/>
+              <w:contextualSpacing/>
+            </w:pPr>
+            <w:r>
+              <w:t>Varchar2(200)</w:t>
+            </w:r>
+          </w:p>
+        </w:tc>
+        <w:tc>
+          <w:tcPr>
+            <w:tcW w:w="630" w:type="dxa"/>
+          </w:tcPr>
+          <w:p>
+            <w:pPr>
+              <w:pStyle w:val="aff8"/>
+              <w:widowControl/>
+              <w:spacing w:after="160" w:line="256" w:lineRule="auto"/>
+              <w:ind w:left="0"/>
+              <w:contextualSpacing/>
+            </w:pPr>
+          </w:p>
+        </w:tc>
+      </w:tr>
+      <w:tr>
+        <w:tc>
+          <w:tcPr>
+            <w:tcW w:w="2268" w:type="dxa"/>
+          </w:tcPr>
+          <w:p>
+            <w:pPr>
+              <w:pStyle w:val="aff8"/>
+              <w:widowControl/>
+              <w:spacing w:after="160" w:line="256" w:lineRule="auto"/>
+              <w:ind w:left="0"/>
+              <w:contextualSpacing/>
+            </w:pPr>
+            <w:r>
+              <w:t>Street</w:t>
+            </w:r>
+          </w:p>
+        </w:tc>
+        <w:tc>
+          <w:tcPr>
+            <w:tcW w:w="1440" w:type="dxa"/>
+          </w:tcPr>
+          <w:p>
+            <w:pPr>
+              <w:pStyle w:val="aff8"/>
+              <w:widowControl/>
+              <w:spacing w:after="160" w:line="256" w:lineRule="auto"/>
+              <w:ind w:left="0"/>
+              <w:contextualSpacing/>
+            </w:pPr>
+            <w:r>
+              <w:t>Varchar2(200)</w:t>
+            </w:r>
+          </w:p>
+        </w:tc>
+        <w:tc>
+          <w:tcPr>
+            <w:tcW w:w="630" w:type="dxa"/>
+          </w:tcPr>
+          <w:p>
+            <w:pPr>
+              <w:pStyle w:val="aff8"/>
+              <w:widowControl/>
+              <w:spacing w:after="160" w:line="256" w:lineRule="auto"/>
+              <w:ind w:left="0"/>
+              <w:contextualSpacing/>
+            </w:pPr>
+          </w:p>
+        </w:tc>
+      </w:tr>
+      <w:tr>
+        <w:tc>
+          <w:tcPr>
+            <w:tcW w:w="2268" w:type="dxa"/>
+          </w:tcPr>
+          <w:p>
+            <w:pPr>
+              <w:pStyle w:val="aff8"/>
+              <w:widowControl/>
+              <w:spacing w:after="160" w:line="256" w:lineRule="auto"/>
+              <w:ind w:left="0"/>
+              <w:contextualSpacing/>
+            </w:pPr>
+            <w:r>
+              <w:t>House</w:t>
+            </w:r>
+          </w:p>
+        </w:tc>
+        <w:tc>
+          <w:tcPr>
+            <w:tcW w:w="1440" w:type="dxa"/>
+          </w:tcPr>
+          <w:p>
+            <w:pPr>
+              <w:pStyle w:val="aff8"/>
+              <w:widowControl/>
+              <w:spacing w:after="160" w:line="256" w:lineRule="auto"/>
+              <w:ind w:left="0"/>
+              <w:contextualSpacing/>
+            </w:pPr>
+            <w:r>
+              <w:t>Varchar2(200)</w:t>
+            </w:r>
+          </w:p>
+        </w:tc>
+        <w:tc>
+          <w:tcPr>
+            <w:tcW w:w="630" w:type="dxa"/>
+          </w:tcPr>
+          <w:p>
+            <w:pPr>
+              <w:pStyle w:val="aff8"/>
+              <w:widowControl/>
+              <w:spacing w:after="160" w:line="256" w:lineRule="auto"/>
+              <w:ind w:left="0"/>
+              <w:contextualSpacing/>
+            </w:pPr>
+          </w:p>
+        </w:tc>
+      </w:tr>
+    </w:tbl>
+    <w:p>
+      <w:pPr>
+        <w:pStyle w:val="aff8"/>
+        <w:widowControl/>
+        <w:spacing w:after="160" w:line="256" w:lineRule="auto"/>
+        <w:contextualSpacing/>
+      </w:pPr>
+    </w:p>
+    <w:p>
+      <w:pPr>
+        <w:pStyle w:val="aff8"/>
+        <w:widowControl/>
+        <w:numPr>
+          <w:ilvl w:val="0"/>
+          <w:numId w:val="16"/>
+        </w:numPr>
+        <w:spacing w:after="160" w:line="256" w:lineRule="auto"/>
+        <w:contextualSpacing/>
+      </w:pPr>
+      <w:r>
+        <w:t>Contact Information. Here will be:</w:t>
+      </w:r>
+    </w:p>
+    <w:tbl>
+      <w:tblPr>
+        <w:tblStyle w:val="aff7"/>
+        <w:tblW w:w="0" w:type="auto"/>
+        <w:tblInd w:w="720" w:type="dxa"/>
+        <w:tblLook w:val="04A0" w:firstRow="1" w:lastRow="0" w:firstColumn="1" w:lastColumn="0" w:noHBand="0" w:noVBand="1"/>
+      </w:tblPr>
+      <w:tblGrid>
+        <w:gridCol w:w="2268"/>
+        <w:gridCol w:w="1440"/>
+        <w:gridCol w:w="630"/>
+      </w:tblGrid>
+      <w:tr>
+        <w:tc>
+          <w:tcPr>
+            <w:tcW w:w="2268" w:type="dxa"/>
+          </w:tcPr>
+          <w:p>
+            <w:pPr>
+              <w:pStyle w:val="aff8"/>
+              <w:widowControl/>
+              <w:spacing w:after="160" w:line="256" w:lineRule="auto"/>
+              <w:ind w:left="0"/>
+              <w:contextualSpacing/>
+            </w:pPr>
+            <w:r>
+              <w:t>Contact_information_id</w:t>
+            </w:r>
+          </w:p>
+        </w:tc>
+        <w:tc>
+          <w:tcPr>
+            <w:tcW w:w="1440" w:type="dxa"/>
+          </w:tcPr>
+          <w:p>
+            <w:pPr>
+              <w:pStyle w:val="aff8"/>
+              <w:widowControl/>
+              <w:spacing w:after="160" w:line="256" w:lineRule="auto"/>
+              <w:ind w:left="0"/>
+              <w:contextualSpacing/>
+            </w:pPr>
+            <w:r>
+              <w:t>Number(8)</w:t>
+            </w:r>
+          </w:p>
+        </w:tc>
+        <w:tc>
+          <w:tcPr>
+            <w:tcW w:w="630" w:type="dxa"/>
+          </w:tcPr>
+          <w:p>
+            <w:pPr>
+              <w:pStyle w:val="aff8"/>
+              <w:widowControl/>
+              <w:spacing w:after="160" w:line="256" w:lineRule="auto"/>
+              <w:ind w:left="0"/>
+              <w:contextualSpacing/>
+            </w:pPr>
+            <w:r>
+              <w:t>PK</w:t>
+            </w:r>
+          </w:p>
+        </w:tc>
+      </w:tr>
+      <w:tr>
+        <w:tc>
+          <w:tcPr>
+            <w:tcW w:w="2268" w:type="dxa"/>
+          </w:tcPr>
+          <w:p>
+            <w:pPr>
+              <w:pStyle w:val="aff8"/>
+              <w:widowControl/>
+              <w:spacing w:after="160" w:line="256" w:lineRule="auto"/>
+              <w:ind w:left="0"/>
+              <w:contextualSpacing/>
+            </w:pPr>
+            <w:r>
+              <w:t>Phone</w:t>
+            </w:r>
+          </w:p>
+        </w:tc>
+        <w:tc>
+          <w:tcPr>
+            <w:tcW w:w="1440" w:type="dxa"/>
+          </w:tcPr>
+          <w:p>
+            <w:pPr>
+              <w:pStyle w:val="aff8"/>
+              <w:widowControl/>
+              <w:spacing w:after="160" w:line="256" w:lineRule="auto"/>
+              <w:ind w:left="0"/>
+              <w:contextualSpacing/>
+            </w:pPr>
+            <w:r>
+              <w:t>Varchar2(200)</w:t>
+            </w:r>
+          </w:p>
+        </w:tc>
+        <w:tc>
+          <w:tcPr>
+            <w:tcW w:w="630" w:type="dxa"/>
+          </w:tcPr>
+          <w:p>
+            <w:pPr>
+              <w:pStyle w:val="aff8"/>
+              <w:widowControl/>
+              <w:spacing w:after="160" w:line="256" w:lineRule="auto"/>
+              <w:ind w:left="0"/>
+              <w:contextualSpacing/>
+            </w:pPr>
+          </w:p>
+        </w:tc>
+      </w:tr>
+      <w:tr>
+        <w:tc>
+          <w:tcPr>
+            <w:tcW w:w="2268" w:type="dxa"/>
+          </w:tcPr>
+          <w:p>
+            <w:pPr>
+              <w:pStyle w:val="aff8"/>
+              <w:widowControl/>
+              <w:spacing w:after="160" w:line="256" w:lineRule="auto"/>
+              <w:ind w:left="0"/>
+              <w:contextualSpacing/>
+            </w:pPr>
+            <w:r>
+              <w:t>Email</w:t>
+            </w:r>
+          </w:p>
+        </w:tc>
+        <w:tc>
+          <w:tcPr>
+            <w:tcW w:w="1440" w:type="dxa"/>
+          </w:tcPr>
+          <w:p>
+            <w:pPr>
+              <w:pStyle w:val="aff8"/>
+              <w:widowControl/>
+              <w:spacing w:after="160" w:line="256" w:lineRule="auto"/>
+              <w:ind w:left="0"/>
+              <w:contextualSpacing/>
+            </w:pPr>
+            <w:r>
+              <w:t>Varchar2(200)</w:t>
+            </w:r>
+          </w:p>
+        </w:tc>
+        <w:tc>
+          <w:tcPr>
+            <w:tcW w:w="630" w:type="dxa"/>
+          </w:tcPr>
+          <w:p>
+            <w:pPr>
+              <w:pStyle w:val="aff8"/>
+              <w:widowControl/>
+              <w:spacing w:after="160" w:line="256" w:lineRule="auto"/>
+              <w:ind w:left="0"/>
+              <w:contextualSpacing/>
+            </w:pPr>
+          </w:p>
+        </w:tc>
+      </w:tr>
+    </w:tbl>
+    <w:p>
+      <w:pPr>
+        <w:widowControl/>
+        <w:spacing w:after="160" w:line="256" w:lineRule="auto"/>
+        <w:contextualSpacing/>
+      </w:pPr>
+    </w:p>
+    <w:p>
+      <w:pPr>
+        <w:pStyle w:val="1"/>
+      </w:pPr>
+      <w:bookmarkStart w:id="10" w:name="_Toc498269851"/>
+      <w:r>
+        <w:t>Dimensional model. Snowflake</w:t>
+      </w:r>
+      <w:r>
+        <w:t xml:space="preserve"> Schema</w:t>
+      </w:r>
+      <w:bookmarkEnd w:id="10"/>
+    </w:p>
+    <w:p>
+      <w:pPr>
+        <w:widowControl/>
+        <w:spacing w:after="160" w:line="256" w:lineRule="auto"/>
+        <w:contextualSpacing/>
+      </w:pPr>
+    </w:p>
+    <w:p>
+      <w:pPr>
+        <w:widowControl/>
+        <w:spacing w:after="160" w:line="256" w:lineRule="auto"/>
+        <w:contextualSpacing/>
+      </w:pPr>
+      <w:r>
+        <w:rPr>
+          <w:noProof/>
+          <w:lang w:val="ru-RU" w:eastAsia="ru-RU"/>
+        </w:rPr>
+        <w:drawing>
+          <wp:inline distT="0" distB="0" distL="0" distR="0">
+            <wp:extent cx="5941695" cy="3233428"/>
+            <wp:effectExtent l="0" t="0" r="0" b="0"/>
+            <wp:docPr id="2" name="Рисунок 2" descr="C:\Users\halkm\Desktop\Car sales\snowflake.JPG"/>
+            <wp:cNvGraphicFramePr>
+              <a:graphicFrameLocks xmlns:a="http://schemas.openxmlformats.org/drawingml/2006/main" noChangeAspect="1"/>
+            </wp:cNvGraphicFramePr>
+            <a:graphic xmlns:a="http://schemas.openxmlformats.org/drawingml/2006/main">
+              <a:graphicData uri="http://schemas.openxmlformats.org/drawingml/2006/picture">
+                <pic:pic xmlns:pic="http://schemas.openxmlformats.org/drawingml/2006/picture">
+                  <pic:nvPicPr>
+                    <pic:cNvPr id="0" name="Picture 1" descr="C:\Users\halkm\Desktop\Car sales\snowflake.JPG"/>
+                    <pic:cNvPicPr>
+                      <a:picLocks noChangeAspect="1" noChangeArrowheads="1"/>
+                    </pic:cNvPicPr>
+                  </pic:nvPicPr>
+                  <pic:blipFill>
+                    <a:blip r:embed="rId11">
+                      <a:extLst>
+                        <a:ext uri="{28A0092B-C50C-407E-A947-70E740481C1C}">
+                          <a14:useLocalDpi xmlns:a14="http://schemas.microsoft.com/office/drawing/2010/main" val="0"/>
+                        </a:ext>
+                      </a:extLst>
+                    </a:blip>
+                    <a:srcRect/>
+                    <a:stretch>
+                      <a:fillRect/>
+                    </a:stretch>
+                  </pic:blipFill>
+                  <pic:spPr bwMode="auto">
+                    <a:xfrm>
+                      <a:off x="0" y="0"/>
+                      <a:ext cx="5941695" cy="3233428"/>
+                    </a:xfrm>
+                    <a:prstGeom prst="rect">
+                      <a:avLst/>
+                    </a:prstGeom>
+                    <a:noFill/>
+                    <a:ln>
+                      <a:noFill/>
+                    </a:ln>
+                  </pic:spPr>
+                </pic:pic>
+              </a:graphicData>
+            </a:graphic>
+          </wp:inline>
+        </w:drawing>
       </w:r>
     </w:p>
     <w:p>
       <w:pPr>
-        <w:pStyle w:val="aff8"/>
         <w:widowControl/>
-        <w:numPr>
-          <w:ilvl w:val="1"/>
-          <w:numId w:val="19"/>
-        </w:numPr>
         <w:spacing w:after="160" w:line="256" w:lineRule="auto"/>
         <w:contextualSpacing/>
       </w:pPr>
-      <w:r>
-        <w:t>status name(yes, no)</w:t>
-      </w:r>
-      <w:bookmarkStart w:id="10" w:name="_GoBack"/>
-      <w:bookmarkEnd w:id="10"/>
     </w:p>
     <w:p>
       <w:pPr>
         <w:pStyle w:val="1"/>
       </w:pPr>
-      <w:bookmarkStart w:id="11" w:name="_Toc412572574"/>
       <w:r>
-        <w:t>Logical Scheme</w:t>
+        <w:lastRenderedPageBreak/>
+        <w:t>3NF Scheme</w:t>
       </w:r>
+    </w:p>
+    <w:p>
+      <w:pPr>
+        <w:pStyle w:val="a3"/>
+      </w:pPr>
+      <w:r>
+        <w:rPr>
+          <w:noProof/>
+          <w:lang w:val="ru-RU" w:eastAsia="ru-RU"/>
+        </w:rPr>
+        <w:drawing>
+          <wp:inline distT="0" distB="0" distL="0" distR="0">
+            <wp:extent cx="5941695" cy="2691537"/>
+            <wp:effectExtent l="0" t="0" r="0" b="0"/>
+            <wp:docPr id="3" name="Рисунок 3" descr="C:\Users\halkm\Desktop\Car sales\3NF.JPG"/>
+            <wp:cNvGraphicFramePr>
+              <a:graphicFrameLocks xmlns:a="http://schemas.openxmlformats.org/drawingml/2006/main" noChangeAspect="1"/>
+            </wp:cNvGraphicFramePr>
+            <a:graphic xmlns:a="http://schemas.openxmlformats.org/drawingml/2006/main">
+              <a:graphicData uri="http://schemas.openxmlformats.org/drawingml/2006/picture">
+                <pic:pic xmlns:pic="http://schemas.openxmlformats.org/drawingml/2006/picture">
+                  <pic:nvPicPr>
+                    <pic:cNvPr id="0" name="Picture 2" descr="C:\Users\halkm\Desktop\Car sales\3NF.JPG"/>
+                    <pic:cNvPicPr>
+                      <a:picLocks noChangeAspect="1" noChangeArrowheads="1"/>
+                    </pic:cNvPicPr>
+                  </pic:nvPicPr>
+                  <pic:blipFill>
+                    <a:blip r:embed="rId12">
+                      <a:extLst>
+                        <a:ext uri="{28A0092B-C50C-407E-A947-70E740481C1C}">
+                          <a14:useLocalDpi xmlns:a14="http://schemas.microsoft.com/office/drawing/2010/main" val="0"/>
+                        </a:ext>
+                      </a:extLst>
+                    </a:blip>
+                    <a:srcRect/>
+                    <a:stretch>
+                      <a:fillRect/>
+                    </a:stretch>
+                  </pic:blipFill>
+                  <pic:spPr bwMode="auto">
+                    <a:xfrm>
+                      <a:off x="0" y="0"/>
+                      <a:ext cx="5941695" cy="2691537"/>
+                    </a:xfrm>
+                    <a:prstGeom prst="rect">
+                      <a:avLst/>
+                    </a:prstGeom>
+                    <a:noFill/>
+                    <a:ln>
+                      <a:noFill/>
+                    </a:ln>
+                  </pic:spPr>
+                </pic:pic>
+              </a:graphicData>
+            </a:graphic>
+          </wp:inline>
+        </w:drawing>
+      </w:r>
+      <w:bookmarkStart w:id="11" w:name="_GoBack"/>
       <w:bookmarkEnd w:id="11"/>
     </w:p>
     <w:p>
       <w:pPr>
         <w:pStyle w:val="1"/>
       </w:pPr>
-      <w:bookmarkStart w:id="12" w:name="_Toc412572575"/>
+      <w:bookmarkStart w:id="12" w:name="_Toc498269852"/>
       <w:r>
-        <w:t>Data Flow</w:t>
+        <w:t>Logical Scheme</w:t>
       </w:r>
       <w:bookmarkEnd w:id="12"/>
     </w:p>
@@ -1898,9 +4027,9 @@
       <w:pPr>
         <w:pStyle w:val="1"/>
       </w:pPr>
-      <w:bookmarkStart w:id="13" w:name="_Toc412572576"/>
+      <w:bookmarkStart w:id="13" w:name="_Toc498269853"/>
       <w:r>
-        <w:t>Fact Table Partitioning Strategy</w:t>
+        <w:t>Data Flow</w:t>
       </w:r>
       <w:bookmarkEnd w:id="13"/>
     </w:p>
@@ -1908,9 +4037,9 @@
       <w:pPr>
         <w:pStyle w:val="1"/>
       </w:pPr>
-      <w:bookmarkStart w:id="14" w:name="_Toc412572577"/>
+      <w:bookmarkStart w:id="14" w:name="_Toc498269854"/>
       <w:r>
-        <w:t>Strategy of Parallel Load</w:t>
+        <w:t>Fact Table Partitioning Strategy</w:t>
       </w:r>
       <w:bookmarkEnd w:id="14"/>
     </w:p>
@@ -1918,12 +4047,22 @@
       <w:pPr>
         <w:pStyle w:val="1"/>
       </w:pPr>
-      <w:bookmarkStart w:id="15" w:name="_Toc412572578"/>
+      <w:bookmarkStart w:id="15" w:name="_Toc498269855"/>
+      <w:r>
+        <w:t>Strategy of Parallel Load</w:t>
+      </w:r>
+      <w:bookmarkEnd w:id="15"/>
+    </w:p>
+    <w:p>
+      <w:pPr>
+        <w:pStyle w:val="1"/>
+      </w:pPr>
+      <w:bookmarkStart w:id="16" w:name="_Toc498269856"/>
       <w:r>
         <w:t>Report Layouts</w:t>
       </w:r>
       <w:bookmarkEnd w:id="9"/>
-      <w:bookmarkEnd w:id="15"/>
+      <w:bookmarkEnd w:id="16"/>
     </w:p>
     <w:sectPr>
       <w:pgSz w:w="11909" w:h="16834" w:code="9"/>
@@ -2084,7 +4223,7 @@
             <w:rPr>
               <w:noProof/>
             </w:rPr>
-            <w:t>2</w:t>
+            <w:t>5</w:t>
           </w:r>
           <w:r>
             <w:rPr>
@@ -2095,14 +4234,27 @@
           <w:r>
             <w:t>/</w:t>
           </w:r>
-          <w:fldSimple w:instr=" NUMPAGES ">
-            <w:r>
-              <w:rPr>
-                <w:noProof/>
-              </w:rPr>
-              <w:t>4</w:t>
-            </w:r>
-          </w:fldSimple>
+          <w:r>
+            <w:fldChar w:fldCharType="begin"/>
+          </w:r>
+          <w:r>
+            <w:instrText xml:space="preserve"> NUMPAGES </w:instrText>
+          </w:r>
+          <w:r>
+            <w:fldChar w:fldCharType="separate"/>
+          </w:r>
+          <w:r>
+            <w:rPr>
+              <w:noProof/>
+            </w:rPr>
+            <w:t>6</w:t>
+          </w:r>
+          <w:r>
+            <w:rPr>
+              <w:noProof/>
+            </w:rPr>
+            <w:fldChar w:fldCharType="end"/>
+          </w:r>
         </w:p>
       </w:tc>
     </w:tr>
@@ -2324,14 +4476,27 @@
           <w:r>
             <w:t>/</w:t>
           </w:r>
-          <w:fldSimple w:instr=" NUMPAGES ">
-            <w:r>
-              <w:rPr>
-                <w:noProof/>
-              </w:rPr>
-              <w:t>4</w:t>
-            </w:r>
-          </w:fldSimple>
+          <w:r>
+            <w:fldChar w:fldCharType="begin"/>
+          </w:r>
+          <w:r>
+            <w:instrText xml:space="preserve"> NUMPAGES </w:instrText>
+          </w:r>
+          <w:r>
+            <w:fldChar w:fldCharType="separate"/>
+          </w:r>
+          <w:r>
+            <w:rPr>
+              <w:noProof/>
+            </w:rPr>
+            <w:t>6</w:t>
+          </w:r>
+          <w:r>
+            <w:rPr>
+              <w:noProof/>
+            </w:rPr>
+            <w:fldChar w:fldCharType="end"/>
+          </w:r>
         </w:p>
       </w:tc>
     </w:tr>
@@ -2410,14 +4575,27 @@
             </w:rPr>
             <w:t xml:space="preserve"> </w:t>
           </w:r>
-          <w:fldSimple w:instr=" TITLE  \* MERGEFORMAT ">
-            <w:r>
-              <w:rPr>
-                <w:b/>
-              </w:rPr>
-              <w:t>Any Title</w:t>
-            </w:r>
-          </w:fldSimple>
+          <w:r>
+            <w:fldChar w:fldCharType="begin"/>
+          </w:r>
+          <w:r>
+            <w:instrText xml:space="preserve"> TITLE  \* MERGEFORMAT </w:instrText>
+          </w:r>
+          <w:r>
+            <w:fldChar w:fldCharType="separate"/>
+          </w:r>
+          <w:r>
+            <w:rPr>
+              <w:b/>
+            </w:rPr>
+            <w:t>Any Title</w:t>
+          </w:r>
+          <w:r>
+            <w:rPr>
+              <w:b/>
+            </w:rPr>
+            <w:fldChar w:fldCharType="end"/>
+          </w:r>
         </w:p>
       </w:tc>
       <w:tc>
@@ -2437,14 +4615,27 @@
               <w:b/>
             </w:rPr>
           </w:pPr>
-          <w:fldSimple w:instr=" DOCPROPERTY  Classification  \* MERGEFORMAT ">
-            <w:r>
-              <w:rPr>
-                <w:b/>
-              </w:rPr>
-              <w:t>Confidential</w:t>
-            </w:r>
-          </w:fldSimple>
+          <w:r>
+            <w:fldChar w:fldCharType="begin"/>
+          </w:r>
+          <w:r>
+            <w:instrText xml:space="preserve"> DOCPROPERTY  Classification  \* MERGEFORMAT </w:instrText>
+          </w:r>
+          <w:r>
+            <w:fldChar w:fldCharType="separate"/>
+          </w:r>
+          <w:r>
+            <w:rPr>
+              <w:b/>
+            </w:rPr>
+            <w:t>Confidential</w:t>
+          </w:r>
+          <w:r>
+            <w:rPr>
+              <w:b/>
+            </w:rPr>
+            <w:fldChar w:fldCharType="end"/>
+          </w:r>
         </w:p>
       </w:tc>
     </w:tr>
@@ -2549,7 +4740,7 @@
               <w:sz w:val="16"/>
               <w:szCs w:val="16"/>
             </w:rPr>
-            <w:t>08-Nov-2017 23:26</w:t>
+            <w:t>12-Nov-2017 17:09</w:t>
           </w:r>
           <w:r>
             <w:rPr>
@@ -2621,17 +4812,27 @@
             </w:rPr>
             <w:t xml:space="preserve"> </w:t>
           </w:r>
-          <w:fldSimple w:instr=" TITLE  \* MERGEFORMAT ">
-            <w:r>
-              <w:rPr>
-                <w:b/>
-              </w:rPr>
-              <w:t xml:space="preserve">MTN.BI.07 </w:t>
-            </w:r>
-            <w:r>
-              <w:t>Oracle Relational Structures</w:t>
-            </w:r>
-          </w:fldSimple>
+          <w:r>
+            <w:fldChar w:fldCharType="begin"/>
+          </w:r>
+          <w:r>
+            <w:instrText xml:space="preserve"> TITLE  \* MERGEFORMAT </w:instrText>
+          </w:r>
+          <w:r>
+            <w:fldChar w:fldCharType="separate"/>
+          </w:r>
+          <w:r>
+            <w:rPr>
+              <w:b/>
+            </w:rPr>
+            <w:t xml:space="preserve">MTN.BI.07 </w:t>
+          </w:r>
+          <w:r>
+            <w:t>Oracle Relational Structures</w:t>
+          </w:r>
+          <w:r>
+            <w:fldChar w:fldCharType="end"/>
+          </w:r>
         </w:p>
       </w:tc>
       <w:tc>
@@ -2651,14 +4852,27 @@
               <w:b/>
             </w:rPr>
           </w:pPr>
-          <w:fldSimple w:instr=" DOCPROPERTY  Classification  \* MERGEFORMAT ">
-            <w:r>
-              <w:rPr>
-                <w:b/>
-              </w:rPr>
-              <w:t>Confidential</w:t>
-            </w:r>
-          </w:fldSimple>
+          <w:r>
+            <w:fldChar w:fldCharType="begin"/>
+          </w:r>
+          <w:r>
+            <w:instrText xml:space="preserve"> DOCPROPERTY  Classification  \* MERGEFORMAT </w:instrText>
+          </w:r>
+          <w:r>
+            <w:fldChar w:fldCharType="separate"/>
+          </w:r>
+          <w:r>
+            <w:rPr>
+              <w:b/>
+            </w:rPr>
+            <w:t>Confidential</w:t>
+          </w:r>
+          <w:r>
+            <w:rPr>
+              <w:b/>
+            </w:rPr>
+            <w:fldChar w:fldCharType="end"/>
+          </w:r>
         </w:p>
       </w:tc>
     </w:tr>
@@ -2763,7 +4977,7 @@
               <w:sz w:val="16"/>
               <w:szCs w:val="16"/>
             </w:rPr>
-            <w:t>08-Nov-2017 23:26</w:t>
+            <w:t>12-Nov-2017 17:09</w:t>
           </w:r>
           <w:r>
             <w:rPr>
@@ -3061,6 +5275,119 @@
     </w:lvl>
   </w:abstractNum>
   <w:abstractNum w:abstractNumId="8" w15:restartNumberingAfterBreak="0">
+    <w:nsid w:val="045C6DDE"/>
+    <w:multiLevelType w:val="hybridMultilevel"/>
+    <w:tmpl w:val="D876C79E"/>
+    <w:lvl w:ilvl="0" w:tplc="6FC45492">
+      <w:start w:val="5"/>
+      <w:numFmt w:val="bullet"/>
+      <w:lvlText w:val=""/>
+      <w:lvlJc w:val="left"/>
+      <w:pPr>
+        <w:ind w:left="1080" w:hanging="360"/>
+      </w:pPr>
+      <w:rPr>
+        <w:rFonts w:ascii="Symbol" w:eastAsia="Times New Roman" w:hAnsi="Symbol" w:cs="Times New Roman" w:hint="default"/>
+      </w:rPr>
+    </w:lvl>
+    <w:lvl w:ilvl="1" w:tplc="04190003" w:tentative="1">
+      <w:start w:val="1"/>
+      <w:numFmt w:val="bullet"/>
+      <w:lvlText w:val="o"/>
+      <w:lvlJc w:val="left"/>
+      <w:pPr>
+        <w:ind w:left="1800" w:hanging="360"/>
+      </w:pPr>
+      <w:rPr>
+        <w:rFonts w:ascii="Courier New" w:hAnsi="Courier New" w:cs="Courier New" w:hint="default"/>
+      </w:rPr>
+    </w:lvl>
+    <w:lvl w:ilvl="2" w:tplc="04190005" w:tentative="1">
+      <w:start w:val="1"/>
+      <w:numFmt w:val="bullet"/>
+      <w:lvlText w:val=""/>
+      <w:lvlJc w:val="left"/>
+      <w:pPr>
+        <w:ind w:left="2520" w:hanging="360"/>
+      </w:pPr>
+      <w:rPr>
+        <w:rFonts w:ascii="Wingdings" w:hAnsi="Wingdings" w:hint="default"/>
+      </w:rPr>
+    </w:lvl>
+    <w:lvl w:ilvl="3" w:tplc="04190001" w:tentative="1">
+      <w:start w:val="1"/>
+      <w:numFmt w:val="bullet"/>
+      <w:lvlText w:val=""/>
+      <w:lvlJc w:val="left"/>
+      <w:pPr>
+        <w:ind w:left="3240" w:hanging="360"/>
+      </w:pPr>
+      <w:rPr>
+        <w:rFonts w:ascii="Symbol" w:hAnsi="Symbol" w:hint="default"/>
+      </w:rPr>
+    </w:lvl>
+    <w:lvl w:ilvl="4" w:tplc="04190003" w:tentative="1">
+      <w:start w:val="1"/>
+      <w:numFmt w:val="bullet"/>
+      <w:lvlText w:val="o"/>
+      <w:lvlJc w:val="left"/>
+      <w:pPr>
+        <w:ind w:left="3960" w:hanging="360"/>
+      </w:pPr>
+      <w:rPr>
+        <w:rFonts w:ascii="Courier New" w:hAnsi="Courier New" w:cs="Courier New" w:hint="default"/>
+      </w:rPr>
+    </w:lvl>
+    <w:lvl w:ilvl="5" w:tplc="04190005" w:tentative="1">
+      <w:start w:val="1"/>
+      <w:numFmt w:val="bullet"/>
+      <w:lvlText w:val=""/>
+      <w:lvlJc w:val="left"/>
+      <w:pPr>
+        <w:ind w:left="4680" w:hanging="360"/>
+      </w:pPr>
+      <w:rPr>
+        <w:rFonts w:ascii="Wingdings" w:hAnsi="Wingdings" w:hint="default"/>
+      </w:rPr>
+    </w:lvl>
+    <w:lvl w:ilvl="6" w:tplc="04190001" w:tentative="1">
+      <w:start w:val="1"/>
+      <w:numFmt w:val="bullet"/>
+      <w:lvlText w:val=""/>
+      <w:lvlJc w:val="left"/>
+      <w:pPr>
+        <w:ind w:left="5400" w:hanging="360"/>
+      </w:pPr>
+      <w:rPr>
+        <w:rFonts w:ascii="Symbol" w:hAnsi="Symbol" w:hint="default"/>
+      </w:rPr>
+    </w:lvl>
+    <w:lvl w:ilvl="7" w:tplc="04190003" w:tentative="1">
+      <w:start w:val="1"/>
+      <w:numFmt w:val="bullet"/>
+      <w:lvlText w:val="o"/>
+      <w:lvlJc w:val="left"/>
+      <w:pPr>
+        <w:ind w:left="6120" w:hanging="360"/>
+      </w:pPr>
+      <w:rPr>
+        <w:rFonts w:ascii="Courier New" w:hAnsi="Courier New" w:cs="Courier New" w:hint="default"/>
+      </w:rPr>
+    </w:lvl>
+    <w:lvl w:ilvl="8" w:tplc="04190005" w:tentative="1">
+      <w:start w:val="1"/>
+      <w:numFmt w:val="bullet"/>
+      <w:lvlText w:val=""/>
+      <w:lvlJc w:val="left"/>
+      <w:pPr>
+        <w:ind w:left="6840" w:hanging="360"/>
+      </w:pPr>
+      <w:rPr>
+        <w:rFonts w:ascii="Wingdings" w:hAnsi="Wingdings" w:hint="default"/>
+      </w:rPr>
+    </w:lvl>
+  </w:abstractNum>
+  <w:abstractNum w:abstractNumId="9" w15:restartNumberingAfterBreak="0">
     <w:nsid w:val="32E657B9"/>
     <w:multiLevelType w:val="hybridMultilevel"/>
     <w:tmpl w:val="E1C84724"/>
@@ -3148,7 +5475,7 @@
       </w:pPr>
     </w:lvl>
   </w:abstractNum>
-  <w:abstractNum w:abstractNumId="9" w15:restartNumberingAfterBreak="0">
+  <w:abstractNum w:abstractNumId="10" w15:restartNumberingAfterBreak="0">
     <w:nsid w:val="38374AD1"/>
     <w:multiLevelType w:val="hybridMultilevel"/>
     <w:tmpl w:val="A8962660"/>
@@ -3289,7 +5616,7 @@
       </w:rPr>
     </w:lvl>
   </w:abstractNum>
-  <w:abstractNum w:abstractNumId="10" w15:restartNumberingAfterBreak="0">
+  <w:abstractNum w:abstractNumId="11" w15:restartNumberingAfterBreak="0">
     <w:nsid w:val="3BB26C5D"/>
     <w:multiLevelType w:val="multilevel"/>
     <w:tmpl w:val="0409001F"/>
@@ -3403,7 +5730,7 @@
       </w:pPr>
     </w:lvl>
   </w:abstractNum>
-  <w:abstractNum w:abstractNumId="11" w15:restartNumberingAfterBreak="0">
+  <w:abstractNum w:abstractNumId="12" w15:restartNumberingAfterBreak="0">
     <w:nsid w:val="3C5A0EF0"/>
     <w:multiLevelType w:val="hybridMultilevel"/>
     <w:tmpl w:val="3C502EE8"/>
@@ -3544,7 +5871,7 @@
       </w:rPr>
     </w:lvl>
   </w:abstractNum>
-  <w:abstractNum w:abstractNumId="12" w15:restartNumberingAfterBreak="0">
+  <w:abstractNum w:abstractNumId="13" w15:restartNumberingAfterBreak="0">
     <w:nsid w:val="50157466"/>
     <w:multiLevelType w:val="multilevel"/>
     <w:tmpl w:val="04090023"/>
@@ -3659,7 +5986,7 @@
       </w:pPr>
     </w:lvl>
   </w:abstractNum>
-  <w:abstractNum w:abstractNumId="13" w15:restartNumberingAfterBreak="0">
+  <w:abstractNum w:abstractNumId="14" w15:restartNumberingAfterBreak="0">
     <w:nsid w:val="528A2DE2"/>
     <w:multiLevelType w:val="hybridMultilevel"/>
     <w:tmpl w:val="C6D2E212"/>
@@ -3750,7 +6077,7 @@
       </w:pPr>
     </w:lvl>
   </w:abstractNum>
-  <w:abstractNum w:abstractNumId="14" w15:restartNumberingAfterBreak="0">
+  <w:abstractNum w:abstractNumId="15" w15:restartNumberingAfterBreak="0">
     <w:nsid w:val="64E2713E"/>
     <w:multiLevelType w:val="hybridMultilevel"/>
     <w:tmpl w:val="B0F08C24"/>
@@ -3862,7 +6189,7 @@
       </w:rPr>
     </w:lvl>
   </w:abstractNum>
-  <w:abstractNum w:abstractNumId="15" w15:restartNumberingAfterBreak="0">
+  <w:abstractNum w:abstractNumId="16" w15:restartNumberingAfterBreak="0">
     <w:nsid w:val="6C542DE3"/>
     <w:multiLevelType w:val="multilevel"/>
     <w:tmpl w:val="0409001D"/>
@@ -3976,7 +6303,7 @@
       </w:pPr>
     </w:lvl>
   </w:abstractNum>
-  <w:abstractNum w:abstractNumId="16" w15:restartNumberingAfterBreak="0">
+  <w:abstractNum w:abstractNumId="17" w15:restartNumberingAfterBreak="0">
     <w:nsid w:val="6DB2106C"/>
     <w:multiLevelType w:val="hybridMultilevel"/>
     <w:tmpl w:val="33026470"/>
@@ -4117,7 +6444,7 @@
       </w:rPr>
     </w:lvl>
   </w:abstractNum>
-  <w:abstractNum w:abstractNumId="17" w15:restartNumberingAfterBreak="0">
+  <w:abstractNum w:abstractNumId="18" w15:restartNumberingAfterBreak="0">
     <w:nsid w:val="6E044FB1"/>
     <w:multiLevelType w:val="hybridMultilevel"/>
     <w:tmpl w:val="0C36EEB2"/>
@@ -4209,22 +6536,22 @@
     </w:lvl>
   </w:abstractNum>
   <w:num w:numId="1">
-    <w:abstractNumId w:val="12"/>
+    <w:abstractNumId w:val="13"/>
   </w:num>
   <w:num w:numId="2">
     <w:abstractNumId w:val="7"/>
   </w:num>
   <w:num w:numId="3">
-    <w:abstractNumId w:val="11"/>
+    <w:abstractNumId w:val="12"/>
   </w:num>
   <w:num w:numId="4">
     <w:abstractNumId w:val="5"/>
   </w:num>
   <w:num w:numId="5">
-    <w:abstractNumId w:val="9"/>
+    <w:abstractNumId w:val="10"/>
   </w:num>
   <w:num w:numId="6">
-    <w:abstractNumId w:val="16"/>
+    <w:abstractNumId w:val="17"/>
   </w:num>
   <w:num w:numId="7">
     <w:abstractNumId w:val="4"/>
@@ -4245,16 +6572,16 @@
     <w:abstractNumId w:val="0"/>
   </w:num>
   <w:num w:numId="13">
-    <w:abstractNumId w:val="10"/>
+    <w:abstractNumId w:val="11"/>
   </w:num>
   <w:num w:numId="14">
-    <w:abstractNumId w:val="15"/>
+    <w:abstractNumId w:val="16"/>
   </w:num>
   <w:num w:numId="15">
-    <w:abstractNumId w:val="11"/>
+    <w:abstractNumId w:val="12"/>
   </w:num>
   <w:num w:numId="16">
-    <w:abstractNumId w:val="8"/>
+    <w:abstractNumId w:val="9"/>
     <w:lvlOverride w:ilvl="0">
       <w:startOverride w:val="1"/>
     </w:lvlOverride>
@@ -4282,19 +6609,10 @@
     </w:lvlOverride>
   </w:num>
   <w:num w:numId="17">
-    <w:abstractNumId w:val="14"/>
-    <w:lvlOverride w:ilvl="0"/>
-    <w:lvlOverride w:ilvl="1"/>
-    <w:lvlOverride w:ilvl="2"/>
-    <w:lvlOverride w:ilvl="3"/>
-    <w:lvlOverride w:ilvl="4"/>
-    <w:lvlOverride w:ilvl="5"/>
-    <w:lvlOverride w:ilvl="6"/>
-    <w:lvlOverride w:ilvl="7"/>
-    <w:lvlOverride w:ilvl="8"/>
+    <w:abstractNumId w:val="15"/>
   </w:num>
   <w:num w:numId="18">
-    <w:abstractNumId w:val="17"/>
+    <w:abstractNumId w:val="18"/>
     <w:lvlOverride w:ilvl="0"/>
     <w:lvlOverride w:ilvl="1"/>
     <w:lvlOverride w:ilvl="2">
@@ -4320,7 +6638,7 @@
     </w:lvlOverride>
   </w:num>
   <w:num w:numId="19">
-    <w:abstractNumId w:val="13"/>
+    <w:abstractNumId w:val="14"/>
     <w:lvlOverride w:ilvl="0"/>
     <w:lvlOverride w:ilvl="1"/>
     <w:lvlOverride w:ilvl="2">
@@ -4344,6 +6662,9 @@
     <w:lvlOverride w:ilvl="8">
       <w:startOverride w:val="1"/>
     </w:lvlOverride>
+  </w:num>
+  <w:num w:numId="20">
+    <w:abstractNumId w:val="8"/>
   </w:num>
 </w:numbering>
 </file>

</xml_diff>

<commit_message>
[labwork 8] Changes is Business Template
</commit_message>
<xml_diff>
--- a/Arina_Marchenko/docs/Business_Template.docx
+++ b/Arina_Marchenko/docs/Business_Template.docx
@@ -28,21 +28,11 @@
             <w:pPr>
               <w:pStyle w:val="CompanyName"/>
             </w:pPr>
-            <w:r>
-              <w:fldChar w:fldCharType="begin"/>
-            </w:r>
-            <w:r>
-              <w:instrText xml:space="preserve"> DOCPROPERTY  Company  \* MERGEFORMAT </w:instrText>
-            </w:r>
-            <w:r>
-              <w:fldChar w:fldCharType="separate"/>
-            </w:r>
-            <w:r>
-              <w:t>EPAM Systems, RD Dep.</w:t>
-            </w:r>
-            <w:r>
-              <w:fldChar w:fldCharType="end"/>
-            </w:r>
+            <w:fldSimple w:instr=" DOCPROPERTY  Company  \* MERGEFORMAT ">
+              <w:r>
+                <w:t>EPAM Systems, RD Dep.</w:t>
+              </w:r>
+            </w:fldSimple>
           </w:p>
         </w:tc>
       </w:tr>
@@ -67,21 +57,11 @@
                 <w:szCs w:val="44"/>
               </w:rPr>
             </w:pPr>
-            <w:r>
-              <w:fldChar w:fldCharType="begin"/>
-            </w:r>
-            <w:r>
-              <w:instrText xml:space="preserve"> DOCPROPERTY  Title  \* MERGEFORMAT </w:instrText>
-            </w:r>
-            <w:r>
-              <w:fldChar w:fldCharType="separate"/>
-            </w:r>
-            <w:r>
-              <w:t>Any Title</w:t>
-            </w:r>
-            <w:r>
-              <w:fldChar w:fldCharType="end"/>
-            </w:r>
+            <w:fldSimple w:instr=" DOCPROPERTY  Title  \* MERGEFORMAT ">
+              <w:r>
+                <w:t>Any Title</w:t>
+              </w:r>
+            </w:fldSimple>
           </w:p>
         </w:tc>
       </w:tr>
@@ -1257,7 +1237,15 @@
         <w:pStyle w:val="a3"/>
       </w:pPr>
       <w:r>
-        <w:t xml:space="preserve">Nowadays there are many different ways of buying cars. Thousands of cars are sold and bought daily. Moreover, sometimes it is complicated to keep track of all changes in car prices and the popularity of models especially because of the huge amount of different characteristic such as vehicle type, fuel type, and gearbox. </w:t>
+        <w:t xml:space="preserve">Nowadays there are many different ways of buying cars. Thousands of cars </w:t>
+      </w:r>
+      <w:proofErr w:type="gramStart"/>
+      <w:r>
+        <w:t>are sold and bought daily</w:t>
+      </w:r>
+      <w:proofErr w:type="gramEnd"/>
+      <w:r>
+        <w:t xml:space="preserve">. Moreover, sometimes it is complicated to keep track of all changes in car prices and the popularity of models especially because of the huge amount of different characteristic such as vehicle type, fuel type, and gearbox. </w:t>
       </w:r>
     </w:p>
     <w:p>
@@ -1347,81 +1335,129 @@
     </w:p>
     <w:p>
       <w:r>
-        <w:t>The business of the project is a car sale. Thousands of cars are sold and bought daily, so it becomes a problem to keep it in one place. Based on this, the grain of the model is a car for sale.</w:t>
+        <w:t xml:space="preserve">The business of the project is a car sale. Thousands of cars </w:t>
+      </w:r>
+      <w:proofErr w:type="gramStart"/>
+      <w:r>
+        <w:t>are sold and bought daily, so it becomes a problem to keep it in one place</w:t>
+      </w:r>
+      <w:proofErr w:type="gramEnd"/>
+      <w:r>
+        <w:t>. Based on this, the grain of the model is a car for sale.</w:t>
       </w:r>
     </w:p>
     <w:p>
       <w:r>
         <w:t xml:space="preserve">Fact table will include </w:t>
       </w:r>
-      <w:r>
-        <w:t>car</w:t>
-      </w:r>
-      <w:r>
-        <w:t xml:space="preserve">_id, </w:t>
-      </w:r>
-      <w:r>
-        <w:t xml:space="preserve">seller_id, store_id, </w:t>
-      </w:r>
-      <w:r>
-        <w:t>order_</w:t>
-      </w:r>
-      <w:r>
-        <w:t>d</w:t>
-      </w:r>
-      <w:r>
-        <w:rPr>
-          <w:noProof/>
-        </w:rPr>
-        <w:t>ate_</w:t>
-      </w:r>
-      <w:r>
-        <w:rPr>
-          <w:noProof/>
-        </w:rPr>
-        <w:t>id ,</w:t>
-      </w:r>
-      <w:r>
-        <w:rPr>
-          <w:noProof/>
-        </w:rPr>
-        <w:t xml:space="preserve"> car_registration_id,</w:t>
-      </w:r>
-      <w:r>
-        <w:rPr>
-          <w:noProof/>
-        </w:rPr>
-        <w:t xml:space="preserve"> vehicle type id, </w:t>
-      </w:r>
-      <w:r>
-        <w:rPr>
-          <w:noProof/>
-        </w:rPr>
-        <w:t xml:space="preserve">fuel type id, </w:t>
-      </w:r>
-      <w:r>
-        <w:rPr>
-          <w:noProof/>
-        </w:rPr>
-        <w:t xml:space="preserve">gearbox id, model id, </w:t>
-      </w:r>
-      <w:r>
-        <w:rPr>
-          <w:noProof/>
-        </w:rPr>
-        <w:t>brand_id, repair_</w:t>
-      </w:r>
-      <w:r>
-        <w:rPr>
-          <w:noProof/>
-        </w:rPr>
-        <w:t xml:space="preserve">status id, power PS, </w:t>
-      </w:r>
-      <w:r>
-        <w:t>cost, kilometers, min price, average price, sd price.</w:t>
+      <w:proofErr w:type="spellStart"/>
+      <w:r>
+        <w:t>Seller_id</w:t>
+      </w:r>
+      <w:proofErr w:type="spellEnd"/>
+      <w:r>
+        <w:t xml:space="preserve">, </w:t>
+      </w:r>
+      <w:proofErr w:type="spellStart"/>
+      <w:r>
+        <w:t>Store_id</w:t>
+      </w:r>
+      <w:proofErr w:type="spellEnd"/>
+      <w:r>
+        <w:t>,</w:t>
+      </w:r>
+      <w:r>
+        <w:t xml:space="preserve"> </w:t>
+      </w:r>
+      <w:proofErr w:type="spellStart"/>
+      <w:r>
+        <w:t>Car_id</w:t>
+      </w:r>
+      <w:proofErr w:type="spellEnd"/>
+      <w:r>
+        <w:t>,</w:t>
+      </w:r>
+      <w:r>
+        <w:t xml:space="preserve"> </w:t>
+      </w:r>
+      <w:proofErr w:type="spellStart"/>
+      <w:r>
+        <w:t>Order_Date_id</w:t>
+      </w:r>
+      <w:proofErr w:type="spellEnd"/>
+      <w:r>
+        <w:t>,</w:t>
+      </w:r>
+      <w:r>
+        <w:t xml:space="preserve"> </w:t>
+      </w:r>
+      <w:proofErr w:type="spellStart"/>
+      <w:r>
+        <w:t>Customer_id</w:t>
+      </w:r>
+      <w:proofErr w:type="spellEnd"/>
+      <w:r>
+        <w:t>,</w:t>
+      </w:r>
+      <w:r>
+        <w:t xml:space="preserve"> </w:t>
+      </w:r>
+      <w:proofErr w:type="spellStart"/>
+      <w:r>
+        <w:t>Order_code</w:t>
+      </w:r>
+      <w:proofErr w:type="spellEnd"/>
+      <w:r>
+        <w:t>,</w:t>
+      </w:r>
+      <w:r>
+        <w:t xml:space="preserve"> </w:t>
+      </w:r>
+      <w:r>
+        <w:t>Cost,</w:t>
+      </w:r>
+      <w:r>
+        <w:t xml:space="preserve"> </w:t>
+      </w:r>
+      <w:proofErr w:type="spellStart"/>
+      <w:r>
+        <w:t>Min_Price</w:t>
+      </w:r>
+      <w:proofErr w:type="spellEnd"/>
+      <w:r>
+        <w:t>,</w:t>
+      </w:r>
+      <w:r>
+        <w:t xml:space="preserve"> </w:t>
+      </w:r>
+      <w:proofErr w:type="spellStart"/>
+      <w:r>
+        <w:t>Avg_Price</w:t>
+      </w:r>
+      <w:proofErr w:type="spellEnd"/>
+      <w:r>
+        <w:t>,</w:t>
+      </w:r>
+      <w:r>
+        <w:t xml:space="preserve"> </w:t>
+      </w:r>
+      <w:proofErr w:type="spellStart"/>
+      <w:proofErr w:type="gramStart"/>
+      <w:r>
+        <w:t>SD</w:t>
+      </w:r>
+      <w:proofErr w:type="gramEnd"/>
+      <w:r>
+        <w:t>_Price</w:t>
+      </w:r>
+      <w:proofErr w:type="spellEnd"/>
+      <w:r>
+        <w:t xml:space="preserve">. </w:t>
       </w:r>
     </w:p>
     <w:p>
+      <w:bookmarkStart w:id="10" w:name="_GoBack"/>
+      <w:bookmarkEnd w:id="10"/>
       <w:r>
         <w:t>Dimensions:</w:t>
       </w:r>
@@ -1459,16 +1495,11 @@
             <w:tcW w:w="2268" w:type="dxa"/>
           </w:tcPr>
           <w:p>
-            <w:pPr>
-              <w:pStyle w:val="aff8"/>
-              <w:widowControl/>
-              <w:spacing w:after="160" w:line="256" w:lineRule="auto"/>
-              <w:ind w:left="0"/>
-              <w:contextualSpacing/>
-            </w:pPr>
+            <w:proofErr w:type="spellStart"/>
             <w:r>
               <w:t>Seller_id</w:t>
             </w:r>
+            <w:proofErr w:type="spellEnd"/>
           </w:p>
         </w:tc>
         <w:tc>
@@ -1476,13 +1507,6 @@
             <w:tcW w:w="1440" w:type="dxa"/>
           </w:tcPr>
           <w:p>
-            <w:pPr>
-              <w:pStyle w:val="aff8"/>
-              <w:widowControl/>
-              <w:spacing w:after="160" w:line="256" w:lineRule="auto"/>
-              <w:ind w:left="0"/>
-              <w:contextualSpacing/>
-            </w:pPr>
             <w:r>
               <w:t>Number(8)</w:t>
             </w:r>
@@ -1493,13 +1517,6 @@
             <w:tcW w:w="630" w:type="dxa"/>
           </w:tcPr>
           <w:p>
-            <w:pPr>
-              <w:pStyle w:val="aff8"/>
-              <w:widowControl/>
-              <w:spacing w:after="160" w:line="256" w:lineRule="auto"/>
-              <w:ind w:left="0"/>
-              <w:contextualSpacing/>
-            </w:pPr>
             <w:r>
               <w:t>PK</w:t>
             </w:r>
@@ -1512,16 +1529,11 @@
             <w:tcW w:w="2268" w:type="dxa"/>
           </w:tcPr>
           <w:p>
-            <w:pPr>
-              <w:pStyle w:val="aff8"/>
-              <w:widowControl/>
-              <w:spacing w:after="160" w:line="256" w:lineRule="auto"/>
-              <w:ind w:left="0"/>
-              <w:contextualSpacing/>
-            </w:pPr>
+            <w:proofErr w:type="spellStart"/>
             <w:r>
               <w:t>Seller_name</w:t>
             </w:r>
+            <w:proofErr w:type="spellEnd"/>
           </w:p>
         </w:tc>
         <w:tc>
@@ -1529,13 +1541,6 @@
             <w:tcW w:w="1440" w:type="dxa"/>
           </w:tcPr>
           <w:p>
-            <w:pPr>
-              <w:pStyle w:val="aff8"/>
-              <w:widowControl/>
-              <w:spacing w:after="160" w:line="256" w:lineRule="auto"/>
-              <w:ind w:left="0"/>
-              <w:contextualSpacing/>
-            </w:pPr>
             <w:r>
               <w:t>Varchar2(200)</w:t>
             </w:r>
@@ -1545,15 +1550,7 @@
           <w:tcPr>
             <w:tcW w:w="630" w:type="dxa"/>
           </w:tcPr>
-          <w:p>
-            <w:pPr>
-              <w:pStyle w:val="aff8"/>
-              <w:widowControl/>
-              <w:spacing w:after="160" w:line="256" w:lineRule="auto"/>
-              <w:ind w:left="0"/>
-              <w:contextualSpacing/>
-            </w:pPr>
-          </w:p>
+          <w:p/>
         </w:tc>
       </w:tr>
       <w:tr>
@@ -1562,16 +1559,11 @@
             <w:tcW w:w="2268" w:type="dxa"/>
           </w:tcPr>
           <w:p>
-            <w:pPr>
-              <w:pStyle w:val="aff8"/>
-              <w:widowControl/>
-              <w:spacing w:after="160" w:line="256" w:lineRule="auto"/>
-              <w:ind w:left="0"/>
-              <w:contextualSpacing/>
-            </w:pPr>
+            <w:proofErr w:type="spellStart"/>
             <w:r>
               <w:t>Seller_surname</w:t>
             </w:r>
+            <w:proofErr w:type="spellEnd"/>
           </w:p>
         </w:tc>
         <w:tc>
@@ -1579,13 +1571,6 @@
             <w:tcW w:w="1440" w:type="dxa"/>
           </w:tcPr>
           <w:p>
-            <w:pPr>
-              <w:pStyle w:val="aff8"/>
-              <w:widowControl/>
-              <w:spacing w:after="160" w:line="256" w:lineRule="auto"/>
-              <w:ind w:left="0"/>
-              <w:contextualSpacing/>
-            </w:pPr>
             <w:r>
               <w:t>Varchar2(200)</w:t>
             </w:r>
@@ -1595,15 +1580,7 @@
           <w:tcPr>
             <w:tcW w:w="630" w:type="dxa"/>
           </w:tcPr>
-          <w:p>
-            <w:pPr>
-              <w:pStyle w:val="aff8"/>
-              <w:widowControl/>
-              <w:spacing w:after="160" w:line="256" w:lineRule="auto"/>
-              <w:ind w:left="0"/>
-              <w:contextualSpacing/>
-            </w:pPr>
-          </w:p>
+          <w:p/>
         </w:tc>
       </w:tr>
       <w:tr>
@@ -1612,16 +1589,11 @@
             <w:tcW w:w="2268" w:type="dxa"/>
           </w:tcPr>
           <w:p>
-            <w:pPr>
-              <w:pStyle w:val="aff8"/>
-              <w:widowControl/>
-              <w:spacing w:after="160" w:line="256" w:lineRule="auto"/>
-              <w:ind w:left="0"/>
-              <w:contextualSpacing/>
-            </w:pPr>
+            <w:proofErr w:type="spellStart"/>
             <w:r>
               <w:t>Seller_rating</w:t>
             </w:r>
+            <w:proofErr w:type="spellEnd"/>
           </w:p>
         </w:tc>
         <w:tc>
@@ -1629,13 +1601,6 @@
             <w:tcW w:w="1440" w:type="dxa"/>
           </w:tcPr>
           <w:p>
-            <w:pPr>
-              <w:pStyle w:val="aff8"/>
-              <w:widowControl/>
-              <w:spacing w:after="160" w:line="256" w:lineRule="auto"/>
-              <w:ind w:left="0"/>
-              <w:contextualSpacing/>
-            </w:pPr>
             <w:r>
               <w:t>Number(8)</w:t>
             </w:r>
@@ -1645,15 +1610,7 @@
           <w:tcPr>
             <w:tcW w:w="630" w:type="dxa"/>
           </w:tcPr>
-          <w:p>
-            <w:pPr>
-              <w:pStyle w:val="aff8"/>
-              <w:widowControl/>
-              <w:spacing w:after="160" w:line="256" w:lineRule="auto"/>
-              <w:ind w:left="0"/>
-              <w:contextualSpacing/>
-            </w:pPr>
-          </w:p>
+          <w:p/>
         </w:tc>
       </w:tr>
       <w:tr>
@@ -1662,15 +1619,8 @@
             <w:tcW w:w="2268" w:type="dxa"/>
           </w:tcPr>
           <w:p>
-            <w:pPr>
-              <w:pStyle w:val="aff8"/>
-              <w:widowControl/>
-              <w:spacing w:after="160" w:line="256" w:lineRule="auto"/>
-              <w:ind w:left="0"/>
-              <w:contextualSpacing/>
-            </w:pPr>
-            <w:r>
-              <w:t>Contact_information_id</w:t>
+            <w:r>
+              <w:t>Phone</w:t>
             </w:r>
           </w:p>
         </w:tc>
@@ -1679,15 +1629,8 @@
             <w:tcW w:w="1440" w:type="dxa"/>
           </w:tcPr>
           <w:p>
-            <w:pPr>
-              <w:pStyle w:val="aff8"/>
-              <w:widowControl/>
-              <w:spacing w:after="160" w:line="256" w:lineRule="auto"/>
-              <w:ind w:left="0"/>
-              <w:contextualSpacing/>
-            </w:pPr>
-            <w:r>
-              <w:t>Number(8)</w:t>
+            <w:r>
+              <w:t>Varchar2(200)</w:t>
             </w:r>
           </w:p>
         </w:tc>
@@ -1695,18 +1638,35 @@
           <w:tcPr>
             <w:tcW w:w="630" w:type="dxa"/>
           </w:tcPr>
-          <w:p>
-            <w:pPr>
-              <w:pStyle w:val="aff8"/>
-              <w:widowControl/>
-              <w:spacing w:after="160" w:line="256" w:lineRule="auto"/>
-              <w:ind w:left="0"/>
-              <w:contextualSpacing/>
-            </w:pPr>
-            <w:r>
-              <w:t>FK</w:t>
-            </w:r>
-          </w:p>
+          <w:p/>
+        </w:tc>
+      </w:tr>
+      <w:tr>
+        <w:tc>
+          <w:tcPr>
+            <w:tcW w:w="2268" w:type="dxa"/>
+          </w:tcPr>
+          <w:p>
+            <w:r>
+              <w:t>Email</w:t>
+            </w:r>
+          </w:p>
+        </w:tc>
+        <w:tc>
+          <w:tcPr>
+            <w:tcW w:w="1440" w:type="dxa"/>
+          </w:tcPr>
+          <w:p>
+            <w:r>
+              <w:t>Varchar2(200)</w:t>
+            </w:r>
+          </w:p>
+        </w:tc>
+        <w:tc>
+          <w:tcPr>
+            <w:tcW w:w="630" w:type="dxa"/>
+          </w:tcPr>
+          <w:p/>
         </w:tc>
       </w:tr>
     </w:tbl>
@@ -1757,16 +1717,11 @@
             <w:tcW w:w="2268" w:type="dxa"/>
           </w:tcPr>
           <w:p>
-            <w:pPr>
-              <w:pStyle w:val="aff8"/>
-              <w:widowControl/>
-              <w:spacing w:after="160" w:line="256" w:lineRule="auto"/>
-              <w:ind w:left="0"/>
-              <w:contextualSpacing/>
-            </w:pPr>
+            <w:proofErr w:type="spellStart"/>
             <w:r>
               <w:t>Store_id</w:t>
             </w:r>
+            <w:proofErr w:type="spellEnd"/>
           </w:p>
         </w:tc>
         <w:tc>
@@ -1774,13 +1729,6 @@
             <w:tcW w:w="1440" w:type="dxa"/>
           </w:tcPr>
           <w:p>
-            <w:pPr>
-              <w:pStyle w:val="aff8"/>
-              <w:widowControl/>
-              <w:spacing w:after="160" w:line="256" w:lineRule="auto"/>
-              <w:ind w:left="0"/>
-              <w:contextualSpacing/>
-            </w:pPr>
             <w:r>
               <w:t>Number(8)</w:t>
             </w:r>
@@ -1791,13 +1739,6 @@
             <w:tcW w:w="630" w:type="dxa"/>
           </w:tcPr>
           <w:p>
-            <w:pPr>
-              <w:pStyle w:val="aff8"/>
-              <w:widowControl/>
-              <w:spacing w:after="160" w:line="256" w:lineRule="auto"/>
-              <w:ind w:left="0"/>
-              <w:contextualSpacing/>
-            </w:pPr>
             <w:r>
               <w:t>PK</w:t>
             </w:r>
@@ -1810,16 +1751,11 @@
             <w:tcW w:w="2268" w:type="dxa"/>
           </w:tcPr>
           <w:p>
-            <w:pPr>
-              <w:pStyle w:val="aff8"/>
-              <w:widowControl/>
-              <w:spacing w:after="160" w:line="256" w:lineRule="auto"/>
-              <w:ind w:left="0"/>
-              <w:contextualSpacing/>
-            </w:pPr>
+            <w:proofErr w:type="spellStart"/>
             <w:r>
               <w:t>Store_name</w:t>
             </w:r>
+            <w:proofErr w:type="spellEnd"/>
           </w:p>
         </w:tc>
         <w:tc>
@@ -1827,13 +1763,6 @@
             <w:tcW w:w="1440" w:type="dxa"/>
           </w:tcPr>
           <w:p>
-            <w:pPr>
-              <w:pStyle w:val="aff8"/>
-              <w:widowControl/>
-              <w:spacing w:after="160" w:line="256" w:lineRule="auto"/>
-              <w:ind w:left="0"/>
-              <w:contextualSpacing/>
-            </w:pPr>
             <w:r>
               <w:t>Varchar2(200)</w:t>
             </w:r>
@@ -1843,15 +1772,7 @@
           <w:tcPr>
             <w:tcW w:w="630" w:type="dxa"/>
           </w:tcPr>
-          <w:p>
-            <w:pPr>
-              <w:pStyle w:val="aff8"/>
-              <w:widowControl/>
-              <w:spacing w:after="160" w:line="256" w:lineRule="auto"/>
-              <w:ind w:left="0"/>
-              <w:contextualSpacing/>
-            </w:pPr>
-          </w:p>
+          <w:p/>
         </w:tc>
       </w:tr>
       <w:tr>
@@ -1860,15 +1781,8 @@
             <w:tcW w:w="2268" w:type="dxa"/>
           </w:tcPr>
           <w:p>
-            <w:pPr>
-              <w:pStyle w:val="aff8"/>
-              <w:widowControl/>
-              <w:spacing w:after="160" w:line="256" w:lineRule="auto"/>
-              <w:ind w:left="0"/>
-              <w:contextualSpacing/>
-            </w:pPr>
-            <w:r>
-              <w:t>Store_location_id</w:t>
+            <w:r>
+              <w:t>Phone</w:t>
             </w:r>
           </w:p>
         </w:tc>
@@ -1877,15 +1791,8 @@
             <w:tcW w:w="1440" w:type="dxa"/>
           </w:tcPr>
           <w:p>
-            <w:pPr>
-              <w:pStyle w:val="aff8"/>
-              <w:widowControl/>
-              <w:spacing w:after="160" w:line="256" w:lineRule="auto"/>
-              <w:ind w:left="0"/>
-              <w:contextualSpacing/>
-            </w:pPr>
-            <w:r>
-              <w:t>Number(8)</w:t>
+            <w:r>
+              <w:t>Varchar2(200)</w:t>
             </w:r>
           </w:p>
         </w:tc>
@@ -1893,18 +1800,7 @@
           <w:tcPr>
             <w:tcW w:w="630" w:type="dxa"/>
           </w:tcPr>
-          <w:p>
-            <w:pPr>
-              <w:pStyle w:val="aff8"/>
-              <w:widowControl/>
-              <w:spacing w:after="160" w:line="256" w:lineRule="auto"/>
-              <w:ind w:left="0"/>
-              <w:contextualSpacing/>
-            </w:pPr>
-            <w:r>
-              <w:t>FK</w:t>
-            </w:r>
-          </w:p>
+          <w:p/>
         </w:tc>
       </w:tr>
       <w:tr>
@@ -1913,15 +1809,8 @@
             <w:tcW w:w="2268" w:type="dxa"/>
           </w:tcPr>
           <w:p>
-            <w:pPr>
-              <w:pStyle w:val="aff8"/>
-              <w:widowControl/>
-              <w:spacing w:after="160" w:line="256" w:lineRule="auto"/>
-              <w:ind w:left="0"/>
-              <w:contextualSpacing/>
-            </w:pPr>
-            <w:r>
-              <w:t>Contact_information_id</w:t>
+            <w:r>
+              <w:t>Email</w:t>
             </w:r>
           </w:p>
         </w:tc>
@@ -1930,15 +1819,8 @@
             <w:tcW w:w="1440" w:type="dxa"/>
           </w:tcPr>
           <w:p>
-            <w:pPr>
-              <w:pStyle w:val="aff8"/>
-              <w:widowControl/>
-              <w:spacing w:after="160" w:line="256" w:lineRule="auto"/>
-              <w:ind w:left="0"/>
-              <w:contextualSpacing/>
-            </w:pPr>
-            <w:r>
-              <w:t>Number(8)</w:t>
+            <w:r>
+              <w:t>Varchar2(200)</w:t>
             </w:r>
           </w:p>
         </w:tc>
@@ -1946,18 +1828,139 @@
           <w:tcPr>
             <w:tcW w:w="630" w:type="dxa"/>
           </w:tcPr>
-          <w:p>
-            <w:pPr>
-              <w:pStyle w:val="aff8"/>
-              <w:widowControl/>
-              <w:spacing w:after="160" w:line="256" w:lineRule="auto"/>
-              <w:ind w:left="0"/>
-              <w:contextualSpacing/>
-            </w:pPr>
-            <w:r>
-              <w:t>FK</w:t>
-            </w:r>
-          </w:p>
+          <w:p/>
+        </w:tc>
+      </w:tr>
+      <w:tr>
+        <w:tc>
+          <w:tcPr>
+            <w:tcW w:w="2268" w:type="dxa"/>
+          </w:tcPr>
+          <w:p>
+            <w:proofErr w:type="spellStart"/>
+            <w:r>
+              <w:t>Street_name</w:t>
+            </w:r>
+            <w:proofErr w:type="spellEnd"/>
+            <w:r>
+              <w:t xml:space="preserve"> </w:t>
+            </w:r>
+          </w:p>
+        </w:tc>
+        <w:tc>
+          <w:tcPr>
+            <w:tcW w:w="1440" w:type="dxa"/>
+          </w:tcPr>
+          <w:p>
+            <w:r>
+              <w:t>varchar2(200)</w:t>
+            </w:r>
+          </w:p>
+        </w:tc>
+        <w:tc>
+          <w:tcPr>
+            <w:tcW w:w="630" w:type="dxa"/>
+          </w:tcPr>
+          <w:p/>
+        </w:tc>
+      </w:tr>
+      <w:tr>
+        <w:tc>
+          <w:tcPr>
+            <w:tcW w:w="2268" w:type="dxa"/>
+          </w:tcPr>
+          <w:p>
+            <w:proofErr w:type="spellStart"/>
+            <w:r>
+              <w:t>House_number</w:t>
+            </w:r>
+            <w:proofErr w:type="spellEnd"/>
+            <w:r>
+              <w:t xml:space="preserve"> </w:t>
+            </w:r>
+          </w:p>
+        </w:tc>
+        <w:tc>
+          <w:tcPr>
+            <w:tcW w:w="1440" w:type="dxa"/>
+          </w:tcPr>
+          <w:p>
+            <w:r>
+              <w:t>Varchar2(200)</w:t>
+            </w:r>
+          </w:p>
+        </w:tc>
+        <w:tc>
+          <w:tcPr>
+            <w:tcW w:w="630" w:type="dxa"/>
+          </w:tcPr>
+          <w:p/>
+        </w:tc>
+      </w:tr>
+      <w:tr>
+        <w:tc>
+          <w:tcPr>
+            <w:tcW w:w="2268" w:type="dxa"/>
+          </w:tcPr>
+          <w:p>
+            <w:proofErr w:type="spellStart"/>
+            <w:r>
+              <w:t>City_name</w:t>
+            </w:r>
+            <w:proofErr w:type="spellEnd"/>
+            <w:r>
+              <w:t xml:space="preserve"> </w:t>
+            </w:r>
+          </w:p>
+        </w:tc>
+        <w:tc>
+          <w:tcPr>
+            <w:tcW w:w="1440" w:type="dxa"/>
+          </w:tcPr>
+          <w:p>
+            <w:r>
+              <w:t>Varchar2(200)</w:t>
+            </w:r>
+          </w:p>
+        </w:tc>
+        <w:tc>
+          <w:tcPr>
+            <w:tcW w:w="630" w:type="dxa"/>
+          </w:tcPr>
+          <w:p/>
+        </w:tc>
+      </w:tr>
+      <w:tr>
+        <w:tc>
+          <w:tcPr>
+            <w:tcW w:w="2268" w:type="dxa"/>
+          </w:tcPr>
+          <w:p>
+            <w:proofErr w:type="spellStart"/>
+            <w:r>
+              <w:t>country_name</w:t>
+            </w:r>
+            <w:proofErr w:type="spellEnd"/>
+            <w:r>
+              <w:t xml:space="preserve"> </w:t>
+            </w:r>
+          </w:p>
+        </w:tc>
+        <w:tc>
+          <w:tcPr>
+            <w:tcW w:w="1440" w:type="dxa"/>
+          </w:tcPr>
+          <w:p>
+            <w:r>
+              <w:t>Varchar2(200)</w:t>
+            </w:r>
+          </w:p>
+        </w:tc>
+        <w:tc>
+          <w:tcPr>
+            <w:tcW w:w="630" w:type="dxa"/>
+          </w:tcPr>
+          <w:p/>
         </w:tc>
       </w:tr>
     </w:tbl>
@@ -1991,6 +1994,414 @@
           <w:noProof/>
         </w:rPr>
         <w:t>. Here will be:</w:t>
+      </w:r>
+    </w:p>
+    <w:tbl>
+      <w:tblPr>
+        <w:tblStyle w:val="aff7"/>
+        <w:tblW w:w="0" w:type="auto"/>
+        <w:tblInd w:w="720" w:type="dxa"/>
+        <w:tblLook w:val="04A0" w:firstRow="1" w:lastRow="0" w:firstColumn="1" w:lastColumn="0" w:noHBand="0" w:noVBand="1"/>
+      </w:tblPr>
+      <w:tblGrid>
+        <w:gridCol w:w="2268"/>
+        <w:gridCol w:w="1444"/>
+        <w:gridCol w:w="2060"/>
+      </w:tblGrid>
+      <w:tr>
+        <w:tc>
+          <w:tcPr>
+            <w:tcW w:w="2268" w:type="dxa"/>
+          </w:tcPr>
+          <w:p>
+            <w:proofErr w:type="spellStart"/>
+            <w:r>
+              <w:t>Car_id</w:t>
+            </w:r>
+            <w:proofErr w:type="spellEnd"/>
+          </w:p>
+        </w:tc>
+        <w:tc>
+          <w:tcPr>
+            <w:tcW w:w="1444" w:type="dxa"/>
+          </w:tcPr>
+          <w:p>
+            <w:r>
+              <w:t>Number(8)</w:t>
+            </w:r>
+          </w:p>
+        </w:tc>
+        <w:tc>
+          <w:tcPr>
+            <w:tcW w:w="2060" w:type="dxa"/>
+          </w:tcPr>
+          <w:p>
+            <w:r>
+              <w:t>PK</w:t>
+            </w:r>
+          </w:p>
+        </w:tc>
+      </w:tr>
+      <w:tr>
+        <w:tc>
+          <w:tcPr>
+            <w:tcW w:w="2268" w:type="dxa"/>
+          </w:tcPr>
+          <w:p>
+            <w:proofErr w:type="spellStart"/>
+            <w:r>
+              <w:t>Car_number</w:t>
+            </w:r>
+            <w:proofErr w:type="spellEnd"/>
+          </w:p>
+        </w:tc>
+        <w:tc>
+          <w:tcPr>
+            <w:tcW w:w="1444" w:type="dxa"/>
+          </w:tcPr>
+          <w:p>
+            <w:r>
+              <w:t>Number(8)</w:t>
+            </w:r>
+          </w:p>
+        </w:tc>
+        <w:tc>
+          <w:tcPr>
+            <w:tcW w:w="2060" w:type="dxa"/>
+          </w:tcPr>
+          <w:p/>
+        </w:tc>
+      </w:tr>
+      <w:tr>
+        <w:tc>
+          <w:tcPr>
+            <w:tcW w:w="2268" w:type="dxa"/>
+          </w:tcPr>
+          <w:p>
+            <w:proofErr w:type="spellStart"/>
+            <w:r>
+              <w:t>Car_name</w:t>
+            </w:r>
+            <w:proofErr w:type="spellEnd"/>
+          </w:p>
+        </w:tc>
+        <w:tc>
+          <w:tcPr>
+            <w:tcW w:w="1444" w:type="dxa"/>
+          </w:tcPr>
+          <w:p>
+            <w:r>
+              <w:t>Varchar2(200)</w:t>
+            </w:r>
+          </w:p>
+        </w:tc>
+        <w:tc>
+          <w:tcPr>
+            <w:tcW w:w="2060" w:type="dxa"/>
+          </w:tcPr>
+          <w:p/>
+        </w:tc>
+      </w:tr>
+      <w:tr>
+        <w:tc>
+          <w:tcPr>
+            <w:tcW w:w="2268" w:type="dxa"/>
+          </w:tcPr>
+          <w:p>
+            <w:proofErr w:type="spellStart"/>
+            <w:r>
+              <w:t>Car_Registration_Date</w:t>
+            </w:r>
+            <w:proofErr w:type="spellEnd"/>
+            <w:r>
+              <w:t xml:space="preserve"> </w:t>
+            </w:r>
+          </w:p>
+        </w:tc>
+        <w:tc>
+          <w:tcPr>
+            <w:tcW w:w="1444" w:type="dxa"/>
+          </w:tcPr>
+          <w:p>
+            <w:r>
+              <w:t>Date</w:t>
+            </w:r>
+          </w:p>
+        </w:tc>
+        <w:tc>
+          <w:tcPr>
+            <w:tcW w:w="2060" w:type="dxa"/>
+          </w:tcPr>
+          <w:p/>
+        </w:tc>
+      </w:tr>
+      <w:tr>
+        <w:tc>
+          <w:tcPr>
+            <w:tcW w:w="2268" w:type="dxa"/>
+          </w:tcPr>
+          <w:p>
+            <w:proofErr w:type="spellStart"/>
+            <w:r>
+              <w:t>Vehicle_type_name</w:t>
+            </w:r>
+            <w:proofErr w:type="spellEnd"/>
+            <w:r>
+              <w:t xml:space="preserve"> </w:t>
+            </w:r>
+          </w:p>
+        </w:tc>
+        <w:tc>
+          <w:tcPr>
+            <w:tcW w:w="1444" w:type="dxa"/>
+          </w:tcPr>
+          <w:p>
+            <w:r>
+              <w:t>Varchar2(200)</w:t>
+            </w:r>
+          </w:p>
+        </w:tc>
+        <w:tc>
+          <w:tcPr>
+            <w:tcW w:w="2060" w:type="dxa"/>
+          </w:tcPr>
+          <w:p/>
+        </w:tc>
+      </w:tr>
+      <w:tr>
+        <w:tc>
+          <w:tcPr>
+            <w:tcW w:w="2268" w:type="dxa"/>
+          </w:tcPr>
+          <w:p>
+            <w:proofErr w:type="spellStart"/>
+            <w:r>
+              <w:lastRenderedPageBreak/>
+              <w:t>Engine_Type_name</w:t>
+            </w:r>
+            <w:proofErr w:type="spellEnd"/>
+          </w:p>
+        </w:tc>
+        <w:tc>
+          <w:tcPr>
+            <w:tcW w:w="1444" w:type="dxa"/>
+          </w:tcPr>
+          <w:p>
+            <w:r>
+              <w:t>Varchar2(200)</w:t>
+            </w:r>
+          </w:p>
+        </w:tc>
+        <w:tc>
+          <w:tcPr>
+            <w:tcW w:w="2060" w:type="dxa"/>
+          </w:tcPr>
+          <w:p/>
+        </w:tc>
+      </w:tr>
+      <w:tr>
+        <w:tc>
+          <w:tcPr>
+            <w:tcW w:w="2268" w:type="dxa"/>
+          </w:tcPr>
+          <w:p>
+            <w:proofErr w:type="spellStart"/>
+            <w:r>
+              <w:t>Gearbox_type_name</w:t>
+            </w:r>
+            <w:proofErr w:type="spellEnd"/>
+          </w:p>
+        </w:tc>
+        <w:tc>
+          <w:tcPr>
+            <w:tcW w:w="1444" w:type="dxa"/>
+          </w:tcPr>
+          <w:p>
+            <w:r>
+              <w:t>Varchar2(200)</w:t>
+            </w:r>
+          </w:p>
+        </w:tc>
+        <w:tc>
+          <w:tcPr>
+            <w:tcW w:w="2060" w:type="dxa"/>
+          </w:tcPr>
+          <w:p/>
+        </w:tc>
+      </w:tr>
+      <w:tr>
+        <w:tc>
+          <w:tcPr>
+            <w:tcW w:w="2268" w:type="dxa"/>
+          </w:tcPr>
+          <w:p>
+            <w:proofErr w:type="spellStart"/>
+            <w:r>
+              <w:t>Brand_name</w:t>
+            </w:r>
+            <w:proofErr w:type="spellEnd"/>
+          </w:p>
+        </w:tc>
+        <w:tc>
+          <w:tcPr>
+            <w:tcW w:w="1444" w:type="dxa"/>
+          </w:tcPr>
+          <w:p>
+            <w:r>
+              <w:t>Varchar2(200)</w:t>
+            </w:r>
+          </w:p>
+        </w:tc>
+        <w:tc>
+          <w:tcPr>
+            <w:tcW w:w="2060" w:type="dxa"/>
+          </w:tcPr>
+          <w:p/>
+        </w:tc>
+      </w:tr>
+      <w:tr>
+        <w:tc>
+          <w:tcPr>
+            <w:tcW w:w="2268" w:type="dxa"/>
+          </w:tcPr>
+          <w:p>
+            <w:proofErr w:type="spellStart"/>
+            <w:r>
+              <w:t>Model_name</w:t>
+            </w:r>
+            <w:proofErr w:type="spellEnd"/>
+          </w:p>
+        </w:tc>
+        <w:tc>
+          <w:tcPr>
+            <w:tcW w:w="1444" w:type="dxa"/>
+          </w:tcPr>
+          <w:p>
+            <w:r>
+              <w:t>Varchar2(200)</w:t>
+            </w:r>
+          </w:p>
+        </w:tc>
+        <w:tc>
+          <w:tcPr>
+            <w:tcW w:w="2060" w:type="dxa"/>
+          </w:tcPr>
+          <w:p/>
+        </w:tc>
+      </w:tr>
+      <w:tr>
+        <w:tc>
+          <w:tcPr>
+            <w:tcW w:w="2268" w:type="dxa"/>
+          </w:tcPr>
+          <w:p>
+            <w:proofErr w:type="spellStart"/>
+            <w:r>
+              <w:t>Repair_status_name</w:t>
+            </w:r>
+            <w:proofErr w:type="spellEnd"/>
+          </w:p>
+        </w:tc>
+        <w:tc>
+          <w:tcPr>
+            <w:tcW w:w="1444" w:type="dxa"/>
+          </w:tcPr>
+          <w:p>
+            <w:r>
+              <w:t>Varchar2(200)</w:t>
+            </w:r>
+          </w:p>
+        </w:tc>
+        <w:tc>
+          <w:tcPr>
+            <w:tcW w:w="2060" w:type="dxa"/>
+          </w:tcPr>
+          <w:p/>
+        </w:tc>
+      </w:tr>
+      <w:tr>
+        <w:tc>
+          <w:tcPr>
+            <w:tcW w:w="2268" w:type="dxa"/>
+          </w:tcPr>
+          <w:p>
+            <w:proofErr w:type="spellStart"/>
+            <w:r>
+              <w:t>Power_PS</w:t>
+            </w:r>
+            <w:proofErr w:type="spellEnd"/>
+            <w:r>
+              <w:t xml:space="preserve"> </w:t>
+            </w:r>
+          </w:p>
+        </w:tc>
+        <w:tc>
+          <w:tcPr>
+            <w:tcW w:w="1444" w:type="dxa"/>
+          </w:tcPr>
+          <w:p>
+            <w:r>
+              <w:t>Number(8)</w:t>
+            </w:r>
+          </w:p>
+        </w:tc>
+        <w:tc>
+          <w:tcPr>
+            <w:tcW w:w="2060" w:type="dxa"/>
+          </w:tcPr>
+          <w:p/>
+        </w:tc>
+      </w:tr>
+      <w:tr>
+        <w:tc>
+          <w:tcPr>
+            <w:tcW w:w="2268" w:type="dxa"/>
+          </w:tcPr>
+          <w:p>
+            <w:r>
+              <w:t xml:space="preserve">Kilometers </w:t>
+            </w:r>
+          </w:p>
+        </w:tc>
+        <w:tc>
+          <w:tcPr>
+            <w:tcW w:w="1444" w:type="dxa"/>
+          </w:tcPr>
+          <w:p>
+            <w:r>
+              <w:t>Number(8)</w:t>
+            </w:r>
+          </w:p>
+        </w:tc>
+        <w:tc>
+          <w:tcPr>
+            <w:tcW w:w="2060" w:type="dxa"/>
+          </w:tcPr>
+          <w:p/>
+        </w:tc>
+      </w:tr>
+    </w:tbl>
+    <w:p>
+      <w:pPr>
+        <w:pStyle w:val="aff8"/>
+        <w:widowControl/>
+        <w:spacing w:after="160" w:line="256" w:lineRule="auto"/>
+        <w:contextualSpacing/>
+      </w:pPr>
+    </w:p>
+    <w:p>
+      <w:pPr>
+        <w:pStyle w:val="aff8"/>
+        <w:widowControl/>
+        <w:numPr>
+          <w:ilvl w:val="0"/>
+          <w:numId w:val="16"/>
+        </w:numPr>
+        <w:spacing w:after="160" w:line="256" w:lineRule="auto"/>
+        <w:contextualSpacing/>
+      </w:pPr>
+      <w:r>
+        <w:t>Date dimension. Here will be:</w:t>
       </w:r>
     </w:p>
     <w:tbl>
@@ -2018,9 +2429,11 @@
               <w:ind w:left="0"/>
               <w:contextualSpacing/>
             </w:pPr>
-            <w:r>
-              <w:t>Car_id</w:t>
-            </w:r>
+            <w:proofErr w:type="spellStart"/>
+            <w:r>
+              <w:t>Date_id</w:t>
+            </w:r>
+            <w:proofErr w:type="spellEnd"/>
           </w:p>
         </w:tc>
         <w:tc>
@@ -2071,9 +2484,11 @@
               <w:ind w:left="0"/>
               <w:contextualSpacing/>
             </w:pPr>
-            <w:r>
-              <w:t>Car_number</w:t>
-            </w:r>
+            <w:proofErr w:type="spellStart"/>
+            <w:r>
+              <w:t>Full_date</w:t>
+            </w:r>
+            <w:proofErr w:type="spellEnd"/>
           </w:p>
         </w:tc>
         <w:tc>
@@ -2089,7 +2504,7 @@
               <w:contextualSpacing/>
             </w:pPr>
             <w:r>
-              <w:t>Number(8)</w:t>
+              <w:t>Date</w:t>
             </w:r>
           </w:p>
         </w:tc>
@@ -2121,9 +2536,11 @@
               <w:ind w:left="0"/>
               <w:contextualSpacing/>
             </w:pPr>
-            <w:r>
-              <w:t>Car_name</w:t>
-            </w:r>
+            <w:proofErr w:type="spellStart"/>
+            <w:r>
+              <w:t>Day_of_year</w:t>
+            </w:r>
+            <w:proofErr w:type="spellEnd"/>
           </w:p>
         </w:tc>
         <w:tc>
@@ -2139,7 +2556,7 @@
               <w:contextualSpacing/>
             </w:pPr>
             <w:r>
-              <w:t>Varchar2(200)</w:t>
+              <w:t>Date</w:t>
             </w:r>
           </w:p>
         </w:tc>
@@ -2158,10 +2575,119 @@
           </w:p>
         </w:tc>
       </w:tr>
+      <w:tr>
+        <w:tc>
+          <w:tcPr>
+            <w:tcW w:w="2268" w:type="dxa"/>
+          </w:tcPr>
+          <w:p>
+            <w:pPr>
+              <w:pStyle w:val="aff8"/>
+              <w:widowControl/>
+              <w:spacing w:after="160" w:line="256" w:lineRule="auto"/>
+              <w:ind w:left="0"/>
+              <w:contextualSpacing/>
+            </w:pPr>
+            <w:proofErr w:type="spellStart"/>
+            <w:r>
+              <w:t>Month_of_year</w:t>
+            </w:r>
+            <w:proofErr w:type="spellEnd"/>
+          </w:p>
+        </w:tc>
+        <w:tc>
+          <w:tcPr>
+            <w:tcW w:w="1440" w:type="dxa"/>
+          </w:tcPr>
+          <w:p>
+            <w:pPr>
+              <w:pStyle w:val="aff8"/>
+              <w:widowControl/>
+              <w:spacing w:after="160" w:line="256" w:lineRule="auto"/>
+              <w:ind w:left="0"/>
+              <w:contextualSpacing/>
+            </w:pPr>
+            <w:r>
+              <w:t>Date</w:t>
+            </w:r>
+          </w:p>
+        </w:tc>
+        <w:tc>
+          <w:tcPr>
+            <w:tcW w:w="630" w:type="dxa"/>
+          </w:tcPr>
+          <w:p>
+            <w:pPr>
+              <w:pStyle w:val="aff8"/>
+              <w:widowControl/>
+              <w:spacing w:after="160" w:line="256" w:lineRule="auto"/>
+              <w:ind w:left="0"/>
+              <w:contextualSpacing/>
+            </w:pPr>
+          </w:p>
+        </w:tc>
+      </w:tr>
+      <w:tr>
+        <w:tc>
+          <w:tcPr>
+            <w:tcW w:w="2268" w:type="dxa"/>
+          </w:tcPr>
+          <w:p>
+            <w:pPr>
+              <w:pStyle w:val="aff8"/>
+              <w:widowControl/>
+              <w:spacing w:after="160" w:line="256" w:lineRule="auto"/>
+              <w:ind w:left="0"/>
+              <w:contextualSpacing/>
+            </w:pPr>
+            <w:r>
+              <w:t>Year</w:t>
+            </w:r>
+          </w:p>
+        </w:tc>
+        <w:tc>
+          <w:tcPr>
+            <w:tcW w:w="1440" w:type="dxa"/>
+          </w:tcPr>
+          <w:p>
+            <w:pPr>
+              <w:pStyle w:val="aff8"/>
+              <w:widowControl/>
+              <w:spacing w:after="160" w:line="256" w:lineRule="auto"/>
+              <w:ind w:left="0"/>
+              <w:contextualSpacing/>
+            </w:pPr>
+            <w:r>
+              <w:t>Date</w:t>
+            </w:r>
+          </w:p>
+        </w:tc>
+        <w:tc>
+          <w:tcPr>
+            <w:tcW w:w="630" w:type="dxa"/>
+          </w:tcPr>
+          <w:p>
+            <w:pPr>
+              <w:pStyle w:val="aff8"/>
+              <w:widowControl/>
+              <w:spacing w:after="160" w:line="256" w:lineRule="auto"/>
+              <w:ind w:left="0"/>
+              <w:contextualSpacing/>
+            </w:pPr>
+          </w:p>
+        </w:tc>
+      </w:tr>
     </w:tbl>
     <w:p>
       <w:pPr>
         <w:pStyle w:val="aff8"/>
+        <w:widowControl/>
+        <w:spacing w:after="160" w:line="256" w:lineRule="auto"/>
+        <w:contextualSpacing/>
+      </w:pPr>
+    </w:p>
+    <w:p>
+      <w:pPr>
         <w:widowControl/>
         <w:spacing w:after="160" w:line="256" w:lineRule="auto"/>
         <w:contextualSpacing/>
@@ -2179,8 +2705,10 @@
         <w:contextualSpacing/>
       </w:pPr>
       <w:r>
-        <w:lastRenderedPageBreak/>
-        <w:t>Date dimension. Here will be:</w:t>
+        <w:t>Customer</w:t>
+      </w:r>
+      <w:r>
+        <w:t>. Here will be:</w:t>
       </w:r>
     </w:p>
     <w:tbl>
@@ -2201,16 +2729,11 @@
             <w:tcW w:w="2268" w:type="dxa"/>
           </w:tcPr>
           <w:p>
-            <w:pPr>
-              <w:pStyle w:val="aff8"/>
-              <w:widowControl/>
-              <w:spacing w:after="160" w:line="256" w:lineRule="auto"/>
-              <w:ind w:left="0"/>
-              <w:contextualSpacing/>
-            </w:pPr>
-            <w:r>
-              <w:t>Date_id</w:t>
-            </w:r>
+            <w:proofErr w:type="spellStart"/>
+            <w:r>
+              <w:t>Customer_id</w:t>
+            </w:r>
+            <w:proofErr w:type="spellEnd"/>
           </w:p>
         </w:tc>
         <w:tc>
@@ -2218,13 +2741,6 @@
             <w:tcW w:w="1440" w:type="dxa"/>
           </w:tcPr>
           <w:p>
-            <w:pPr>
-              <w:pStyle w:val="aff8"/>
-              <w:widowControl/>
-              <w:spacing w:after="160" w:line="256" w:lineRule="auto"/>
-              <w:ind w:left="0"/>
-              <w:contextualSpacing/>
-            </w:pPr>
             <w:r>
               <w:t>Number(8)</w:t>
             </w:r>
@@ -2235,13 +2751,6 @@
             <w:tcW w:w="630" w:type="dxa"/>
           </w:tcPr>
           <w:p>
-            <w:pPr>
-              <w:pStyle w:val="aff8"/>
-              <w:widowControl/>
-              <w:spacing w:after="160" w:line="256" w:lineRule="auto"/>
-              <w:ind w:left="0"/>
-              <w:contextualSpacing/>
-            </w:pPr>
             <w:r>
               <w:t>PK</w:t>
             </w:r>
@@ -2254,16 +2763,11 @@
             <w:tcW w:w="2268" w:type="dxa"/>
           </w:tcPr>
           <w:p>
-            <w:pPr>
-              <w:pStyle w:val="aff8"/>
-              <w:widowControl/>
-              <w:spacing w:after="160" w:line="256" w:lineRule="auto"/>
-              <w:ind w:left="0"/>
-              <w:contextualSpacing/>
-            </w:pPr>
-            <w:r>
-              <w:t>Full_date</w:t>
-            </w:r>
+            <w:proofErr w:type="spellStart"/>
+            <w:r>
+              <w:t>Customer_name</w:t>
+            </w:r>
+            <w:proofErr w:type="spellEnd"/>
           </w:p>
         </w:tc>
         <w:tc>
@@ -2271,15 +2775,8 @@
             <w:tcW w:w="1440" w:type="dxa"/>
           </w:tcPr>
           <w:p>
-            <w:pPr>
-              <w:pStyle w:val="aff8"/>
-              <w:widowControl/>
-              <w:spacing w:after="160" w:line="256" w:lineRule="auto"/>
-              <w:ind w:left="0"/>
-              <w:contextualSpacing/>
-            </w:pPr>
-            <w:r>
-              <w:t>Date</w:t>
+            <w:r>
+              <w:t>Varchar2(200)</w:t>
             </w:r>
           </w:p>
         </w:tc>
@@ -2287,15 +2784,7 @@
           <w:tcPr>
             <w:tcW w:w="630" w:type="dxa"/>
           </w:tcPr>
-          <w:p>
-            <w:pPr>
-              <w:pStyle w:val="aff8"/>
-              <w:widowControl/>
-              <w:spacing w:after="160" w:line="256" w:lineRule="auto"/>
-              <w:ind w:left="0"/>
-              <w:contextualSpacing/>
-            </w:pPr>
-          </w:p>
+          <w:p/>
         </w:tc>
       </w:tr>
       <w:tr>
@@ -2304,16 +2793,11 @@
             <w:tcW w:w="2268" w:type="dxa"/>
           </w:tcPr>
           <w:p>
-            <w:pPr>
-              <w:pStyle w:val="aff8"/>
-              <w:widowControl/>
-              <w:spacing w:after="160" w:line="256" w:lineRule="auto"/>
-              <w:ind w:left="0"/>
-              <w:contextualSpacing/>
-            </w:pPr>
-            <w:r>
-              <w:t>Day_of_year</w:t>
-            </w:r>
+            <w:proofErr w:type="spellStart"/>
+            <w:r>
+              <w:t>Customer_surname</w:t>
+            </w:r>
+            <w:proofErr w:type="spellEnd"/>
           </w:p>
         </w:tc>
         <w:tc>
@@ -2321,15 +2805,8 @@
             <w:tcW w:w="1440" w:type="dxa"/>
           </w:tcPr>
           <w:p>
-            <w:pPr>
-              <w:pStyle w:val="aff8"/>
-              <w:widowControl/>
-              <w:spacing w:after="160" w:line="256" w:lineRule="auto"/>
-              <w:ind w:left="0"/>
-              <w:contextualSpacing/>
-            </w:pPr>
-            <w:r>
-              <w:t>Date</w:t>
+            <w:r>
+              <w:t>Varchar2(200)</w:t>
             </w:r>
           </w:p>
         </w:tc>
@@ -2337,15 +2814,7 @@
           <w:tcPr>
             <w:tcW w:w="630" w:type="dxa"/>
           </w:tcPr>
-          <w:p>
-            <w:pPr>
-              <w:pStyle w:val="aff8"/>
-              <w:widowControl/>
-              <w:spacing w:after="160" w:line="256" w:lineRule="auto"/>
-              <w:ind w:left="0"/>
-              <w:contextualSpacing/>
-            </w:pPr>
-          </w:p>
+          <w:p/>
         </w:tc>
       </w:tr>
       <w:tr>
@@ -2354,15 +2823,8 @@
             <w:tcW w:w="2268" w:type="dxa"/>
           </w:tcPr>
           <w:p>
-            <w:pPr>
-              <w:pStyle w:val="aff8"/>
-              <w:widowControl/>
-              <w:spacing w:after="160" w:line="256" w:lineRule="auto"/>
-              <w:ind w:left="0"/>
-              <w:contextualSpacing/>
-            </w:pPr>
-            <w:r>
-              <w:t>Month_of_year</w:t>
+            <w:r>
+              <w:t>Age</w:t>
             </w:r>
           </w:p>
         </w:tc>
@@ -2371,15 +2833,8 @@
             <w:tcW w:w="1440" w:type="dxa"/>
           </w:tcPr>
           <w:p>
-            <w:pPr>
-              <w:pStyle w:val="aff8"/>
-              <w:widowControl/>
-              <w:spacing w:after="160" w:line="256" w:lineRule="auto"/>
-              <w:ind w:left="0"/>
-              <w:contextualSpacing/>
-            </w:pPr>
-            <w:r>
-              <w:t>Date</w:t>
+            <w:r>
+              <w:t>Number(8)</w:t>
             </w:r>
           </w:p>
         </w:tc>
@@ -2387,15 +2842,7 @@
           <w:tcPr>
             <w:tcW w:w="630" w:type="dxa"/>
           </w:tcPr>
-          <w:p>
-            <w:pPr>
-              <w:pStyle w:val="aff8"/>
-              <w:widowControl/>
-              <w:spacing w:after="160" w:line="256" w:lineRule="auto"/>
-              <w:ind w:left="0"/>
-              <w:contextualSpacing/>
-            </w:pPr>
-          </w:p>
+          <w:p/>
         </w:tc>
       </w:tr>
       <w:tr>
@@ -2404,15 +2851,8 @@
             <w:tcW w:w="2268" w:type="dxa"/>
           </w:tcPr>
           <w:p>
-            <w:pPr>
-              <w:pStyle w:val="aff8"/>
-              <w:widowControl/>
-              <w:spacing w:after="160" w:line="256" w:lineRule="auto"/>
-              <w:ind w:left="0"/>
-              <w:contextualSpacing/>
-            </w:pPr>
-            <w:r>
-              <w:t>Year</w:t>
+            <w:r>
+              <w:t>Gender</w:t>
             </w:r>
           </w:p>
         </w:tc>
@@ -2421,15 +2861,8 @@
             <w:tcW w:w="1440" w:type="dxa"/>
           </w:tcPr>
           <w:p>
-            <w:pPr>
-              <w:pStyle w:val="aff8"/>
-              <w:widowControl/>
-              <w:spacing w:after="160" w:line="256" w:lineRule="auto"/>
-              <w:ind w:left="0"/>
-              <w:contextualSpacing/>
-            </w:pPr>
-            <w:r>
-              <w:t>Date</w:t>
+            <w:r>
+              <w:t>Number(8)</w:t>
             </w:r>
           </w:p>
         </w:tc>
@@ -2437,15 +2870,7 @@
           <w:tcPr>
             <w:tcW w:w="630" w:type="dxa"/>
           </w:tcPr>
-          <w:p>
-            <w:pPr>
-              <w:pStyle w:val="aff8"/>
-              <w:widowControl/>
-              <w:spacing w:after="160" w:line="256" w:lineRule="auto"/>
-              <w:ind w:left="0"/>
-              <w:contextualSpacing/>
-            </w:pPr>
-          </w:p>
+          <w:p/>
         </w:tc>
       </w:tr>
     </w:tbl>
@@ -2459,137 +2884,6 @@
     </w:p>
     <w:p>
       <w:pPr>
-        <w:pStyle w:val="aff8"/>
-        <w:widowControl/>
-        <w:numPr>
-          <w:ilvl w:val="0"/>
-          <w:numId w:val="16"/>
-        </w:numPr>
-        <w:spacing w:after="160" w:line="256" w:lineRule="auto"/>
-        <w:contextualSpacing/>
-      </w:pPr>
-      <w:r>
-        <w:t>Vehicle type. Here will be:</w:t>
-      </w:r>
-    </w:p>
-    <w:tbl>
-      <w:tblPr>
-        <w:tblStyle w:val="aff7"/>
-        <w:tblW w:w="0" w:type="auto"/>
-        <w:tblInd w:w="720" w:type="dxa"/>
-        <w:tblLook w:val="04A0" w:firstRow="1" w:lastRow="0" w:firstColumn="1" w:lastColumn="0" w:noHBand="0" w:noVBand="1"/>
-      </w:tblPr>
-      <w:tblGrid>
-        <w:gridCol w:w="2268"/>
-        <w:gridCol w:w="1440"/>
-        <w:gridCol w:w="630"/>
-      </w:tblGrid>
-      <w:tr>
-        <w:tc>
-          <w:tcPr>
-            <w:tcW w:w="2268" w:type="dxa"/>
-          </w:tcPr>
-          <w:p>
-            <w:pPr>
-              <w:pStyle w:val="aff8"/>
-              <w:widowControl/>
-              <w:spacing w:after="160" w:line="256" w:lineRule="auto"/>
-              <w:ind w:left="0"/>
-              <w:contextualSpacing/>
-            </w:pPr>
-            <w:r>
-              <w:t>Vehicle_type_id</w:t>
-            </w:r>
-          </w:p>
-        </w:tc>
-        <w:tc>
-          <w:tcPr>
-            <w:tcW w:w="1440" w:type="dxa"/>
-          </w:tcPr>
-          <w:p>
-            <w:pPr>
-              <w:pStyle w:val="aff8"/>
-              <w:widowControl/>
-              <w:spacing w:after="160" w:line="256" w:lineRule="auto"/>
-              <w:ind w:left="0"/>
-              <w:contextualSpacing/>
-            </w:pPr>
-            <w:r>
-              <w:t>Number(8)</w:t>
-            </w:r>
-          </w:p>
-        </w:tc>
-        <w:tc>
-          <w:tcPr>
-            <w:tcW w:w="630" w:type="dxa"/>
-          </w:tcPr>
-          <w:p>
-            <w:pPr>
-              <w:pStyle w:val="aff8"/>
-              <w:widowControl/>
-              <w:spacing w:after="160" w:line="256" w:lineRule="auto"/>
-              <w:ind w:left="0"/>
-              <w:contextualSpacing/>
-            </w:pPr>
-            <w:r>
-              <w:t>PK</w:t>
-            </w:r>
-          </w:p>
-        </w:tc>
-      </w:tr>
-      <w:tr>
-        <w:tc>
-          <w:tcPr>
-            <w:tcW w:w="2268" w:type="dxa"/>
-          </w:tcPr>
-          <w:p>
-            <w:pPr>
-              <w:pStyle w:val="aff8"/>
-              <w:widowControl/>
-              <w:spacing w:after="160" w:line="256" w:lineRule="auto"/>
-              <w:ind w:left="0"/>
-              <w:contextualSpacing/>
-            </w:pPr>
-            <w:r>
-              <w:t>Vehicle_type_name</w:t>
-            </w:r>
-          </w:p>
-        </w:tc>
-        <w:tc>
-          <w:tcPr>
-            <w:tcW w:w="1440" w:type="dxa"/>
-          </w:tcPr>
-          <w:p>
-            <w:pPr>
-              <w:pStyle w:val="aff8"/>
-              <w:widowControl/>
-              <w:spacing w:after="160" w:line="256" w:lineRule="auto"/>
-              <w:ind w:left="0"/>
-              <w:contextualSpacing/>
-            </w:pPr>
-            <w:r>
-              <w:t>Varchar2(200)</w:t>
-            </w:r>
-          </w:p>
-        </w:tc>
-        <w:tc>
-          <w:tcPr>
-            <w:tcW w:w="630" w:type="dxa"/>
-          </w:tcPr>
-          <w:p>
-            <w:pPr>
-              <w:pStyle w:val="aff8"/>
-              <w:widowControl/>
-              <w:spacing w:after="160" w:line="256" w:lineRule="auto"/>
-              <w:ind w:left="0"/>
-              <w:contextualSpacing/>
-            </w:pPr>
-          </w:p>
-        </w:tc>
-      </w:tr>
-    </w:tbl>
-    <w:p>
-      <w:pPr>
         <w:widowControl/>
         <w:spacing w:after="160" w:line="256" w:lineRule="auto"/>
         <w:contextualSpacing/>
@@ -2597,1289 +2891,30 @@
     </w:p>
     <w:p>
       <w:pPr>
+        <w:pStyle w:val="1"/>
+      </w:pPr>
+      <w:bookmarkStart w:id="11" w:name="_Toc498269851"/>
+      <w:r>
+        <w:t>Dimensional model. Star</w:t>
+      </w:r>
+      <w:r>
+        <w:t xml:space="preserve"> Schema</w:t>
+      </w:r>
+      <w:bookmarkEnd w:id="11"/>
+    </w:p>
+    <w:p>
+      <w:pPr>
         <w:widowControl/>
         <w:spacing w:after="160" w:line="256" w:lineRule="auto"/>
         <w:contextualSpacing/>
       </w:pPr>
-      <w:r>
-        <w:t>*</w:t>
-      </w:r>
-      <w:r>
-        <w:t>type name(coupe, suv, kleinwagen, limousine, cabrio, bus, kombi, andere)</w:t>
-      </w:r>
     </w:p>
-    <w:p>
-      <w:pPr>
-        <w:pStyle w:val="aff8"/>
-        <w:widowControl/>
-        <w:numPr>
-          <w:ilvl w:val="0"/>
-          <w:numId w:val="16"/>
-        </w:numPr>
-        <w:spacing w:after="160" w:line="256" w:lineRule="auto"/>
-        <w:contextualSpacing/>
-      </w:pPr>
-      <w:r>
-        <w:t>Fuel Type. Here will be:</w:t>
-      </w:r>
-    </w:p>
-    <w:tbl>
-      <w:tblPr>
-        <w:tblStyle w:val="aff7"/>
-        <w:tblW w:w="0" w:type="auto"/>
-        <w:tblInd w:w="720" w:type="dxa"/>
-        <w:tblLook w:val="04A0" w:firstRow="1" w:lastRow="0" w:firstColumn="1" w:lastColumn="0" w:noHBand="0" w:noVBand="1"/>
-      </w:tblPr>
-      <w:tblGrid>
-        <w:gridCol w:w="2268"/>
-        <w:gridCol w:w="1440"/>
-        <w:gridCol w:w="630"/>
-      </w:tblGrid>
-      <w:tr>
-        <w:tc>
-          <w:tcPr>
-            <w:tcW w:w="2268" w:type="dxa"/>
-          </w:tcPr>
-          <w:p>
-            <w:pPr>
-              <w:pStyle w:val="aff8"/>
-              <w:widowControl/>
-              <w:spacing w:after="160" w:line="256" w:lineRule="auto"/>
-              <w:ind w:left="0"/>
-              <w:contextualSpacing/>
-            </w:pPr>
-            <w:r>
-              <w:t>Fuel_Type_id</w:t>
-            </w:r>
-          </w:p>
-        </w:tc>
-        <w:tc>
-          <w:tcPr>
-            <w:tcW w:w="1440" w:type="dxa"/>
-          </w:tcPr>
-          <w:p>
-            <w:pPr>
-              <w:pStyle w:val="aff8"/>
-              <w:widowControl/>
-              <w:spacing w:after="160" w:line="256" w:lineRule="auto"/>
-              <w:ind w:left="0"/>
-              <w:contextualSpacing/>
-            </w:pPr>
-            <w:r>
-              <w:t>Number(8)</w:t>
-            </w:r>
-          </w:p>
-        </w:tc>
-        <w:tc>
-          <w:tcPr>
-            <w:tcW w:w="630" w:type="dxa"/>
-          </w:tcPr>
-          <w:p>
-            <w:pPr>
-              <w:pStyle w:val="aff8"/>
-              <w:widowControl/>
-              <w:spacing w:after="160" w:line="256" w:lineRule="auto"/>
-              <w:ind w:left="0"/>
-              <w:contextualSpacing/>
-            </w:pPr>
-            <w:r>
-              <w:t>PK</w:t>
-            </w:r>
-          </w:p>
-        </w:tc>
-      </w:tr>
-      <w:tr>
-        <w:tc>
-          <w:tcPr>
-            <w:tcW w:w="2268" w:type="dxa"/>
-          </w:tcPr>
-          <w:p>
-            <w:pPr>
-              <w:pStyle w:val="aff8"/>
-              <w:widowControl/>
-              <w:spacing w:after="160" w:line="256" w:lineRule="auto"/>
-              <w:ind w:left="0"/>
-              <w:contextualSpacing/>
-            </w:pPr>
-            <w:r>
-              <w:t>Fuel_Type_name</w:t>
-            </w:r>
-          </w:p>
-        </w:tc>
-        <w:tc>
-          <w:tcPr>
-            <w:tcW w:w="1440" w:type="dxa"/>
-          </w:tcPr>
-          <w:p>
-            <w:pPr>
-              <w:pStyle w:val="aff8"/>
-              <w:widowControl/>
-              <w:spacing w:after="160" w:line="256" w:lineRule="auto"/>
-              <w:ind w:left="0"/>
-              <w:contextualSpacing/>
-            </w:pPr>
-            <w:r>
-              <w:t>Varchar2(200)</w:t>
-            </w:r>
-          </w:p>
-        </w:tc>
-        <w:tc>
-          <w:tcPr>
-            <w:tcW w:w="630" w:type="dxa"/>
-          </w:tcPr>
-          <w:p>
-            <w:pPr>
-              <w:pStyle w:val="aff8"/>
-              <w:widowControl/>
-              <w:spacing w:after="160" w:line="256" w:lineRule="auto"/>
-              <w:ind w:left="0"/>
-              <w:contextualSpacing/>
-            </w:pPr>
-          </w:p>
-        </w:tc>
-      </w:tr>
-    </w:tbl>
     <w:p>
       <w:pPr>
         <w:widowControl/>
         <w:spacing w:after="160" w:line="256" w:lineRule="auto"/>
         <w:contextualSpacing/>
-      </w:pPr>
-    </w:p>
-    <w:p>
-      <w:pPr>
-        <w:widowControl/>
-        <w:spacing w:after="160" w:line="256" w:lineRule="auto"/>
-        <w:contextualSpacing/>
-      </w:pPr>
-      <w:r>
-        <w:t>*</w:t>
-      </w:r>
-      <w:r>
-        <w:t>fuel type(benzin, diesel, Ipg, hybrid)</w:t>
-      </w:r>
-    </w:p>
-    <w:p>
-      <w:pPr>
-        <w:pStyle w:val="aff8"/>
-        <w:widowControl/>
-        <w:numPr>
-          <w:ilvl w:val="0"/>
-          <w:numId w:val="16"/>
-        </w:numPr>
-        <w:spacing w:after="160" w:line="256" w:lineRule="auto"/>
-        <w:contextualSpacing/>
-      </w:pPr>
-      <w:r>
-        <w:t>Gearbox type. Here will be:</w:t>
-      </w:r>
-    </w:p>
-    <w:tbl>
-      <w:tblPr>
-        <w:tblStyle w:val="aff7"/>
-        <w:tblW w:w="0" w:type="auto"/>
-        <w:tblInd w:w="720" w:type="dxa"/>
-        <w:tblLook w:val="04A0" w:firstRow="1" w:lastRow="0" w:firstColumn="1" w:lastColumn="0" w:noHBand="0" w:noVBand="1"/>
-      </w:tblPr>
-      <w:tblGrid>
-        <w:gridCol w:w="2268"/>
-        <w:gridCol w:w="1440"/>
-        <w:gridCol w:w="630"/>
-      </w:tblGrid>
-      <w:tr>
-        <w:tc>
-          <w:tcPr>
-            <w:tcW w:w="2268" w:type="dxa"/>
-          </w:tcPr>
-          <w:p>
-            <w:pPr>
-              <w:pStyle w:val="aff8"/>
-              <w:widowControl/>
-              <w:spacing w:after="160" w:line="256" w:lineRule="auto"/>
-              <w:ind w:left="0"/>
-              <w:contextualSpacing/>
-            </w:pPr>
-            <w:r>
-              <w:t>Gearbox_type _id</w:t>
-            </w:r>
-          </w:p>
-        </w:tc>
-        <w:tc>
-          <w:tcPr>
-            <w:tcW w:w="1440" w:type="dxa"/>
-          </w:tcPr>
-          <w:p>
-            <w:pPr>
-              <w:pStyle w:val="aff8"/>
-              <w:widowControl/>
-              <w:spacing w:after="160" w:line="256" w:lineRule="auto"/>
-              <w:ind w:left="0"/>
-              <w:contextualSpacing/>
-            </w:pPr>
-            <w:r>
-              <w:t>Number(8)</w:t>
-            </w:r>
-          </w:p>
-        </w:tc>
-        <w:tc>
-          <w:tcPr>
-            <w:tcW w:w="630" w:type="dxa"/>
-          </w:tcPr>
-          <w:p>
-            <w:pPr>
-              <w:pStyle w:val="aff8"/>
-              <w:widowControl/>
-              <w:spacing w:after="160" w:line="256" w:lineRule="auto"/>
-              <w:ind w:left="0"/>
-              <w:contextualSpacing/>
-            </w:pPr>
-            <w:r>
-              <w:t>PK</w:t>
-            </w:r>
-          </w:p>
-        </w:tc>
-      </w:tr>
-      <w:tr>
-        <w:tc>
-          <w:tcPr>
-            <w:tcW w:w="2268" w:type="dxa"/>
-          </w:tcPr>
-          <w:p>
-            <w:pPr>
-              <w:pStyle w:val="aff8"/>
-              <w:widowControl/>
-              <w:spacing w:after="160" w:line="256" w:lineRule="auto"/>
-              <w:ind w:left="0"/>
-              <w:contextualSpacing/>
-            </w:pPr>
-            <w:r>
-              <w:t>Gearbox_type_name</w:t>
-            </w:r>
-          </w:p>
-        </w:tc>
-        <w:tc>
-          <w:tcPr>
-            <w:tcW w:w="1440" w:type="dxa"/>
-          </w:tcPr>
-          <w:p>
-            <w:pPr>
-              <w:pStyle w:val="aff8"/>
-              <w:widowControl/>
-              <w:spacing w:after="160" w:line="256" w:lineRule="auto"/>
-              <w:ind w:left="0"/>
-              <w:contextualSpacing/>
-            </w:pPr>
-            <w:r>
-              <w:t>Varchar2(200)</w:t>
-            </w:r>
-          </w:p>
-        </w:tc>
-        <w:tc>
-          <w:tcPr>
-            <w:tcW w:w="630" w:type="dxa"/>
-          </w:tcPr>
-          <w:p>
-            <w:pPr>
-              <w:pStyle w:val="aff8"/>
-              <w:widowControl/>
-              <w:spacing w:after="160" w:line="256" w:lineRule="auto"/>
-              <w:ind w:left="0"/>
-              <w:contextualSpacing/>
-            </w:pPr>
-          </w:p>
-        </w:tc>
-      </w:tr>
-    </w:tbl>
-    <w:p>
-      <w:pPr>
-        <w:widowControl/>
-        <w:spacing w:after="160" w:line="256" w:lineRule="auto"/>
-        <w:contextualSpacing/>
-      </w:pPr>
-    </w:p>
-    <w:p>
-      <w:pPr>
-        <w:widowControl/>
-        <w:spacing w:after="160" w:line="256" w:lineRule="auto"/>
-        <w:contextualSpacing/>
-      </w:pPr>
-      <w:r>
-        <w:t>*</w:t>
-      </w:r>
-      <w:r>
-        <w:t>gearbox type(manuell, automatic)</w:t>
-      </w:r>
-    </w:p>
-    <w:p>
-      <w:pPr>
-        <w:pStyle w:val="aff8"/>
-        <w:widowControl/>
-        <w:numPr>
-          <w:ilvl w:val="0"/>
-          <w:numId w:val="16"/>
-        </w:numPr>
-        <w:spacing w:after="160" w:line="256" w:lineRule="auto"/>
-        <w:contextualSpacing/>
-      </w:pPr>
-      <w:r>
-        <w:t>Model. Here will be:</w:t>
-      </w:r>
-    </w:p>
-    <w:tbl>
-      <w:tblPr>
-        <w:tblStyle w:val="aff7"/>
-        <w:tblW w:w="0" w:type="auto"/>
-        <w:tblInd w:w="720" w:type="dxa"/>
-        <w:tblLook w:val="04A0" w:firstRow="1" w:lastRow="0" w:firstColumn="1" w:lastColumn="0" w:noHBand="0" w:noVBand="1"/>
-      </w:tblPr>
-      <w:tblGrid>
-        <w:gridCol w:w="2268"/>
-        <w:gridCol w:w="1440"/>
-        <w:gridCol w:w="630"/>
-      </w:tblGrid>
-      <w:tr>
-        <w:tc>
-          <w:tcPr>
-            <w:tcW w:w="2268" w:type="dxa"/>
-          </w:tcPr>
-          <w:p>
-            <w:pPr>
-              <w:pStyle w:val="aff8"/>
-              <w:widowControl/>
-              <w:spacing w:after="160" w:line="256" w:lineRule="auto"/>
-              <w:ind w:left="0"/>
-              <w:contextualSpacing/>
-            </w:pPr>
-            <w:r>
-              <w:t>Model_id</w:t>
-            </w:r>
-          </w:p>
-        </w:tc>
-        <w:tc>
-          <w:tcPr>
-            <w:tcW w:w="1440" w:type="dxa"/>
-          </w:tcPr>
-          <w:p>
-            <w:pPr>
-              <w:pStyle w:val="aff8"/>
-              <w:widowControl/>
-              <w:spacing w:after="160" w:line="256" w:lineRule="auto"/>
-              <w:ind w:left="0"/>
-              <w:contextualSpacing/>
-            </w:pPr>
-            <w:r>
-              <w:t>Number(8)</w:t>
-            </w:r>
-          </w:p>
-        </w:tc>
-        <w:tc>
-          <w:tcPr>
-            <w:tcW w:w="630" w:type="dxa"/>
-          </w:tcPr>
-          <w:p>
-            <w:pPr>
-              <w:pStyle w:val="aff8"/>
-              <w:widowControl/>
-              <w:spacing w:after="160" w:line="256" w:lineRule="auto"/>
-              <w:ind w:left="0"/>
-              <w:contextualSpacing/>
-            </w:pPr>
-            <w:r>
-              <w:t>PK</w:t>
-            </w:r>
-          </w:p>
-        </w:tc>
-      </w:tr>
-      <w:tr>
-        <w:tc>
-          <w:tcPr>
-            <w:tcW w:w="2268" w:type="dxa"/>
-          </w:tcPr>
-          <w:p>
-            <w:pPr>
-              <w:pStyle w:val="aff8"/>
-              <w:widowControl/>
-              <w:spacing w:after="160" w:line="256" w:lineRule="auto"/>
-              <w:ind w:left="0"/>
-              <w:contextualSpacing/>
-            </w:pPr>
-            <w:r>
-              <w:t>Model_name</w:t>
-            </w:r>
-          </w:p>
-        </w:tc>
-        <w:tc>
-          <w:tcPr>
-            <w:tcW w:w="1440" w:type="dxa"/>
-          </w:tcPr>
-          <w:p>
-            <w:pPr>
-              <w:pStyle w:val="aff8"/>
-              <w:widowControl/>
-              <w:spacing w:after="160" w:line="256" w:lineRule="auto"/>
-              <w:ind w:left="0"/>
-              <w:contextualSpacing/>
-            </w:pPr>
-            <w:r>
-              <w:t>Varchar2(200)</w:t>
-            </w:r>
-          </w:p>
-        </w:tc>
-        <w:tc>
-          <w:tcPr>
-            <w:tcW w:w="630" w:type="dxa"/>
-          </w:tcPr>
-          <w:p>
-            <w:pPr>
-              <w:pStyle w:val="aff8"/>
-              <w:widowControl/>
-              <w:spacing w:after="160" w:line="256" w:lineRule="auto"/>
-              <w:ind w:left="0"/>
-              <w:contextualSpacing/>
-            </w:pPr>
-          </w:p>
-        </w:tc>
-      </w:tr>
-    </w:tbl>
-    <w:p>
-      <w:pPr>
-        <w:widowControl/>
-        <w:spacing w:after="160" w:line="256" w:lineRule="auto"/>
-        <w:contextualSpacing/>
-      </w:pPr>
-    </w:p>
-    <w:p>
-      <w:pPr>
-        <w:widowControl/>
-        <w:spacing w:after="160" w:line="256" w:lineRule="auto"/>
-        <w:contextualSpacing/>
-      </w:pPr>
-      <w:r>
-        <w:t>*</w:t>
-      </w:r>
-      <w:r>
-        <w:t>model name(golf, grand, fabia, andere, Passat, navara, polo, meriva, twing and so on)</w:t>
-      </w:r>
-    </w:p>
-    <w:p>
-      <w:pPr>
-        <w:pStyle w:val="aff8"/>
-        <w:widowControl/>
-        <w:numPr>
-          <w:ilvl w:val="0"/>
-          <w:numId w:val="16"/>
-        </w:numPr>
-        <w:spacing w:after="160" w:line="256" w:lineRule="auto"/>
-        <w:contextualSpacing/>
-      </w:pPr>
-      <w:r>
-        <w:t>Brand. Here will be:</w:t>
-      </w:r>
-    </w:p>
-    <w:tbl>
-      <w:tblPr>
-        <w:tblStyle w:val="aff7"/>
-        <w:tblW w:w="0" w:type="auto"/>
-        <w:tblInd w:w="720" w:type="dxa"/>
-        <w:tblLook w:val="04A0" w:firstRow="1" w:lastRow="0" w:firstColumn="1" w:lastColumn="0" w:noHBand="0" w:noVBand="1"/>
-      </w:tblPr>
-      <w:tblGrid>
-        <w:gridCol w:w="2268"/>
-        <w:gridCol w:w="1440"/>
-        <w:gridCol w:w="630"/>
-      </w:tblGrid>
-      <w:tr>
-        <w:tc>
-          <w:tcPr>
-            <w:tcW w:w="2268" w:type="dxa"/>
-          </w:tcPr>
-          <w:p>
-            <w:pPr>
-              <w:pStyle w:val="aff8"/>
-              <w:widowControl/>
-              <w:spacing w:after="160" w:line="256" w:lineRule="auto"/>
-              <w:ind w:left="0"/>
-              <w:contextualSpacing/>
-            </w:pPr>
-            <w:r>
-              <w:t>Brand_id</w:t>
-            </w:r>
-          </w:p>
-        </w:tc>
-        <w:tc>
-          <w:tcPr>
-            <w:tcW w:w="1440" w:type="dxa"/>
-          </w:tcPr>
-          <w:p>
-            <w:pPr>
-              <w:pStyle w:val="aff8"/>
-              <w:widowControl/>
-              <w:spacing w:after="160" w:line="256" w:lineRule="auto"/>
-              <w:ind w:left="0"/>
-              <w:contextualSpacing/>
-            </w:pPr>
-            <w:r>
-              <w:t>Number(8)</w:t>
-            </w:r>
-          </w:p>
-        </w:tc>
-        <w:tc>
-          <w:tcPr>
-            <w:tcW w:w="630" w:type="dxa"/>
-          </w:tcPr>
-          <w:p>
-            <w:pPr>
-              <w:pStyle w:val="aff8"/>
-              <w:widowControl/>
-              <w:spacing w:after="160" w:line="256" w:lineRule="auto"/>
-              <w:ind w:left="0"/>
-              <w:contextualSpacing/>
-            </w:pPr>
-            <w:r>
-              <w:t>PK</w:t>
-            </w:r>
-          </w:p>
-        </w:tc>
-      </w:tr>
-      <w:tr>
-        <w:tc>
-          <w:tcPr>
-            <w:tcW w:w="2268" w:type="dxa"/>
-          </w:tcPr>
-          <w:p>
-            <w:pPr>
-              <w:pStyle w:val="aff8"/>
-              <w:widowControl/>
-              <w:spacing w:after="160" w:line="256" w:lineRule="auto"/>
-              <w:ind w:left="0"/>
-              <w:contextualSpacing/>
-            </w:pPr>
-            <w:r>
-              <w:t>Brand_name</w:t>
-            </w:r>
-          </w:p>
-        </w:tc>
-        <w:tc>
-          <w:tcPr>
-            <w:tcW w:w="1440" w:type="dxa"/>
-          </w:tcPr>
-          <w:p>
-            <w:pPr>
-              <w:pStyle w:val="aff8"/>
-              <w:widowControl/>
-              <w:spacing w:after="160" w:line="256" w:lineRule="auto"/>
-              <w:ind w:left="0"/>
-              <w:contextualSpacing/>
-            </w:pPr>
-            <w:r>
-              <w:t>Varchar2(200)</w:t>
-            </w:r>
-          </w:p>
-        </w:tc>
-        <w:tc>
-          <w:tcPr>
-            <w:tcW w:w="630" w:type="dxa"/>
-          </w:tcPr>
-          <w:p>
-            <w:pPr>
-              <w:pStyle w:val="aff8"/>
-              <w:widowControl/>
-              <w:spacing w:after="160" w:line="256" w:lineRule="auto"/>
-              <w:ind w:left="0"/>
-              <w:contextualSpacing/>
-            </w:pPr>
-          </w:p>
-        </w:tc>
-      </w:tr>
-    </w:tbl>
-    <w:p>
-      <w:pPr>
-        <w:widowControl/>
-        <w:spacing w:after="160" w:line="256" w:lineRule="auto"/>
-        <w:contextualSpacing/>
-      </w:pPr>
-    </w:p>
-    <w:p>
-      <w:pPr>
-        <w:widowControl/>
-        <w:spacing w:after="160" w:line="256" w:lineRule="auto"/>
-        <w:contextualSpacing/>
-      </w:pPr>
-      <w:r>
-        <w:t>*</w:t>
-      </w:r>
-      <w:r>
-        <w:t>brand name(Volkswagen, audi, jeep, Volkswagen, skoda, bmw, Peugeot and so on)</w:t>
-      </w:r>
-    </w:p>
-    <w:p>
-      <w:pPr>
-        <w:pStyle w:val="aff8"/>
-        <w:widowControl/>
-        <w:numPr>
-          <w:ilvl w:val="0"/>
-          <w:numId w:val="16"/>
-        </w:numPr>
-        <w:spacing w:after="160" w:line="256" w:lineRule="auto"/>
-        <w:contextualSpacing/>
-      </w:pPr>
-      <w:r>
-        <w:t>Status of repaired. Here will be:</w:t>
-      </w:r>
-    </w:p>
-    <w:tbl>
-      <w:tblPr>
-        <w:tblStyle w:val="aff7"/>
-        <w:tblW w:w="0" w:type="auto"/>
-        <w:tblInd w:w="720" w:type="dxa"/>
-        <w:tblLook w:val="04A0" w:firstRow="1" w:lastRow="0" w:firstColumn="1" w:lastColumn="0" w:noHBand="0" w:noVBand="1"/>
-      </w:tblPr>
-      <w:tblGrid>
-        <w:gridCol w:w="2268"/>
-        <w:gridCol w:w="1440"/>
-        <w:gridCol w:w="630"/>
-      </w:tblGrid>
-      <w:tr>
-        <w:tc>
-          <w:tcPr>
-            <w:tcW w:w="2268" w:type="dxa"/>
-          </w:tcPr>
-          <w:p>
-            <w:pPr>
-              <w:pStyle w:val="aff8"/>
-              <w:widowControl/>
-              <w:spacing w:after="160" w:line="256" w:lineRule="auto"/>
-              <w:ind w:left="0"/>
-              <w:contextualSpacing/>
-            </w:pPr>
-            <w:r>
-              <w:t>Repair_status_id</w:t>
-            </w:r>
-          </w:p>
-        </w:tc>
-        <w:tc>
-          <w:tcPr>
-            <w:tcW w:w="1440" w:type="dxa"/>
-          </w:tcPr>
-          <w:p>
-            <w:pPr>
-              <w:pStyle w:val="aff8"/>
-              <w:widowControl/>
-              <w:spacing w:after="160" w:line="256" w:lineRule="auto"/>
-              <w:ind w:left="0"/>
-              <w:contextualSpacing/>
-            </w:pPr>
-            <w:r>
-              <w:t>Number(8)</w:t>
-            </w:r>
-          </w:p>
-        </w:tc>
-        <w:tc>
-          <w:tcPr>
-            <w:tcW w:w="630" w:type="dxa"/>
-          </w:tcPr>
-          <w:p>
-            <w:pPr>
-              <w:pStyle w:val="aff8"/>
-              <w:widowControl/>
-              <w:spacing w:after="160" w:line="256" w:lineRule="auto"/>
-              <w:ind w:left="0"/>
-              <w:contextualSpacing/>
-            </w:pPr>
-            <w:r>
-              <w:t>PK</w:t>
-            </w:r>
-          </w:p>
-        </w:tc>
-      </w:tr>
-      <w:tr>
-        <w:tc>
-          <w:tcPr>
-            <w:tcW w:w="2268" w:type="dxa"/>
-          </w:tcPr>
-          <w:p>
-            <w:pPr>
-              <w:pStyle w:val="aff8"/>
-              <w:widowControl/>
-              <w:spacing w:after="160" w:line="256" w:lineRule="auto"/>
-              <w:ind w:left="0"/>
-              <w:contextualSpacing/>
-            </w:pPr>
-            <w:r>
-              <w:t>Repair_status_name</w:t>
-            </w:r>
-          </w:p>
-        </w:tc>
-        <w:tc>
-          <w:tcPr>
-            <w:tcW w:w="1440" w:type="dxa"/>
-          </w:tcPr>
-          <w:p>
-            <w:pPr>
-              <w:pStyle w:val="aff8"/>
-              <w:widowControl/>
-              <w:spacing w:after="160" w:line="256" w:lineRule="auto"/>
-              <w:ind w:left="0"/>
-              <w:contextualSpacing/>
-            </w:pPr>
-            <w:r>
-              <w:t>Varchar2(200)</w:t>
-            </w:r>
-          </w:p>
-        </w:tc>
-        <w:tc>
-          <w:tcPr>
-            <w:tcW w:w="630" w:type="dxa"/>
-          </w:tcPr>
-          <w:p>
-            <w:pPr>
-              <w:pStyle w:val="aff8"/>
-              <w:widowControl/>
-              <w:spacing w:after="160" w:line="256" w:lineRule="auto"/>
-              <w:ind w:left="0"/>
-              <w:contextualSpacing/>
-            </w:pPr>
-          </w:p>
-        </w:tc>
-      </w:tr>
-    </w:tbl>
-    <w:p>
-      <w:pPr>
-        <w:widowControl/>
-        <w:spacing w:after="160" w:line="256" w:lineRule="auto"/>
-        <w:contextualSpacing/>
-      </w:pPr>
-    </w:p>
-    <w:p>
-      <w:pPr>
-        <w:widowControl/>
-        <w:spacing w:after="160" w:line="256" w:lineRule="auto"/>
-        <w:contextualSpacing/>
-      </w:pPr>
-      <w:r>
-        <w:t>*</w:t>
-      </w:r>
-      <w:r>
-        <w:t>status name(yes, no)</w:t>
-      </w:r>
-    </w:p>
-    <w:p>
-      <w:pPr>
-        <w:widowControl/>
-        <w:spacing w:after="160" w:line="256" w:lineRule="auto"/>
-        <w:contextualSpacing/>
-      </w:pPr>
-    </w:p>
-    <w:p>
-      <w:pPr>
-        <w:widowControl/>
-        <w:spacing w:after="160" w:line="256" w:lineRule="auto"/>
-        <w:contextualSpacing/>
-      </w:pPr>
-    </w:p>
-    <w:p>
-      <w:pPr>
-        <w:pStyle w:val="aff8"/>
-        <w:widowControl/>
-        <w:numPr>
-          <w:ilvl w:val="0"/>
-          <w:numId w:val="16"/>
-        </w:numPr>
-        <w:spacing w:after="160" w:line="256" w:lineRule="auto"/>
-        <w:contextualSpacing/>
-      </w:pPr>
-      <w:r>
-        <w:lastRenderedPageBreak/>
-        <w:t>Location. Here will be:</w:t>
-      </w:r>
-    </w:p>
-    <w:tbl>
-      <w:tblPr>
-        <w:tblStyle w:val="aff7"/>
-        <w:tblW w:w="0" w:type="auto"/>
-        <w:tblInd w:w="720" w:type="dxa"/>
-        <w:tblLook w:val="04A0" w:firstRow="1" w:lastRow="0" w:firstColumn="1" w:lastColumn="0" w:noHBand="0" w:noVBand="1"/>
-      </w:tblPr>
-      <w:tblGrid>
-        <w:gridCol w:w="2268"/>
-        <w:gridCol w:w="1440"/>
-        <w:gridCol w:w="630"/>
-      </w:tblGrid>
-      <w:tr>
-        <w:tc>
-          <w:tcPr>
-            <w:tcW w:w="2268" w:type="dxa"/>
-          </w:tcPr>
-          <w:p>
-            <w:pPr>
-              <w:pStyle w:val="aff8"/>
-              <w:widowControl/>
-              <w:spacing w:after="160" w:line="256" w:lineRule="auto"/>
-              <w:ind w:left="0"/>
-              <w:contextualSpacing/>
-            </w:pPr>
-            <w:r>
-              <w:t>Store_location_id</w:t>
-            </w:r>
-          </w:p>
-        </w:tc>
-        <w:tc>
-          <w:tcPr>
-            <w:tcW w:w="1440" w:type="dxa"/>
-          </w:tcPr>
-          <w:p>
-            <w:pPr>
-              <w:pStyle w:val="aff8"/>
-              <w:widowControl/>
-              <w:spacing w:after="160" w:line="256" w:lineRule="auto"/>
-              <w:ind w:left="0"/>
-              <w:contextualSpacing/>
-            </w:pPr>
-            <w:r>
-              <w:t>Number(8)</w:t>
-            </w:r>
-          </w:p>
-        </w:tc>
-        <w:tc>
-          <w:tcPr>
-            <w:tcW w:w="630" w:type="dxa"/>
-          </w:tcPr>
-          <w:p>
-            <w:pPr>
-              <w:pStyle w:val="aff8"/>
-              <w:widowControl/>
-              <w:spacing w:after="160" w:line="256" w:lineRule="auto"/>
-              <w:ind w:left="0"/>
-              <w:contextualSpacing/>
-            </w:pPr>
-            <w:r>
-              <w:t>PK</w:t>
-            </w:r>
-          </w:p>
-        </w:tc>
-      </w:tr>
-      <w:tr>
-        <w:tc>
-          <w:tcPr>
-            <w:tcW w:w="2268" w:type="dxa"/>
-          </w:tcPr>
-          <w:p>
-            <w:pPr>
-              <w:pStyle w:val="aff8"/>
-              <w:widowControl/>
-              <w:spacing w:after="160" w:line="256" w:lineRule="auto"/>
-              <w:ind w:left="0"/>
-              <w:contextualSpacing/>
-            </w:pPr>
-            <w:r>
-              <w:t>Country</w:t>
-            </w:r>
-          </w:p>
-        </w:tc>
-        <w:tc>
-          <w:tcPr>
-            <w:tcW w:w="1440" w:type="dxa"/>
-          </w:tcPr>
-          <w:p>
-            <w:pPr>
-              <w:pStyle w:val="aff8"/>
-              <w:widowControl/>
-              <w:spacing w:after="160" w:line="256" w:lineRule="auto"/>
-              <w:ind w:left="0"/>
-              <w:contextualSpacing/>
-            </w:pPr>
-            <w:r>
-              <w:t>Varchar2(200)</w:t>
-            </w:r>
-          </w:p>
-        </w:tc>
-        <w:tc>
-          <w:tcPr>
-            <w:tcW w:w="630" w:type="dxa"/>
-          </w:tcPr>
-          <w:p>
-            <w:pPr>
-              <w:pStyle w:val="aff8"/>
-              <w:widowControl/>
-              <w:spacing w:after="160" w:line="256" w:lineRule="auto"/>
-              <w:ind w:left="0"/>
-              <w:contextualSpacing/>
-            </w:pPr>
-          </w:p>
-        </w:tc>
-      </w:tr>
-      <w:tr>
-        <w:tc>
-          <w:tcPr>
-            <w:tcW w:w="2268" w:type="dxa"/>
-          </w:tcPr>
-          <w:p>
-            <w:pPr>
-              <w:pStyle w:val="aff8"/>
-              <w:widowControl/>
-              <w:spacing w:after="160" w:line="256" w:lineRule="auto"/>
-              <w:ind w:left="0"/>
-              <w:contextualSpacing/>
-            </w:pPr>
-            <w:r>
-              <w:t>City</w:t>
-            </w:r>
-          </w:p>
-        </w:tc>
-        <w:tc>
-          <w:tcPr>
-            <w:tcW w:w="1440" w:type="dxa"/>
-          </w:tcPr>
-          <w:p>
-            <w:pPr>
-              <w:pStyle w:val="aff8"/>
-              <w:widowControl/>
-              <w:spacing w:after="160" w:line="256" w:lineRule="auto"/>
-              <w:ind w:left="0"/>
-              <w:contextualSpacing/>
-            </w:pPr>
-            <w:r>
-              <w:t>Varchar2(200)</w:t>
-            </w:r>
-          </w:p>
-        </w:tc>
-        <w:tc>
-          <w:tcPr>
-            <w:tcW w:w="630" w:type="dxa"/>
-          </w:tcPr>
-          <w:p>
-            <w:pPr>
-              <w:pStyle w:val="aff8"/>
-              <w:widowControl/>
-              <w:spacing w:after="160" w:line="256" w:lineRule="auto"/>
-              <w:ind w:left="0"/>
-              <w:contextualSpacing/>
-            </w:pPr>
-          </w:p>
-        </w:tc>
-      </w:tr>
-      <w:tr>
-        <w:tc>
-          <w:tcPr>
-            <w:tcW w:w="2268" w:type="dxa"/>
-          </w:tcPr>
-          <w:p>
-            <w:pPr>
-              <w:pStyle w:val="aff8"/>
-              <w:widowControl/>
-              <w:spacing w:after="160" w:line="256" w:lineRule="auto"/>
-              <w:ind w:left="0"/>
-              <w:contextualSpacing/>
-            </w:pPr>
-            <w:r>
-              <w:t>Street</w:t>
-            </w:r>
-          </w:p>
-        </w:tc>
-        <w:tc>
-          <w:tcPr>
-            <w:tcW w:w="1440" w:type="dxa"/>
-          </w:tcPr>
-          <w:p>
-            <w:pPr>
-              <w:pStyle w:val="aff8"/>
-              <w:widowControl/>
-              <w:spacing w:after="160" w:line="256" w:lineRule="auto"/>
-              <w:ind w:left="0"/>
-              <w:contextualSpacing/>
-            </w:pPr>
-            <w:r>
-              <w:t>Varchar2(200)</w:t>
-            </w:r>
-          </w:p>
-        </w:tc>
-        <w:tc>
-          <w:tcPr>
-            <w:tcW w:w="630" w:type="dxa"/>
-          </w:tcPr>
-          <w:p>
-            <w:pPr>
-              <w:pStyle w:val="aff8"/>
-              <w:widowControl/>
-              <w:spacing w:after="160" w:line="256" w:lineRule="auto"/>
-              <w:ind w:left="0"/>
-              <w:contextualSpacing/>
-            </w:pPr>
-          </w:p>
-        </w:tc>
-      </w:tr>
-      <w:tr>
-        <w:tc>
-          <w:tcPr>
-            <w:tcW w:w="2268" w:type="dxa"/>
-          </w:tcPr>
-          <w:p>
-            <w:pPr>
-              <w:pStyle w:val="aff8"/>
-              <w:widowControl/>
-              <w:spacing w:after="160" w:line="256" w:lineRule="auto"/>
-              <w:ind w:left="0"/>
-              <w:contextualSpacing/>
-            </w:pPr>
-            <w:r>
-              <w:t>House</w:t>
-            </w:r>
-          </w:p>
-        </w:tc>
-        <w:tc>
-          <w:tcPr>
-            <w:tcW w:w="1440" w:type="dxa"/>
-          </w:tcPr>
-          <w:p>
-            <w:pPr>
-              <w:pStyle w:val="aff8"/>
-              <w:widowControl/>
-              <w:spacing w:after="160" w:line="256" w:lineRule="auto"/>
-              <w:ind w:left="0"/>
-              <w:contextualSpacing/>
-            </w:pPr>
-            <w:r>
-              <w:t>Varchar2(200)</w:t>
-            </w:r>
-          </w:p>
-        </w:tc>
-        <w:tc>
-          <w:tcPr>
-            <w:tcW w:w="630" w:type="dxa"/>
-          </w:tcPr>
-          <w:p>
-            <w:pPr>
-              <w:pStyle w:val="aff8"/>
-              <w:widowControl/>
-              <w:spacing w:after="160" w:line="256" w:lineRule="auto"/>
-              <w:ind w:left="0"/>
-              <w:contextualSpacing/>
-            </w:pPr>
-          </w:p>
-        </w:tc>
-      </w:tr>
-    </w:tbl>
-    <w:p>
-      <w:pPr>
-        <w:pStyle w:val="aff8"/>
-        <w:widowControl/>
-        <w:spacing w:after="160" w:line="256" w:lineRule="auto"/>
-        <w:contextualSpacing/>
-      </w:pPr>
-    </w:p>
-    <w:p>
-      <w:pPr>
-        <w:pStyle w:val="aff8"/>
-        <w:widowControl/>
-        <w:numPr>
-          <w:ilvl w:val="0"/>
-          <w:numId w:val="16"/>
-        </w:numPr>
-        <w:spacing w:after="160" w:line="256" w:lineRule="auto"/>
-        <w:contextualSpacing/>
-      </w:pPr>
-      <w:r>
-        <w:t>Contact Information. Here will be:</w:t>
-      </w:r>
-    </w:p>
-    <w:tbl>
-      <w:tblPr>
-        <w:tblStyle w:val="aff7"/>
-        <w:tblW w:w="0" w:type="auto"/>
-        <w:tblInd w:w="720" w:type="dxa"/>
-        <w:tblLook w:val="04A0" w:firstRow="1" w:lastRow="0" w:firstColumn="1" w:lastColumn="0" w:noHBand="0" w:noVBand="1"/>
-      </w:tblPr>
-      <w:tblGrid>
-        <w:gridCol w:w="2268"/>
-        <w:gridCol w:w="1440"/>
-        <w:gridCol w:w="630"/>
-      </w:tblGrid>
-      <w:tr>
-        <w:tc>
-          <w:tcPr>
-            <w:tcW w:w="2268" w:type="dxa"/>
-          </w:tcPr>
-          <w:p>
-            <w:pPr>
-              <w:pStyle w:val="aff8"/>
-              <w:widowControl/>
-              <w:spacing w:after="160" w:line="256" w:lineRule="auto"/>
-              <w:ind w:left="0"/>
-              <w:contextualSpacing/>
-            </w:pPr>
-            <w:r>
-              <w:t>Contact_information_id</w:t>
-            </w:r>
-          </w:p>
-        </w:tc>
-        <w:tc>
-          <w:tcPr>
-            <w:tcW w:w="1440" w:type="dxa"/>
-          </w:tcPr>
-          <w:p>
-            <w:pPr>
-              <w:pStyle w:val="aff8"/>
-              <w:widowControl/>
-              <w:spacing w:after="160" w:line="256" w:lineRule="auto"/>
-              <w:ind w:left="0"/>
-              <w:contextualSpacing/>
-            </w:pPr>
-            <w:r>
-              <w:t>Number(8)</w:t>
-            </w:r>
-          </w:p>
-        </w:tc>
-        <w:tc>
-          <w:tcPr>
-            <w:tcW w:w="630" w:type="dxa"/>
-          </w:tcPr>
-          <w:p>
-            <w:pPr>
-              <w:pStyle w:val="aff8"/>
-              <w:widowControl/>
-              <w:spacing w:after="160" w:line="256" w:lineRule="auto"/>
-              <w:ind w:left="0"/>
-              <w:contextualSpacing/>
-            </w:pPr>
-            <w:r>
-              <w:t>PK</w:t>
-            </w:r>
-          </w:p>
-        </w:tc>
-      </w:tr>
-      <w:tr>
-        <w:tc>
-          <w:tcPr>
-            <w:tcW w:w="2268" w:type="dxa"/>
-          </w:tcPr>
-          <w:p>
-            <w:pPr>
-              <w:pStyle w:val="aff8"/>
-              <w:widowControl/>
-              <w:spacing w:after="160" w:line="256" w:lineRule="auto"/>
-              <w:ind w:left="0"/>
-              <w:contextualSpacing/>
-            </w:pPr>
-            <w:r>
-              <w:t>Phone</w:t>
-            </w:r>
-          </w:p>
-        </w:tc>
-        <w:tc>
-          <w:tcPr>
-            <w:tcW w:w="1440" w:type="dxa"/>
-          </w:tcPr>
-          <w:p>
-            <w:pPr>
-              <w:pStyle w:val="aff8"/>
-              <w:widowControl/>
-              <w:spacing w:after="160" w:line="256" w:lineRule="auto"/>
-              <w:ind w:left="0"/>
-              <w:contextualSpacing/>
-            </w:pPr>
-            <w:r>
-              <w:t>Varchar2(200)</w:t>
-            </w:r>
-          </w:p>
-        </w:tc>
-        <w:tc>
-          <w:tcPr>
-            <w:tcW w:w="630" w:type="dxa"/>
-          </w:tcPr>
-          <w:p>
-            <w:pPr>
-              <w:pStyle w:val="aff8"/>
-              <w:widowControl/>
-              <w:spacing w:after="160" w:line="256" w:lineRule="auto"/>
-              <w:ind w:left="0"/>
-              <w:contextualSpacing/>
-            </w:pPr>
-          </w:p>
-        </w:tc>
-      </w:tr>
-      <w:tr>
-        <w:tc>
-          <w:tcPr>
-            <w:tcW w:w="2268" w:type="dxa"/>
-          </w:tcPr>
-          <w:p>
-            <w:pPr>
-              <w:pStyle w:val="aff8"/>
-              <w:widowControl/>
-              <w:spacing w:after="160" w:line="256" w:lineRule="auto"/>
-              <w:ind w:left="0"/>
-              <w:contextualSpacing/>
-            </w:pPr>
-            <w:r>
-              <w:t>Email</w:t>
-            </w:r>
-          </w:p>
-        </w:tc>
-        <w:tc>
-          <w:tcPr>
-            <w:tcW w:w="1440" w:type="dxa"/>
-          </w:tcPr>
-          <w:p>
-            <w:pPr>
-              <w:pStyle w:val="aff8"/>
-              <w:widowControl/>
-              <w:spacing w:after="160" w:line="256" w:lineRule="auto"/>
-              <w:ind w:left="0"/>
-              <w:contextualSpacing/>
-            </w:pPr>
-            <w:r>
-              <w:t>Varchar2(200)</w:t>
-            </w:r>
-          </w:p>
-        </w:tc>
-        <w:tc>
-          <w:tcPr>
-            <w:tcW w:w="630" w:type="dxa"/>
-          </w:tcPr>
-          <w:p>
-            <w:pPr>
-              <w:pStyle w:val="aff8"/>
-              <w:widowControl/>
-              <w:spacing w:after="160" w:line="256" w:lineRule="auto"/>
-              <w:ind w:left="0"/>
-              <w:contextualSpacing/>
-            </w:pPr>
-          </w:p>
-        </w:tc>
-      </w:tr>
-    </w:tbl>
-    <w:p>
-      <w:pPr>
-        <w:widowControl/>
-        <w:spacing w:after="160" w:line="256" w:lineRule="auto"/>
-        <w:contextualSpacing/>
-      </w:pPr>
-    </w:p>
-    <w:p>
-      <w:pPr>
-        <w:pStyle w:val="1"/>
-      </w:pPr>
-      <w:bookmarkStart w:id="10" w:name="_Toc498269851"/>
-      <w:r>
-        <w:t>Dimensional model. Snowflake</w:t>
-      </w:r>
-      <w:r>
-        <w:t xml:space="preserve"> Schema</w:t>
-      </w:r>
-      <w:bookmarkEnd w:id="10"/>
-    </w:p>
-    <w:p>
-      <w:pPr>
-        <w:widowControl/>
-        <w:spacing w:after="160" w:line="256" w:lineRule="auto"/>
-        <w:contextualSpacing/>
-      </w:pPr>
-    </w:p>
-    <w:p>
-      <w:pPr>
-        <w:widowControl/>
-        <w:spacing w:after="160" w:line="256" w:lineRule="auto"/>
-        <w:contextualSpacing/>
+        <w:jc w:val="center"/>
       </w:pPr>
       <w:r>
         <w:rPr>
@@ -3887,10 +2922,10 @@
           <w:lang w:val="ru-RU" w:eastAsia="ru-RU"/>
         </w:rPr>
         <w:drawing>
-          <wp:inline distT="0" distB="0" distL="0" distR="0">
-            <wp:extent cx="5941695" cy="3233428"/>
+          <wp:inline distT="0" distB="0" distL="0" distR="0" wp14:anchorId="2EC94321" wp14:editId="3461995F">
+            <wp:extent cx="4452699" cy="2797629"/>
             <wp:effectExtent l="0" t="0" r="0" b="0"/>
-            <wp:docPr id="2" name="Рисунок 2" descr="C:\Users\halkm\Desktop\Car sales\snowflake.JPG"/>
+            <wp:docPr id="5" name="Рисунок 5"/>
             <wp:cNvGraphicFramePr>
               <a:graphicFrameLocks xmlns:a="http://schemas.openxmlformats.org/drawingml/2006/main" noChangeAspect="1"/>
             </wp:cNvGraphicFramePr>
@@ -3898,13 +2933,75 @@
               <a:graphicData uri="http://schemas.openxmlformats.org/drawingml/2006/picture">
                 <pic:pic xmlns:pic="http://schemas.openxmlformats.org/drawingml/2006/picture">
                   <pic:nvPicPr>
-                    <pic:cNvPr id="0" name="Picture 1" descr="C:\Users\halkm\Desktop\Car sales\snowflake.JPG"/>
+                    <pic:cNvPr id="1" name=""/>
+                    <pic:cNvPicPr/>
+                  </pic:nvPicPr>
+                  <pic:blipFill>
+                    <a:blip r:embed="rId11"/>
+                    <a:stretch>
+                      <a:fillRect/>
+                    </a:stretch>
+                  </pic:blipFill>
+                  <pic:spPr>
+                    <a:xfrm>
+                      <a:off x="0" y="0"/>
+                      <a:ext cx="4465985" cy="2805976"/>
+                    </a:xfrm>
+                    <a:prstGeom prst="rect">
+                      <a:avLst/>
+                    </a:prstGeom>
+                  </pic:spPr>
+                </pic:pic>
+              </a:graphicData>
+            </a:graphic>
+          </wp:inline>
+        </w:drawing>
+      </w:r>
+    </w:p>
+    <w:p>
+      <w:pPr>
+        <w:widowControl/>
+        <w:spacing w:after="160" w:line="256" w:lineRule="auto"/>
+        <w:contextualSpacing/>
+      </w:pPr>
+    </w:p>
+    <w:p>
+      <w:pPr>
+        <w:pStyle w:val="1"/>
+      </w:pPr>
+      <w:r>
+        <w:lastRenderedPageBreak/>
+        <w:t>3NF Scheme</w:t>
+      </w:r>
+    </w:p>
+    <w:p>
+      <w:pPr>
+        <w:pStyle w:val="a3"/>
+      </w:pPr>
+      <w:r>
+        <w:rPr>
+          <w:noProof/>
+          <w:lang w:val="ru-RU" w:eastAsia="ru-RU"/>
+        </w:rPr>
+        <w:drawing>
+          <wp:inline distT="0" distB="0" distL="0" distR="0">
+            <wp:extent cx="5941695" cy="2846452"/>
+            <wp:effectExtent l="0" t="0" r="0" b="0"/>
+            <wp:docPr id="4" name="Рисунок 4" descr="C:\Users\halkm\Desktop\Car sales\3NF.JPG"/>
+            <wp:cNvGraphicFramePr>
+              <a:graphicFrameLocks xmlns:a="http://schemas.openxmlformats.org/drawingml/2006/main" noChangeAspect="1"/>
+            </wp:cNvGraphicFramePr>
+            <a:graphic xmlns:a="http://schemas.openxmlformats.org/drawingml/2006/main">
+              <a:graphicData uri="http://schemas.openxmlformats.org/drawingml/2006/picture">
+                <pic:pic xmlns:pic="http://schemas.openxmlformats.org/drawingml/2006/picture">
+                  <pic:nvPicPr>
+                    <pic:cNvPr id="0" name="Picture 2" descr="C:\Users\halkm\Desktop\Car sales\3NF.JPG"/>
                     <pic:cNvPicPr>
                       <a:picLocks noChangeAspect="1" noChangeArrowheads="1"/>
                     </pic:cNvPicPr>
                   </pic:nvPicPr>
                   <pic:blipFill>
-                    <a:blip r:embed="rId11">
+                    <a:blip r:embed="rId12" cstate="print">
                       <a:extLst>
                         <a:ext uri="{28A0092B-C50C-407E-A947-70E740481C1C}">
                           <a14:useLocalDpi xmlns:a14="http://schemas.microsoft.com/office/drawing/2010/main" val="0"/>
@@ -3919,7 +3016,7 @@
                   <pic:spPr bwMode="auto">
                     <a:xfrm>
                       <a:off x="0" y="0"/>
-                      <a:ext cx="5941695" cy="3233428"/>
+                      <a:ext cx="5941695" cy="2846452"/>
                     </a:xfrm>
                     <a:prstGeom prst="rect">
                       <a:avLst/>
@@ -3935,83 +3032,6 @@
           </wp:inline>
         </w:drawing>
       </w:r>
-    </w:p>
-    <w:p>
-      <w:pPr>
-        <w:widowControl/>
-        <w:spacing w:after="160" w:line="256" w:lineRule="auto"/>
-        <w:contextualSpacing/>
-      </w:pPr>
-    </w:p>
-    <w:p>
-      <w:pPr>
-        <w:pStyle w:val="1"/>
-      </w:pPr>
-      <w:r>
-        <w:lastRenderedPageBreak/>
-        <w:t>3NF Scheme</w:t>
-      </w:r>
-    </w:p>
-    <w:p>
-      <w:pPr>
-        <w:pStyle w:val="a3"/>
-      </w:pPr>
-      <w:r>
-        <w:rPr>
-          <w:noProof/>
-          <w:lang w:val="ru-RU" w:eastAsia="ru-RU"/>
-        </w:rPr>
-        <w:drawing>
-          <wp:inline distT="0" distB="0" distL="0" distR="0">
-            <wp:extent cx="5941695" cy="2691537"/>
-            <wp:effectExtent l="0" t="0" r="0" b="0"/>
-            <wp:docPr id="3" name="Рисунок 3" descr="C:\Users\halkm\Desktop\Car sales\3NF.JPG"/>
-            <wp:cNvGraphicFramePr>
-              <a:graphicFrameLocks xmlns:a="http://schemas.openxmlformats.org/drawingml/2006/main" noChangeAspect="1"/>
-            </wp:cNvGraphicFramePr>
-            <a:graphic xmlns:a="http://schemas.openxmlformats.org/drawingml/2006/main">
-              <a:graphicData uri="http://schemas.openxmlformats.org/drawingml/2006/picture">
-                <pic:pic xmlns:pic="http://schemas.openxmlformats.org/drawingml/2006/picture">
-                  <pic:nvPicPr>
-                    <pic:cNvPr id="0" name="Picture 2" descr="C:\Users\halkm\Desktop\Car sales\3NF.JPG"/>
-                    <pic:cNvPicPr>
-                      <a:picLocks noChangeAspect="1" noChangeArrowheads="1"/>
-                    </pic:cNvPicPr>
-                  </pic:nvPicPr>
-                  <pic:blipFill>
-                    <a:blip r:embed="rId12">
-                      <a:extLst>
-                        <a:ext uri="{28A0092B-C50C-407E-A947-70E740481C1C}">
-                          <a14:useLocalDpi xmlns:a14="http://schemas.microsoft.com/office/drawing/2010/main" val="0"/>
-                        </a:ext>
-                      </a:extLst>
-                    </a:blip>
-                    <a:srcRect/>
-                    <a:stretch>
-                      <a:fillRect/>
-                    </a:stretch>
-                  </pic:blipFill>
-                  <pic:spPr bwMode="auto">
-                    <a:xfrm>
-                      <a:off x="0" y="0"/>
-                      <a:ext cx="5941695" cy="2691537"/>
-                    </a:xfrm>
-                    <a:prstGeom prst="rect">
-                      <a:avLst/>
-                    </a:prstGeom>
-                    <a:noFill/>
-                    <a:ln>
-                      <a:noFill/>
-                    </a:ln>
-                  </pic:spPr>
-                </pic:pic>
-              </a:graphicData>
-            </a:graphic>
-          </wp:inline>
-        </w:drawing>
-      </w:r>
-      <w:bookmarkStart w:id="11" w:name="_GoBack"/>
-      <w:bookmarkEnd w:id="11"/>
     </w:p>
     <w:p>
       <w:pPr>
@@ -4234,27 +3254,14 @@
           <w:r>
             <w:t>/</w:t>
           </w:r>
-          <w:r>
-            <w:fldChar w:fldCharType="begin"/>
-          </w:r>
-          <w:r>
-            <w:instrText xml:space="preserve"> NUMPAGES </w:instrText>
-          </w:r>
-          <w:r>
-            <w:fldChar w:fldCharType="separate"/>
-          </w:r>
-          <w:r>
-            <w:rPr>
-              <w:noProof/>
-            </w:rPr>
-            <w:t>6</w:t>
-          </w:r>
-          <w:r>
-            <w:rPr>
-              <w:noProof/>
-            </w:rPr>
-            <w:fldChar w:fldCharType="end"/>
-          </w:r>
+          <w:fldSimple w:instr=" NUMPAGES ">
+            <w:r>
+              <w:rPr>
+                <w:noProof/>
+              </w:rPr>
+              <w:t>5</w:t>
+            </w:r>
+          </w:fldSimple>
         </w:p>
       </w:tc>
     </w:tr>
@@ -4476,27 +3483,14 @@
           <w:r>
             <w:t>/</w:t>
           </w:r>
-          <w:r>
-            <w:fldChar w:fldCharType="begin"/>
-          </w:r>
-          <w:r>
-            <w:instrText xml:space="preserve"> NUMPAGES </w:instrText>
-          </w:r>
-          <w:r>
-            <w:fldChar w:fldCharType="separate"/>
-          </w:r>
-          <w:r>
-            <w:rPr>
-              <w:noProof/>
-            </w:rPr>
-            <w:t>6</w:t>
-          </w:r>
-          <w:r>
-            <w:rPr>
-              <w:noProof/>
-            </w:rPr>
-            <w:fldChar w:fldCharType="end"/>
-          </w:r>
+          <w:fldSimple w:instr=" NUMPAGES ">
+            <w:r>
+              <w:rPr>
+                <w:noProof/>
+              </w:rPr>
+              <w:t>5</w:t>
+            </w:r>
+          </w:fldSimple>
         </w:p>
       </w:tc>
     </w:tr>
@@ -4575,27 +3569,14 @@
             </w:rPr>
             <w:t xml:space="preserve"> </w:t>
           </w:r>
-          <w:r>
-            <w:fldChar w:fldCharType="begin"/>
-          </w:r>
-          <w:r>
-            <w:instrText xml:space="preserve"> TITLE  \* MERGEFORMAT </w:instrText>
-          </w:r>
-          <w:r>
-            <w:fldChar w:fldCharType="separate"/>
-          </w:r>
-          <w:r>
-            <w:rPr>
-              <w:b/>
-            </w:rPr>
-            <w:t>Any Title</w:t>
-          </w:r>
-          <w:r>
-            <w:rPr>
-              <w:b/>
-            </w:rPr>
-            <w:fldChar w:fldCharType="end"/>
-          </w:r>
+          <w:fldSimple w:instr=" TITLE  \* MERGEFORMAT ">
+            <w:r>
+              <w:rPr>
+                <w:b/>
+              </w:rPr>
+              <w:t>Any Title</w:t>
+            </w:r>
+          </w:fldSimple>
         </w:p>
       </w:tc>
       <w:tc>
@@ -4615,27 +3596,14 @@
               <w:b/>
             </w:rPr>
           </w:pPr>
-          <w:r>
-            <w:fldChar w:fldCharType="begin"/>
-          </w:r>
-          <w:r>
-            <w:instrText xml:space="preserve"> DOCPROPERTY  Classification  \* MERGEFORMAT </w:instrText>
-          </w:r>
-          <w:r>
-            <w:fldChar w:fldCharType="separate"/>
-          </w:r>
-          <w:r>
-            <w:rPr>
-              <w:b/>
-            </w:rPr>
-            <w:t>Confidential</w:t>
-          </w:r>
-          <w:r>
-            <w:rPr>
-              <w:b/>
-            </w:rPr>
-            <w:fldChar w:fldCharType="end"/>
-          </w:r>
+          <w:fldSimple w:instr=" DOCPROPERTY  Classification  \* MERGEFORMAT ">
+            <w:r>
+              <w:rPr>
+                <w:b/>
+              </w:rPr>
+              <w:t>Confidential</w:t>
+            </w:r>
+          </w:fldSimple>
         </w:p>
       </w:tc>
     </w:tr>
@@ -4740,7 +3708,7 @@
               <w:sz w:val="16"/>
               <w:szCs w:val="16"/>
             </w:rPr>
-            <w:t>12-Nov-2017 17:09</w:t>
+            <w:t>13-Nov-2017 01:02</w:t>
           </w:r>
           <w:r>
             <w:rPr>
@@ -4812,27 +3780,17 @@
             </w:rPr>
             <w:t xml:space="preserve"> </w:t>
           </w:r>
-          <w:r>
-            <w:fldChar w:fldCharType="begin"/>
-          </w:r>
-          <w:r>
-            <w:instrText xml:space="preserve"> TITLE  \* MERGEFORMAT </w:instrText>
-          </w:r>
-          <w:r>
-            <w:fldChar w:fldCharType="separate"/>
-          </w:r>
-          <w:r>
-            <w:rPr>
-              <w:b/>
-            </w:rPr>
-            <w:t xml:space="preserve">MTN.BI.07 </w:t>
-          </w:r>
-          <w:r>
-            <w:t>Oracle Relational Structures</w:t>
-          </w:r>
-          <w:r>
-            <w:fldChar w:fldCharType="end"/>
-          </w:r>
+          <w:fldSimple w:instr=" TITLE  \* MERGEFORMAT ">
+            <w:r>
+              <w:rPr>
+                <w:b/>
+              </w:rPr>
+              <w:t xml:space="preserve">MTN.BI.07 </w:t>
+            </w:r>
+            <w:r>
+              <w:t>Oracle Relational Structures</w:t>
+            </w:r>
+          </w:fldSimple>
         </w:p>
       </w:tc>
       <w:tc>
@@ -4852,27 +3810,14 @@
               <w:b/>
             </w:rPr>
           </w:pPr>
-          <w:r>
-            <w:fldChar w:fldCharType="begin"/>
-          </w:r>
-          <w:r>
-            <w:instrText xml:space="preserve"> DOCPROPERTY  Classification  \* MERGEFORMAT </w:instrText>
-          </w:r>
-          <w:r>
-            <w:fldChar w:fldCharType="separate"/>
-          </w:r>
-          <w:r>
-            <w:rPr>
-              <w:b/>
-            </w:rPr>
-            <w:t>Confidential</w:t>
-          </w:r>
-          <w:r>
-            <w:rPr>
-              <w:b/>
-            </w:rPr>
-            <w:fldChar w:fldCharType="end"/>
-          </w:r>
+          <w:fldSimple w:instr=" DOCPROPERTY  Classification  \* MERGEFORMAT ">
+            <w:r>
+              <w:rPr>
+                <w:b/>
+              </w:rPr>
+              <w:t>Confidential</w:t>
+            </w:r>
+          </w:fldSimple>
         </w:p>
       </w:tc>
     </w:tr>
@@ -4977,7 +3922,7 @@
               <w:sz w:val="16"/>
               <w:szCs w:val="16"/>
             </w:rPr>
-            <w:t>12-Nov-2017 17:09</w:t>
+            <w:t>13-Nov-2017 01:02</w:t>
           </w:r>
           <w:r>
             <w:rPr>

</xml_diff>

<commit_message>
[labwork 8] Report 8 modified, added changes is Business Template
</commit_message>
<xml_diff>
--- a/Arina_Marchenko/docs/Business_Template.docx
+++ b/Arina_Marchenko/docs/Business_Template.docx
@@ -28,11 +28,21 @@
             <w:pPr>
               <w:pStyle w:val="CompanyName"/>
             </w:pPr>
-            <w:fldSimple w:instr=" DOCPROPERTY  Company  \* MERGEFORMAT ">
-              <w:r>
-                <w:t>EPAM Systems, RD Dep.</w:t>
-              </w:r>
-            </w:fldSimple>
+            <w:r>
+              <w:fldChar w:fldCharType="begin"/>
+            </w:r>
+            <w:r>
+              <w:instrText xml:space="preserve"> DOCPROPERTY  Company  \* MERGEFORMAT </w:instrText>
+            </w:r>
+            <w:r>
+              <w:fldChar w:fldCharType="separate"/>
+            </w:r>
+            <w:r>
+              <w:t>EPAM Systems, RD Dep.</w:t>
+            </w:r>
+            <w:r>
+              <w:fldChar w:fldCharType="end"/>
+            </w:r>
           </w:p>
         </w:tc>
       </w:tr>
@@ -44,7 +54,10 @@
           <w:tcPr>
             <w:tcW w:w="9468" w:type="dxa"/>
           </w:tcPr>
-          <w:p/>
+          <w:p>
+            <w:bookmarkStart w:id="0" w:name="_GoBack"/>
+            <w:bookmarkEnd w:id="0"/>
+          </w:p>
           <w:p>
             <w:pPr>
               <w:pStyle w:val="TitleSubject"/>
@@ -57,11 +70,13 @@
                 <w:szCs w:val="44"/>
               </w:rPr>
             </w:pPr>
-            <w:fldSimple w:instr=" DOCPROPERTY  Title  \* MERGEFORMAT ">
-              <w:r>
-                <w:t>Any Title</w:t>
-              </w:r>
-            </w:fldSimple>
+            <w:r>
+              <w:rPr>
+                <w:rFonts w:ascii="Times New Roman" w:hAnsi="Times New Roman"/>
+                <w:szCs w:val="44"/>
+              </w:rPr>
+              <w:t>DWH for Car Sales</w:t>
+            </w:r>
           </w:p>
         </w:tc>
       </w:tr>
@@ -86,10 +101,10 @@
       <w:pPr>
         <w:pStyle w:val="a3"/>
       </w:pPr>
-      <w:bookmarkStart w:id="0" w:name="_Toc456598587"/>
-      <w:bookmarkStart w:id="1" w:name="_Toc456600918"/>
-      <w:bookmarkStart w:id="2" w:name="_Toc2484421"/>
-      <w:bookmarkStart w:id="3" w:name="_Toc4475558"/>
+      <w:bookmarkStart w:id="1" w:name="_Toc456598587"/>
+      <w:bookmarkStart w:id="2" w:name="_Toc456600918"/>
+      <w:bookmarkStart w:id="3" w:name="_Toc2484421"/>
+      <w:bookmarkStart w:id="4" w:name="_Toc4475558"/>
     </w:p>
     <w:p>
       <w:pPr>
@@ -169,7 +184,7 @@
       <w:r>
         <w:fldChar w:fldCharType="separate"/>
       </w:r>
-      <w:hyperlink w:anchor="_Toc498269846" w:history="1">
+      <w:hyperlink w:anchor="_Toc498455020" w:history="1">
         <w:r>
           <w:rPr>
             <w:rStyle w:val="af6"/>
@@ -216,7 +231,7 @@
             <w:noProof/>
             <w:webHidden/>
           </w:rPr>
-          <w:instrText xml:space="preserve"> PAGEREF _Toc498269846 \h </w:instrText>
+          <w:instrText xml:space="preserve"> PAGEREF _Toc498455020 \h </w:instrText>
         </w:r>
         <w:r>
           <w:rPr>
@@ -263,7 +278,7 @@
           <w:lang w:val="ru-RU" w:eastAsia="ru-RU"/>
         </w:rPr>
       </w:pPr>
-      <w:hyperlink w:anchor="_Toc498269847" w:history="1">
+      <w:hyperlink w:anchor="_Toc498455021" w:history="1">
         <w:r>
           <w:rPr>
             <w:rStyle w:val="af6"/>
@@ -308,7 +323,7 @@
             <w:noProof/>
             <w:webHidden/>
           </w:rPr>
-          <w:instrText xml:space="preserve"> PAGEREF _Toc498269847 \h </w:instrText>
+          <w:instrText xml:space="preserve"> PAGEREF _Toc498455021 \h </w:instrText>
         </w:r>
         <w:r>
           <w:rPr>
@@ -355,7 +370,7 @@
           <w:lang w:val="ru-RU" w:eastAsia="ru-RU"/>
         </w:rPr>
       </w:pPr>
-      <w:hyperlink w:anchor="_Toc498269848" w:history="1">
+      <w:hyperlink w:anchor="_Toc498455022" w:history="1">
         <w:r>
           <w:rPr>
             <w:rStyle w:val="af6"/>
@@ -400,7 +415,7 @@
             <w:noProof/>
             <w:webHidden/>
           </w:rPr>
-          <w:instrText xml:space="preserve"> PAGEREF _Toc498269848 \h </w:instrText>
+          <w:instrText xml:space="preserve"> PAGEREF _Toc498455022 \h </w:instrText>
         </w:r>
         <w:r>
           <w:rPr>
@@ -447,7 +462,7 @@
           <w:lang w:val="ru-RU" w:eastAsia="ru-RU"/>
         </w:rPr>
       </w:pPr>
-      <w:hyperlink w:anchor="_Toc498269849" w:history="1">
+      <w:hyperlink w:anchor="_Toc498455023" w:history="1">
         <w:r>
           <w:rPr>
             <w:rStyle w:val="af6"/>
@@ -492,7 +507,7 @@
             <w:noProof/>
             <w:webHidden/>
           </w:rPr>
-          <w:instrText xml:space="preserve"> PAGEREF _Toc498269849 \h </w:instrText>
+          <w:instrText xml:space="preserve"> PAGEREF _Toc498455023 \h </w:instrText>
         </w:r>
         <w:r>
           <w:rPr>
@@ -541,7 +556,7 @@
           <w:lang w:val="ru-RU" w:eastAsia="ru-RU"/>
         </w:rPr>
       </w:pPr>
-      <w:hyperlink w:anchor="_Toc498269850" w:history="1">
+      <w:hyperlink w:anchor="_Toc498455024" w:history="1">
         <w:r>
           <w:rPr>
             <w:rStyle w:val="af6"/>
@@ -588,7 +603,7 @@
             <w:noProof/>
             <w:webHidden/>
           </w:rPr>
-          <w:instrText xml:space="preserve"> PAGEREF _Toc498269850 \h </w:instrText>
+          <w:instrText xml:space="preserve"> PAGEREF _Toc498455024 \h </w:instrText>
         </w:r>
         <w:r>
           <w:rPr>
@@ -637,7 +652,7 @@
           <w:lang w:val="ru-RU" w:eastAsia="ru-RU"/>
         </w:rPr>
       </w:pPr>
-      <w:hyperlink w:anchor="_Toc498269851" w:history="1">
+      <w:hyperlink w:anchor="_Toc498455025" w:history="1">
         <w:r>
           <w:rPr>
             <w:rStyle w:val="af6"/>
@@ -684,7 +699,7 @@
             <w:noProof/>
             <w:webHidden/>
           </w:rPr>
-          <w:instrText xml:space="preserve"> PAGEREF _Toc498269851 \h </w:instrText>
+          <w:instrText xml:space="preserve"> PAGEREF _Toc498455025 \h </w:instrText>
         </w:r>
         <w:r>
           <w:rPr>
@@ -733,7 +748,7 @@
           <w:lang w:val="ru-RU" w:eastAsia="ru-RU"/>
         </w:rPr>
       </w:pPr>
-      <w:hyperlink w:anchor="_Toc498269852" w:history="1">
+      <w:hyperlink w:anchor="_Toc498455026" w:history="1">
         <w:r>
           <w:rPr>
             <w:rStyle w:val="af6"/>
@@ -759,7 +774,7 @@
             <w:rStyle w:val="af6"/>
             <w:noProof/>
           </w:rPr>
-          <w:t>Logical Scheme</w:t>
+          <w:t>3NF Scheme</w:t>
         </w:r>
         <w:r>
           <w:rPr>
@@ -780,7 +795,7 @@
             <w:noProof/>
             <w:webHidden/>
           </w:rPr>
-          <w:instrText xml:space="preserve"> PAGEREF _Toc498269852 \h </w:instrText>
+          <w:instrText xml:space="preserve"> PAGEREF _Toc498455026 \h </w:instrText>
         </w:r>
         <w:r>
           <w:rPr>
@@ -800,7 +815,7 @@
             <w:noProof/>
             <w:webHidden/>
           </w:rPr>
-          <w:t>6</w:t>
+          <w:t>5</w:t>
         </w:r>
         <w:r>
           <w:rPr>
@@ -829,7 +844,7 @@
           <w:lang w:val="ru-RU" w:eastAsia="ru-RU"/>
         </w:rPr>
       </w:pPr>
-      <w:hyperlink w:anchor="_Toc498269853" w:history="1">
+      <w:hyperlink w:anchor="_Toc498455027" w:history="1">
         <w:r>
           <w:rPr>
             <w:rStyle w:val="af6"/>
@@ -855,7 +870,7 @@
             <w:rStyle w:val="af6"/>
             <w:noProof/>
           </w:rPr>
-          <w:t>Data Flow</w:t>
+          <w:t>Logical Scheme</w:t>
         </w:r>
         <w:r>
           <w:rPr>
@@ -876,7 +891,7 @@
             <w:noProof/>
             <w:webHidden/>
           </w:rPr>
-          <w:instrText xml:space="preserve"> PAGEREF _Toc498269853 \h </w:instrText>
+          <w:instrText xml:space="preserve"> PAGEREF _Toc498455027 \h </w:instrText>
         </w:r>
         <w:r>
           <w:rPr>
@@ -925,7 +940,7 @@
           <w:lang w:val="ru-RU" w:eastAsia="ru-RU"/>
         </w:rPr>
       </w:pPr>
-      <w:hyperlink w:anchor="_Toc498269854" w:history="1">
+      <w:hyperlink w:anchor="_Toc498455028" w:history="1">
         <w:r>
           <w:rPr>
             <w:rStyle w:val="af6"/>
@@ -951,7 +966,7 @@
             <w:rStyle w:val="af6"/>
             <w:noProof/>
           </w:rPr>
-          <w:t>Fact Table Partitioning Strategy</w:t>
+          <w:t>Data Flow</w:t>
         </w:r>
         <w:r>
           <w:rPr>
@@ -972,7 +987,7 @@
             <w:noProof/>
             <w:webHidden/>
           </w:rPr>
-          <w:instrText xml:space="preserve"> PAGEREF _Toc498269854 \h </w:instrText>
+          <w:instrText xml:space="preserve"> PAGEREF _Toc498455028 \h </w:instrText>
         </w:r>
         <w:r>
           <w:rPr>
@@ -1021,7 +1036,7 @@
           <w:lang w:val="ru-RU" w:eastAsia="ru-RU"/>
         </w:rPr>
       </w:pPr>
-      <w:hyperlink w:anchor="_Toc498269855" w:history="1">
+      <w:hyperlink w:anchor="_Toc498455029" w:history="1">
         <w:r>
           <w:rPr>
             <w:rStyle w:val="af6"/>
@@ -1047,7 +1062,7 @@
             <w:rStyle w:val="af6"/>
             <w:noProof/>
           </w:rPr>
-          <w:t>Strategy of Parallel Load</w:t>
+          <w:t>Fact Table Partitioning Strategy</w:t>
         </w:r>
         <w:r>
           <w:rPr>
@@ -1068,7 +1083,7 @@
             <w:noProof/>
             <w:webHidden/>
           </w:rPr>
-          <w:instrText xml:space="preserve"> PAGEREF _Toc498269855 \h </w:instrText>
+          <w:instrText xml:space="preserve"> PAGEREF _Toc498455029 \h </w:instrText>
         </w:r>
         <w:r>
           <w:rPr>
@@ -1117,7 +1132,7 @@
           <w:lang w:val="ru-RU" w:eastAsia="ru-RU"/>
         </w:rPr>
       </w:pPr>
-      <w:hyperlink w:anchor="_Toc498269856" w:history="1">
+      <w:hyperlink w:anchor="_Toc498455030" w:history="1">
         <w:r>
           <w:rPr>
             <w:rStyle w:val="af6"/>
@@ -1143,6 +1158,102 @@
             <w:rStyle w:val="af6"/>
             <w:noProof/>
           </w:rPr>
+          <w:t>Strategy of Parallel Load</w:t>
+        </w:r>
+        <w:r>
+          <w:rPr>
+            <w:noProof/>
+            <w:webHidden/>
+          </w:rPr>
+          <w:tab/>
+        </w:r>
+        <w:r>
+          <w:rPr>
+            <w:noProof/>
+            <w:webHidden/>
+          </w:rPr>
+          <w:fldChar w:fldCharType="begin"/>
+        </w:r>
+        <w:r>
+          <w:rPr>
+            <w:noProof/>
+            <w:webHidden/>
+          </w:rPr>
+          <w:instrText xml:space="preserve"> PAGEREF _Toc498455030 \h </w:instrText>
+        </w:r>
+        <w:r>
+          <w:rPr>
+            <w:noProof/>
+            <w:webHidden/>
+          </w:rPr>
+        </w:r>
+        <w:r>
+          <w:rPr>
+            <w:noProof/>
+            <w:webHidden/>
+          </w:rPr>
+          <w:fldChar w:fldCharType="separate"/>
+        </w:r>
+        <w:r>
+          <w:rPr>
+            <w:noProof/>
+            <w:webHidden/>
+          </w:rPr>
+          <w:t>6</w:t>
+        </w:r>
+        <w:r>
+          <w:rPr>
+            <w:noProof/>
+            <w:webHidden/>
+          </w:rPr>
+          <w:fldChar w:fldCharType="end"/>
+        </w:r>
+      </w:hyperlink>
+    </w:p>
+    <w:p>
+      <w:pPr>
+        <w:pStyle w:val="13"/>
+        <w:tabs>
+          <w:tab w:val="left" w:pos="400"/>
+          <w:tab w:val="right" w:leader="dot" w:pos="9347"/>
+        </w:tabs>
+        <w:rPr>
+          <w:rFonts w:asciiTheme="minorHAnsi" w:eastAsiaTheme="minorEastAsia" w:hAnsiTheme="minorHAnsi" w:cstheme="minorBidi"/>
+          <w:b w:val="0"/>
+          <w:bCs w:val="0"/>
+          <w:caps w:val="0"/>
+          <w:noProof/>
+          <w:sz w:val="22"/>
+          <w:szCs w:val="22"/>
+          <w:lang w:val="ru-RU" w:eastAsia="ru-RU"/>
+        </w:rPr>
+      </w:pPr>
+      <w:hyperlink w:anchor="_Toc498455031" w:history="1">
+        <w:r>
+          <w:rPr>
+            <w:rStyle w:val="af6"/>
+            <w:noProof/>
+          </w:rPr>
+          <w:t>9.</w:t>
+        </w:r>
+        <w:r>
+          <w:rPr>
+            <w:rFonts w:asciiTheme="minorHAnsi" w:eastAsiaTheme="minorEastAsia" w:hAnsiTheme="minorHAnsi" w:cstheme="minorBidi"/>
+            <w:b w:val="0"/>
+            <w:bCs w:val="0"/>
+            <w:caps w:val="0"/>
+            <w:noProof/>
+            <w:sz w:val="22"/>
+            <w:szCs w:val="22"/>
+            <w:lang w:val="ru-RU" w:eastAsia="ru-RU"/>
+          </w:rPr>
+          <w:tab/>
+        </w:r>
+        <w:r>
+          <w:rPr>
+            <w:rStyle w:val="af6"/>
+            <w:noProof/>
+          </w:rPr>
           <w:t>Report Layouts</w:t>
         </w:r>
         <w:r>
@@ -1164,7 +1275,7 @@
             <w:noProof/>
             <w:webHidden/>
           </w:rPr>
-          <w:instrText xml:space="preserve"> PAGEREF _Toc498269856 \h </w:instrText>
+          <w:instrText xml:space="preserve"> PAGEREF _Toc498455031 \h </w:instrText>
         </w:r>
         <w:r>
           <w:rPr>
@@ -1211,26 +1322,26 @@
       <w:r>
         <w:br w:type="page"/>
       </w:r>
-      <w:bookmarkStart w:id="4" w:name="_Toc498269846"/>
-      <w:bookmarkEnd w:id="0"/>
+      <w:bookmarkStart w:id="5" w:name="_Toc498455020"/>
       <w:bookmarkEnd w:id="1"/>
       <w:bookmarkEnd w:id="2"/>
       <w:bookmarkEnd w:id="3"/>
+      <w:bookmarkEnd w:id="4"/>
       <w:r>
         <w:lastRenderedPageBreak/>
         <w:t>Business Description</w:t>
       </w:r>
-      <w:bookmarkEnd w:id="4"/>
+      <w:bookmarkEnd w:id="5"/>
     </w:p>
     <w:p>
       <w:pPr>
         <w:pStyle w:val="21"/>
       </w:pPr>
-      <w:bookmarkStart w:id="5" w:name="_Toc498269847"/>
+      <w:bookmarkStart w:id="6" w:name="_Toc498455021"/>
       <w:r>
         <w:t>Business background</w:t>
       </w:r>
-      <w:bookmarkEnd w:id="5"/>
+      <w:bookmarkEnd w:id="6"/>
     </w:p>
     <w:p>
       <w:pPr>
@@ -1252,7 +1363,7 @@
       <w:pPr>
         <w:pStyle w:val="21"/>
       </w:pPr>
-      <w:bookmarkStart w:id="6" w:name="_Toc498269848"/>
+      <w:bookmarkStart w:id="7" w:name="_Toc498455022"/>
       <w:r>
         <w:t>P</w:t>
       </w:r>
@@ -1286,7 +1397,7 @@
       <w:r>
         <w:t>t</w:t>
       </w:r>
-      <w:bookmarkEnd w:id="6"/>
+      <w:bookmarkEnd w:id="7"/>
     </w:p>
     <w:p>
       <w:pPr>
@@ -1300,11 +1411,11 @@
       <w:pPr>
         <w:pStyle w:val="21"/>
       </w:pPr>
-      <w:bookmarkStart w:id="7" w:name="_Toc498269849"/>
+      <w:bookmarkStart w:id="8" w:name="_Toc498455023"/>
       <w:r>
         <w:t>Benefits from implementing a Data Warehouse</w:t>
       </w:r>
-      <w:bookmarkEnd w:id="7"/>
+      <w:bookmarkEnd w:id="8"/>
     </w:p>
     <w:p>
       <w:pPr>
@@ -1326,12 +1437,12 @@
       <w:pPr>
         <w:pStyle w:val="1"/>
       </w:pPr>
-      <w:bookmarkStart w:id="8" w:name="_Toc498269850"/>
+      <w:bookmarkStart w:id="9" w:name="_Toc498455024"/>
       <w:r>
         <w:t>Dimensions of a Business</w:t>
       </w:r>
-      <w:bookmarkStart w:id="9" w:name="_Hlk314571188"/>
-      <w:bookmarkEnd w:id="8"/>
+      <w:bookmarkStart w:id="10" w:name="_Hlk314571188"/>
+      <w:bookmarkEnd w:id="9"/>
     </w:p>
     <w:p>
       <w:r>
@@ -1346,6 +1457,7 @@
         <w:t>. Based on this, the grain of the model is a car for sale.</w:t>
       </w:r>
     </w:p>
+    <w:p/>
     <w:p>
       <w:r>
         <w:t xml:space="preserve">Fact table will include </w:t>
@@ -1364,10 +1476,7 @@
       </w:r>
       <w:proofErr w:type="spellEnd"/>
       <w:r>
-        <w:t>,</w:t>
-      </w:r>
-      <w:r>
-        <w:t xml:space="preserve"> </w:t>
+        <w:t xml:space="preserve">, </w:t>
       </w:r>
       <w:proofErr w:type="spellStart"/>
       <w:r>
@@ -1375,10 +1484,7 @@
       </w:r>
       <w:proofErr w:type="spellEnd"/>
       <w:r>
-        <w:t>,</w:t>
-      </w:r>
-      <w:r>
-        <w:t xml:space="preserve"> </w:t>
+        <w:t xml:space="preserve">, </w:t>
       </w:r>
       <w:proofErr w:type="spellStart"/>
       <w:r>
@@ -1386,10 +1492,7 @@
       </w:r>
       <w:proofErr w:type="spellEnd"/>
       <w:r>
-        <w:t>,</w:t>
-      </w:r>
-      <w:r>
-        <w:t xml:space="preserve"> </w:t>
+        <w:t xml:space="preserve">, </w:t>
       </w:r>
       <w:proofErr w:type="spellStart"/>
       <w:r>
@@ -1397,10 +1500,7 @@
       </w:r>
       <w:proofErr w:type="spellEnd"/>
       <w:r>
-        <w:t>,</w:t>
-      </w:r>
-      <w:r>
-        <w:t xml:space="preserve"> </w:t>
+        <w:t xml:space="preserve">, </w:t>
       </w:r>
       <w:proofErr w:type="spellStart"/>
       <w:r>
@@ -1408,16 +1508,7 @@
       </w:r>
       <w:proofErr w:type="spellEnd"/>
       <w:r>
-        <w:t>,</w:t>
-      </w:r>
-      <w:r>
-        <w:t xml:space="preserve"> </w:t>
-      </w:r>
-      <w:r>
-        <w:t>Cost,</w:t>
-      </w:r>
-      <w:r>
-        <w:t xml:space="preserve"> </w:t>
+        <w:t xml:space="preserve">, Cost, </w:t>
       </w:r>
       <w:proofErr w:type="spellStart"/>
       <w:r>
@@ -1425,10 +1516,7 @@
       </w:r>
       <w:proofErr w:type="spellEnd"/>
       <w:r>
-        <w:t>,</w:t>
-      </w:r>
-      <w:r>
-        <w:t xml:space="preserve"> </w:t>
+        <w:t xml:space="preserve">, </w:t>
       </w:r>
       <w:proofErr w:type="spellStart"/>
       <w:r>
@@ -1436,10 +1524,7 @@
       </w:r>
       <w:proofErr w:type="spellEnd"/>
       <w:r>
-        <w:t>,</w:t>
-      </w:r>
-      <w:r>
-        <w:t xml:space="preserve"> </w:t>
+        <w:t xml:space="preserve">, </w:t>
       </w:r>
       <w:proofErr w:type="spellStart"/>
       <w:proofErr w:type="gramStart"/>
@@ -1455,13 +1540,13 @@
         <w:t xml:space="preserve">. </w:t>
       </w:r>
     </w:p>
+    <w:p/>
     <w:p>
-      <w:bookmarkStart w:id="10" w:name="_GoBack"/>
-      <w:bookmarkEnd w:id="10"/>
       <w:r>
         <w:t>Dimensions:</w:t>
       </w:r>
     </w:p>
+    <w:p/>
     <w:p>
       <w:pPr>
         <w:pStyle w:val="aff8"/>
@@ -1938,7 +2023,10 @@
           <w:p>
             <w:proofErr w:type="spellStart"/>
             <w:r>
-              <w:t>country_name</w:t>
+              <w:t>C</w:t>
+            </w:r>
+            <w:r>
+              <w:t>ountry_name</w:t>
             </w:r>
             <w:proofErr w:type="spellEnd"/>
             <w:r>
@@ -1964,6 +2052,38 @@
         </w:tc>
       </w:tr>
     </w:tbl>
+    <w:p>
+      <w:pPr>
+        <w:pStyle w:val="aff8"/>
+        <w:widowControl/>
+        <w:spacing w:after="160" w:line="256" w:lineRule="auto"/>
+        <w:contextualSpacing/>
+      </w:pPr>
+    </w:p>
+    <w:p>
+      <w:pPr>
+        <w:pStyle w:val="aff8"/>
+        <w:widowControl/>
+        <w:spacing w:after="160" w:line="256" w:lineRule="auto"/>
+        <w:contextualSpacing/>
+      </w:pPr>
+    </w:p>
+    <w:p>
+      <w:pPr>
+        <w:pStyle w:val="aff8"/>
+        <w:widowControl/>
+        <w:spacing w:after="160" w:line="256" w:lineRule="auto"/>
+        <w:contextualSpacing/>
+      </w:pPr>
+    </w:p>
+    <w:p>
+      <w:pPr>
+        <w:pStyle w:val="aff8"/>
+        <w:widowControl/>
+        <w:spacing w:after="160" w:line="256" w:lineRule="auto"/>
+        <w:contextualSpacing/>
+      </w:pPr>
+    </w:p>
     <w:p>
       <w:pPr>
         <w:pStyle w:val="aff8"/>
@@ -1987,6 +2107,7 @@
         <w:rPr>
           <w:noProof/>
         </w:rPr>
+        <w:lastRenderedPageBreak/>
         <w:t>Cars</w:t>
       </w:r>
       <w:r>
@@ -2176,7 +2297,6 @@
           <w:p>
             <w:proofErr w:type="spellStart"/>
             <w:r>
-              <w:lastRenderedPageBreak/>
               <w:t>Engine_Type_name</w:t>
             </w:r>
             <w:proofErr w:type="spellEnd"/>
@@ -2422,16 +2542,12 @@
             <w:tcW w:w="2268" w:type="dxa"/>
           </w:tcPr>
           <w:p>
-            <w:pPr>
-              <w:pStyle w:val="aff8"/>
-              <w:widowControl/>
-              <w:spacing w:after="160" w:line="256" w:lineRule="auto"/>
-              <w:ind w:left="0"/>
-              <w:contextualSpacing/>
-            </w:pPr>
             <w:proofErr w:type="spellStart"/>
             <w:r>
-              <w:t>Date_id</w:t>
+              <w:t>Date</w:t>
+            </w:r>
+            <w:r>
+              <w:t>_id</w:t>
             </w:r>
             <w:proofErr w:type="spellEnd"/>
           </w:p>
@@ -2441,15 +2557,8 @@
             <w:tcW w:w="1440" w:type="dxa"/>
           </w:tcPr>
           <w:p>
-            <w:pPr>
-              <w:pStyle w:val="aff8"/>
-              <w:widowControl/>
-              <w:spacing w:after="160" w:line="256" w:lineRule="auto"/>
-              <w:ind w:left="0"/>
-              <w:contextualSpacing/>
-            </w:pPr>
-            <w:r>
-              <w:t>Number(8)</w:t>
+            <w:r>
+              <w:t>Date</w:t>
             </w:r>
           </w:p>
         </w:tc>
@@ -2458,13 +2567,6 @@
             <w:tcW w:w="630" w:type="dxa"/>
           </w:tcPr>
           <w:p>
-            <w:pPr>
-              <w:pStyle w:val="aff8"/>
-              <w:widowControl/>
-              <w:spacing w:after="160" w:line="256" w:lineRule="auto"/>
-              <w:ind w:left="0"/>
-              <w:contextualSpacing/>
-            </w:pPr>
             <w:r>
               <w:t>PK</w:t>
             </w:r>
@@ -2477,16 +2579,9 @@
             <w:tcW w:w="2268" w:type="dxa"/>
           </w:tcPr>
           <w:p>
-            <w:pPr>
-              <w:pStyle w:val="aff8"/>
-              <w:widowControl/>
-              <w:spacing w:after="160" w:line="256" w:lineRule="auto"/>
-              <w:ind w:left="0"/>
-              <w:contextualSpacing/>
-            </w:pPr>
             <w:proofErr w:type="spellStart"/>
             <w:r>
-              <w:t>Full_date</w:t>
+              <w:t>Day_per_week</w:t>
             </w:r>
             <w:proofErr w:type="spellEnd"/>
           </w:p>
@@ -2496,15 +2591,8 @@
             <w:tcW w:w="1440" w:type="dxa"/>
           </w:tcPr>
           <w:p>
-            <w:pPr>
-              <w:pStyle w:val="aff8"/>
-              <w:widowControl/>
-              <w:spacing w:after="160" w:line="256" w:lineRule="auto"/>
-              <w:ind w:left="0"/>
-              <w:contextualSpacing/>
-            </w:pPr>
-            <w:r>
-              <w:t>Date</w:t>
+            <w:r>
+              <w:t>Number(8)</w:t>
             </w:r>
           </w:p>
         </w:tc>
@@ -2512,15 +2600,7 @@
           <w:tcPr>
             <w:tcW w:w="630" w:type="dxa"/>
           </w:tcPr>
-          <w:p>
-            <w:pPr>
-              <w:pStyle w:val="aff8"/>
-              <w:widowControl/>
-              <w:spacing w:after="160" w:line="256" w:lineRule="auto"/>
-              <w:ind w:left="0"/>
-              <w:contextualSpacing/>
-            </w:pPr>
-          </w:p>
+          <w:p/>
         </w:tc>
       </w:tr>
       <w:tr>
@@ -2529,16 +2609,12 @@
             <w:tcW w:w="2268" w:type="dxa"/>
           </w:tcPr>
           <w:p>
-            <w:pPr>
-              <w:pStyle w:val="aff8"/>
-              <w:widowControl/>
-              <w:spacing w:after="160" w:line="256" w:lineRule="auto"/>
-              <w:ind w:left="0"/>
-              <w:contextualSpacing/>
-            </w:pPr>
             <w:proofErr w:type="spellStart"/>
             <w:r>
-              <w:t>Day_of_year</w:t>
+              <w:t>Day</w:t>
+            </w:r>
+            <w:r>
+              <w:t>_per_month</w:t>
             </w:r>
             <w:proofErr w:type="spellEnd"/>
           </w:p>
@@ -2548,15 +2624,8 @@
             <w:tcW w:w="1440" w:type="dxa"/>
           </w:tcPr>
           <w:p>
-            <w:pPr>
-              <w:pStyle w:val="aff8"/>
-              <w:widowControl/>
-              <w:spacing w:after="160" w:line="256" w:lineRule="auto"/>
-              <w:ind w:left="0"/>
-              <w:contextualSpacing/>
-            </w:pPr>
-            <w:r>
-              <w:t>Date</w:t>
+            <w:r>
+              <w:t>Number(8)</w:t>
             </w:r>
           </w:p>
         </w:tc>
@@ -2564,15 +2633,7 @@
           <w:tcPr>
             <w:tcW w:w="630" w:type="dxa"/>
           </w:tcPr>
-          <w:p>
-            <w:pPr>
-              <w:pStyle w:val="aff8"/>
-              <w:widowControl/>
-              <w:spacing w:after="160" w:line="256" w:lineRule="auto"/>
-              <w:ind w:left="0"/>
-              <w:contextualSpacing/>
-            </w:pPr>
-          </w:p>
+          <w:p/>
         </w:tc>
       </w:tr>
       <w:tr>
@@ -2581,16 +2642,9 @@
             <w:tcW w:w="2268" w:type="dxa"/>
           </w:tcPr>
           <w:p>
-            <w:pPr>
-              <w:pStyle w:val="aff8"/>
-              <w:widowControl/>
-              <w:spacing w:after="160" w:line="256" w:lineRule="auto"/>
-              <w:ind w:left="0"/>
-              <w:contextualSpacing/>
-            </w:pPr>
             <w:proofErr w:type="spellStart"/>
             <w:r>
-              <w:t>Month_of_year</w:t>
+              <w:t>Day_per_year</w:t>
             </w:r>
             <w:proofErr w:type="spellEnd"/>
           </w:p>
@@ -2600,15 +2654,8 @@
             <w:tcW w:w="1440" w:type="dxa"/>
           </w:tcPr>
           <w:p>
-            <w:pPr>
-              <w:pStyle w:val="aff8"/>
-              <w:widowControl/>
-              <w:spacing w:after="160" w:line="256" w:lineRule="auto"/>
-              <w:ind w:left="0"/>
-              <w:contextualSpacing/>
-            </w:pPr>
-            <w:r>
-              <w:t>Date</w:t>
+            <w:r>
+              <w:t>Number(8)</w:t>
             </w:r>
           </w:p>
         </w:tc>
@@ -2616,15 +2663,7 @@
           <w:tcPr>
             <w:tcW w:w="630" w:type="dxa"/>
           </w:tcPr>
-          <w:p>
-            <w:pPr>
-              <w:pStyle w:val="aff8"/>
-              <w:widowControl/>
-              <w:spacing w:after="160" w:line="256" w:lineRule="auto"/>
-              <w:ind w:left="0"/>
-              <w:contextualSpacing/>
-            </w:pPr>
-          </w:p>
+          <w:p/>
         </w:tc>
       </w:tr>
       <w:tr>
@@ -2633,13 +2672,126 @@
             <w:tcW w:w="2268" w:type="dxa"/>
           </w:tcPr>
           <w:p>
-            <w:pPr>
-              <w:pStyle w:val="aff8"/>
-              <w:widowControl/>
-              <w:spacing w:after="160" w:line="256" w:lineRule="auto"/>
-              <w:ind w:left="0"/>
-              <w:contextualSpacing/>
-            </w:pPr>
+            <w:proofErr w:type="spellStart"/>
+            <w:r>
+              <w:t>Week_per_month</w:t>
+            </w:r>
+            <w:proofErr w:type="spellEnd"/>
+          </w:p>
+        </w:tc>
+        <w:tc>
+          <w:tcPr>
+            <w:tcW w:w="1440" w:type="dxa"/>
+          </w:tcPr>
+          <w:p>
+            <w:r>
+              <w:t>Number(8)</w:t>
+            </w:r>
+          </w:p>
+        </w:tc>
+        <w:tc>
+          <w:tcPr>
+            <w:tcW w:w="630" w:type="dxa"/>
+          </w:tcPr>
+          <w:p/>
+        </w:tc>
+      </w:tr>
+      <w:tr>
+        <w:tc>
+          <w:tcPr>
+            <w:tcW w:w="2268" w:type="dxa"/>
+          </w:tcPr>
+          <w:p>
+            <w:proofErr w:type="spellStart"/>
+            <w:r>
+              <w:t>Week_per_year</w:t>
+            </w:r>
+            <w:proofErr w:type="spellEnd"/>
+          </w:p>
+        </w:tc>
+        <w:tc>
+          <w:tcPr>
+            <w:tcW w:w="1440" w:type="dxa"/>
+          </w:tcPr>
+          <w:p>
+            <w:r>
+              <w:t>Number(8)</w:t>
+            </w:r>
+          </w:p>
+        </w:tc>
+        <w:tc>
+          <w:tcPr>
+            <w:tcW w:w="630" w:type="dxa"/>
+          </w:tcPr>
+          <w:p/>
+        </w:tc>
+      </w:tr>
+      <w:tr>
+        <w:tc>
+          <w:tcPr>
+            <w:tcW w:w="2268" w:type="dxa"/>
+          </w:tcPr>
+          <w:p>
+            <w:proofErr w:type="spellStart"/>
+            <w:r>
+              <w:t>Month_number</w:t>
+            </w:r>
+            <w:proofErr w:type="spellEnd"/>
+          </w:p>
+        </w:tc>
+        <w:tc>
+          <w:tcPr>
+            <w:tcW w:w="1440" w:type="dxa"/>
+          </w:tcPr>
+          <w:p>
+            <w:r>
+              <w:t>Number(8)</w:t>
+            </w:r>
+          </w:p>
+        </w:tc>
+        <w:tc>
+          <w:tcPr>
+            <w:tcW w:w="630" w:type="dxa"/>
+          </w:tcPr>
+          <w:p/>
+        </w:tc>
+      </w:tr>
+      <w:tr>
+        <w:tc>
+          <w:tcPr>
+            <w:tcW w:w="2268" w:type="dxa"/>
+          </w:tcPr>
+          <w:p>
+            <w:proofErr w:type="spellStart"/>
+            <w:r>
+              <w:t>Month_name</w:t>
+            </w:r>
+            <w:proofErr w:type="spellEnd"/>
+          </w:p>
+        </w:tc>
+        <w:tc>
+          <w:tcPr>
+            <w:tcW w:w="1440" w:type="dxa"/>
+          </w:tcPr>
+          <w:p>
+            <w:r>
+              <w:t>Varchar2(200)</w:t>
+            </w:r>
+          </w:p>
+        </w:tc>
+        <w:tc>
+          <w:tcPr>
+            <w:tcW w:w="630" w:type="dxa"/>
+          </w:tcPr>
+          <w:p/>
+        </w:tc>
+      </w:tr>
+      <w:tr>
+        <w:tc>
+          <w:tcPr>
+            <w:tcW w:w="2268" w:type="dxa"/>
+          </w:tcPr>
+          <w:p>
             <w:r>
               <w:t>Year</w:t>
             </w:r>
@@ -2650,15 +2802,8 @@
             <w:tcW w:w="1440" w:type="dxa"/>
           </w:tcPr>
           <w:p>
-            <w:pPr>
-              <w:pStyle w:val="aff8"/>
-              <w:widowControl/>
-              <w:spacing w:after="160" w:line="256" w:lineRule="auto"/>
-              <w:ind w:left="0"/>
-              <w:contextualSpacing/>
-            </w:pPr>
-            <w:r>
-              <w:t>Date</w:t>
+            <w:r>
+              <w:t>Number(8)</w:t>
             </w:r>
           </w:p>
         </w:tc>
@@ -2666,28 +2811,69 @@
           <w:tcPr>
             <w:tcW w:w="630" w:type="dxa"/>
           </w:tcPr>
-          <w:p>
-            <w:pPr>
-              <w:pStyle w:val="aff8"/>
-              <w:widowControl/>
-              <w:spacing w:after="160" w:line="256" w:lineRule="auto"/>
-              <w:ind w:left="0"/>
-              <w:contextualSpacing/>
-            </w:pPr>
-          </w:p>
+          <w:p/>
+        </w:tc>
+      </w:tr>
+      <w:tr>
+        <w:tc>
+          <w:tcPr>
+            <w:tcW w:w="2268" w:type="dxa"/>
+          </w:tcPr>
+          <w:p>
+            <w:r>
+              <w:t>Day-Month</w:t>
+            </w:r>
+          </w:p>
+        </w:tc>
+        <w:tc>
+          <w:tcPr>
+            <w:tcW w:w="1440" w:type="dxa"/>
+          </w:tcPr>
+          <w:p>
+            <w:r>
+              <w:t>Varchar2(200)</w:t>
+            </w:r>
+          </w:p>
+        </w:tc>
+        <w:tc>
+          <w:tcPr>
+            <w:tcW w:w="630" w:type="dxa"/>
+          </w:tcPr>
+          <w:p/>
+        </w:tc>
+      </w:tr>
+      <w:tr>
+        <w:tc>
+          <w:tcPr>
+            <w:tcW w:w="2268" w:type="dxa"/>
+          </w:tcPr>
+          <w:p>
+            <w:r>
+              <w:t>Year-Month</w:t>
+            </w:r>
+          </w:p>
+        </w:tc>
+        <w:tc>
+          <w:tcPr>
+            <w:tcW w:w="1440" w:type="dxa"/>
+          </w:tcPr>
+          <w:p>
+            <w:r>
+              <w:t>Varchar2(200)</w:t>
+            </w:r>
+          </w:p>
+        </w:tc>
+        <w:tc>
+          <w:tcPr>
+            <w:tcW w:w="630" w:type="dxa"/>
+          </w:tcPr>
+          <w:p/>
         </w:tc>
       </w:tr>
     </w:tbl>
     <w:p>
       <w:pPr>
         <w:pStyle w:val="aff8"/>
-        <w:widowControl/>
-        <w:spacing w:after="160" w:line="256" w:lineRule="auto"/>
-        <w:contextualSpacing/>
-      </w:pPr>
-    </w:p>
-    <w:p>
-      <w:pPr>
         <w:widowControl/>
         <w:spacing w:after="160" w:line="256" w:lineRule="auto"/>
         <w:contextualSpacing/>
@@ -2884,6 +3070,7 @@
     </w:p>
     <w:p>
       <w:pPr>
+        <w:pStyle w:val="aff8"/>
         <w:widowControl/>
         <w:spacing w:after="160" w:line="256" w:lineRule="auto"/>
         <w:contextualSpacing/>
@@ -2891,10 +3078,122 @@
     </w:p>
     <w:p>
       <w:pPr>
+        <w:pStyle w:val="aff8"/>
+        <w:widowControl/>
+        <w:spacing w:after="160" w:line="256" w:lineRule="auto"/>
+        <w:contextualSpacing/>
+      </w:pPr>
+    </w:p>
+    <w:p>
+      <w:pPr>
+        <w:pStyle w:val="aff8"/>
+        <w:widowControl/>
+        <w:spacing w:after="160" w:line="256" w:lineRule="auto"/>
+        <w:contextualSpacing/>
+      </w:pPr>
+    </w:p>
+    <w:p>
+      <w:pPr>
+        <w:pStyle w:val="aff8"/>
+        <w:widowControl/>
+        <w:spacing w:after="160" w:line="256" w:lineRule="auto"/>
+        <w:contextualSpacing/>
+      </w:pPr>
+    </w:p>
+    <w:p>
+      <w:pPr>
+        <w:pStyle w:val="aff8"/>
+        <w:widowControl/>
+        <w:spacing w:after="160" w:line="256" w:lineRule="auto"/>
+        <w:contextualSpacing/>
+      </w:pPr>
+    </w:p>
+    <w:p>
+      <w:pPr>
+        <w:pStyle w:val="aff8"/>
+        <w:widowControl/>
+        <w:spacing w:after="160" w:line="256" w:lineRule="auto"/>
+        <w:contextualSpacing/>
+      </w:pPr>
+    </w:p>
+    <w:p>
+      <w:pPr>
+        <w:pStyle w:val="aff8"/>
+        <w:widowControl/>
+        <w:spacing w:after="160" w:line="256" w:lineRule="auto"/>
+        <w:contextualSpacing/>
+      </w:pPr>
+    </w:p>
+    <w:p>
+      <w:pPr>
+        <w:pStyle w:val="aff8"/>
+        <w:widowControl/>
+        <w:spacing w:after="160" w:line="256" w:lineRule="auto"/>
+        <w:contextualSpacing/>
+      </w:pPr>
+    </w:p>
+    <w:p>
+      <w:pPr>
+        <w:pStyle w:val="aff8"/>
+        <w:widowControl/>
+        <w:spacing w:after="160" w:line="256" w:lineRule="auto"/>
+        <w:contextualSpacing/>
+      </w:pPr>
+    </w:p>
+    <w:p>
+      <w:pPr>
+        <w:pStyle w:val="aff8"/>
+        <w:widowControl/>
+        <w:spacing w:after="160" w:line="256" w:lineRule="auto"/>
+        <w:contextualSpacing/>
+      </w:pPr>
+    </w:p>
+    <w:p>
+      <w:pPr>
+        <w:pStyle w:val="aff8"/>
+        <w:widowControl/>
+        <w:spacing w:after="160" w:line="256" w:lineRule="auto"/>
+        <w:contextualSpacing/>
+      </w:pPr>
+    </w:p>
+    <w:p>
+      <w:pPr>
+        <w:pStyle w:val="aff8"/>
+        <w:widowControl/>
+        <w:spacing w:after="160" w:line="256" w:lineRule="auto"/>
+        <w:contextualSpacing/>
+      </w:pPr>
+    </w:p>
+    <w:p>
+      <w:pPr>
+        <w:pStyle w:val="aff8"/>
+        <w:widowControl/>
+        <w:spacing w:after="160" w:line="256" w:lineRule="auto"/>
+        <w:contextualSpacing/>
+      </w:pPr>
+    </w:p>
+    <w:p>
+      <w:pPr>
+        <w:pStyle w:val="aff8"/>
+        <w:widowControl/>
+        <w:spacing w:after="160" w:line="256" w:lineRule="auto"/>
+        <w:contextualSpacing/>
+      </w:pPr>
+    </w:p>
+    <w:p>
+      <w:pPr>
+        <w:widowControl/>
+        <w:spacing w:after="160" w:line="256" w:lineRule="auto"/>
+        <w:contextualSpacing/>
+      </w:pPr>
+    </w:p>
+    <w:p>
+      <w:pPr>
         <w:pStyle w:val="1"/>
       </w:pPr>
-      <w:bookmarkStart w:id="11" w:name="_Toc498269851"/>
+      <w:bookmarkStart w:id="11" w:name="_Toc498455025"/>
       <w:r>
+        <w:lastRenderedPageBreak/>
         <w:t>Dimensional model. Star</w:t>
       </w:r>
       <w:r>
@@ -2914,7 +3213,6 @@
         <w:widowControl/>
         <w:spacing w:after="160" w:line="256" w:lineRule="auto"/>
         <w:contextualSpacing/>
-        <w:jc w:val="center"/>
       </w:pPr>
       <w:r>
         <w:rPr>
@@ -2922,10 +3220,10 @@
           <w:lang w:val="ru-RU" w:eastAsia="ru-RU"/>
         </w:rPr>
         <w:drawing>
-          <wp:inline distT="0" distB="0" distL="0" distR="0" wp14:anchorId="2EC94321" wp14:editId="3461995F">
-            <wp:extent cx="4452699" cy="2797629"/>
+          <wp:inline distT="0" distB="0" distL="0" distR="0" wp14:anchorId="1B404FEC" wp14:editId="38A60194">
+            <wp:extent cx="5941695" cy="3335020"/>
             <wp:effectExtent l="0" t="0" r="0" b="0"/>
-            <wp:docPr id="5" name="Рисунок 5"/>
+            <wp:docPr id="2" name="Рисунок 2"/>
             <wp:cNvGraphicFramePr>
               <a:graphicFrameLocks xmlns:a="http://schemas.openxmlformats.org/drawingml/2006/main" noChangeAspect="1"/>
             </wp:cNvGraphicFramePr>
@@ -2945,7 +3243,7 @@
                   <pic:spPr>
                     <a:xfrm>
                       <a:off x="0" y="0"/>
-                      <a:ext cx="4465985" cy="2805976"/>
+                      <a:ext cx="5941695" cy="3335020"/>
                     </a:xfrm>
                     <a:prstGeom prst="rect">
                       <a:avLst/>
@@ -2969,14 +3267,16 @@
       <w:pPr>
         <w:pStyle w:val="1"/>
       </w:pPr>
+      <w:bookmarkStart w:id="12" w:name="_Toc498455026"/>
       <w:r>
-        <w:lastRenderedPageBreak/>
         <w:t>3NF Scheme</w:t>
       </w:r>
+      <w:bookmarkEnd w:id="12"/>
     </w:p>
     <w:p>
       <w:pPr>
         <w:pStyle w:val="a3"/>
+        <w:jc w:val="center"/>
       </w:pPr>
       <w:r>
         <w:rPr>
@@ -2984,10 +3284,10 @@
           <w:lang w:val="ru-RU" w:eastAsia="ru-RU"/>
         </w:rPr>
         <w:drawing>
-          <wp:inline distT="0" distB="0" distL="0" distR="0">
-            <wp:extent cx="5941695" cy="2846452"/>
+          <wp:inline distT="0" distB="0" distL="0" distR="0" wp14:anchorId="4FA31EB2" wp14:editId="14E63197">
+            <wp:extent cx="5941695" cy="3000375"/>
             <wp:effectExtent l="0" t="0" r="0" b="0"/>
-            <wp:docPr id="4" name="Рисунок 4" descr="C:\Users\halkm\Desktop\Car sales\3NF.JPG"/>
+            <wp:docPr id="1" name="Рисунок 1"/>
             <wp:cNvGraphicFramePr>
               <a:graphicFrameLocks xmlns:a="http://schemas.openxmlformats.org/drawingml/2006/main" noChangeAspect="1"/>
             </wp:cNvGraphicFramePr>
@@ -2995,36 +3295,23 @@
               <a:graphicData uri="http://schemas.openxmlformats.org/drawingml/2006/picture">
                 <pic:pic xmlns:pic="http://schemas.openxmlformats.org/drawingml/2006/picture">
                   <pic:nvPicPr>
-                    <pic:cNvPr id="0" name="Picture 2" descr="C:\Users\halkm\Desktop\Car sales\3NF.JPG"/>
-                    <pic:cNvPicPr>
-                      <a:picLocks noChangeAspect="1" noChangeArrowheads="1"/>
-                    </pic:cNvPicPr>
+                    <pic:cNvPr id="1" name=""/>
+                    <pic:cNvPicPr/>
                   </pic:nvPicPr>
                   <pic:blipFill>
-                    <a:blip r:embed="rId12" cstate="print">
-                      <a:extLst>
-                        <a:ext uri="{28A0092B-C50C-407E-A947-70E740481C1C}">
-                          <a14:useLocalDpi xmlns:a14="http://schemas.microsoft.com/office/drawing/2010/main" val="0"/>
-                        </a:ext>
-                      </a:extLst>
-                    </a:blip>
-                    <a:srcRect/>
+                    <a:blip r:embed="rId12"/>
                     <a:stretch>
                       <a:fillRect/>
                     </a:stretch>
                   </pic:blipFill>
-                  <pic:spPr bwMode="auto">
+                  <pic:spPr>
                     <a:xfrm>
                       <a:off x="0" y="0"/>
-                      <a:ext cx="5941695" cy="2846452"/>
+                      <a:ext cx="5941695" cy="3000375"/>
                     </a:xfrm>
                     <a:prstGeom prst="rect">
                       <a:avLst/>
                     </a:prstGeom>
-                    <a:noFill/>
-                    <a:ln>
-                      <a:noFill/>
-                    </a:ln>
                   </pic:spPr>
                 </pic:pic>
               </a:graphicData>
@@ -3037,19 +3324,10 @@
       <w:pPr>
         <w:pStyle w:val="1"/>
       </w:pPr>
-      <w:bookmarkStart w:id="12" w:name="_Toc498269852"/>
+      <w:bookmarkStart w:id="13" w:name="_Toc498455027"/>
       <w:r>
+        <w:lastRenderedPageBreak/>
         <w:t>Logical Scheme</w:t>
-      </w:r>
-      <w:bookmarkEnd w:id="12"/>
-    </w:p>
-    <w:p>
-      <w:pPr>
-        <w:pStyle w:val="1"/>
-      </w:pPr>
-      <w:bookmarkStart w:id="13" w:name="_Toc498269853"/>
-      <w:r>
-        <w:t>Data Flow</w:t>
       </w:r>
       <w:bookmarkEnd w:id="13"/>
     </w:p>
@@ -3057,9 +3335,9 @@
       <w:pPr>
         <w:pStyle w:val="1"/>
       </w:pPr>
-      <w:bookmarkStart w:id="14" w:name="_Toc498269854"/>
+      <w:bookmarkStart w:id="14" w:name="_Toc498455028"/>
       <w:r>
-        <w:t>Fact Table Partitioning Strategy</w:t>
+        <w:t>Data Flow</w:t>
       </w:r>
       <w:bookmarkEnd w:id="14"/>
     </w:p>
@@ -3067,9 +3345,9 @@
       <w:pPr>
         <w:pStyle w:val="1"/>
       </w:pPr>
-      <w:bookmarkStart w:id="15" w:name="_Toc498269855"/>
+      <w:bookmarkStart w:id="15" w:name="_Toc498455029"/>
       <w:r>
-        <w:t>Strategy of Parallel Load</w:t>
+        <w:t>Fact Table Partitioning Strategy</w:t>
       </w:r>
       <w:bookmarkEnd w:id="15"/>
     </w:p>
@@ -3077,12 +3355,22 @@
       <w:pPr>
         <w:pStyle w:val="1"/>
       </w:pPr>
-      <w:bookmarkStart w:id="16" w:name="_Toc498269856"/>
+      <w:bookmarkStart w:id="16" w:name="_Toc498455030"/>
+      <w:r>
+        <w:t>Strategy of Parallel Load</w:t>
+      </w:r>
+      <w:bookmarkEnd w:id="16"/>
+    </w:p>
+    <w:p>
+      <w:pPr>
+        <w:pStyle w:val="1"/>
+      </w:pPr>
+      <w:bookmarkStart w:id="17" w:name="_Toc498455031"/>
       <w:r>
         <w:t>Report Layouts</w:t>
       </w:r>
-      <w:bookmarkEnd w:id="9"/>
-      <w:bookmarkEnd w:id="16"/>
+      <w:bookmarkEnd w:id="10"/>
+      <w:bookmarkEnd w:id="17"/>
     </w:p>
     <w:sectPr>
       <w:pgSz w:w="11909" w:h="16834" w:code="9"/>
@@ -3243,7 +3531,7 @@
             <w:rPr>
               <w:noProof/>
             </w:rPr>
-            <w:t>5</w:t>
+            <w:t>6</w:t>
           </w:r>
           <w:r>
             <w:rPr>
@@ -3254,14 +3542,27 @@
           <w:r>
             <w:t>/</w:t>
           </w:r>
-          <w:fldSimple w:instr=" NUMPAGES ">
-            <w:r>
-              <w:rPr>
-                <w:noProof/>
-              </w:rPr>
-              <w:t>5</w:t>
-            </w:r>
-          </w:fldSimple>
+          <w:r>
+            <w:fldChar w:fldCharType="begin"/>
+          </w:r>
+          <w:r>
+            <w:instrText xml:space="preserve"> NUMPAGES </w:instrText>
+          </w:r>
+          <w:r>
+            <w:fldChar w:fldCharType="separate"/>
+          </w:r>
+          <w:r>
+            <w:rPr>
+              <w:noProof/>
+            </w:rPr>
+            <w:t>6</w:t>
+          </w:r>
+          <w:r>
+            <w:rPr>
+              <w:noProof/>
+            </w:rPr>
+            <w:fldChar w:fldCharType="end"/>
+          </w:r>
         </w:p>
       </w:tc>
     </w:tr>
@@ -3483,14 +3784,27 @@
           <w:r>
             <w:t>/</w:t>
           </w:r>
-          <w:fldSimple w:instr=" NUMPAGES ">
-            <w:r>
-              <w:rPr>
-                <w:noProof/>
-              </w:rPr>
-              <w:t>5</w:t>
-            </w:r>
-          </w:fldSimple>
+          <w:r>
+            <w:fldChar w:fldCharType="begin"/>
+          </w:r>
+          <w:r>
+            <w:instrText xml:space="preserve"> NUMPAGES </w:instrText>
+          </w:r>
+          <w:r>
+            <w:fldChar w:fldCharType="separate"/>
+          </w:r>
+          <w:r>
+            <w:rPr>
+              <w:noProof/>
+            </w:rPr>
+            <w:t>6</w:t>
+          </w:r>
+          <w:r>
+            <w:rPr>
+              <w:noProof/>
+            </w:rPr>
+            <w:fldChar w:fldCharType="end"/>
+          </w:r>
         </w:p>
       </w:tc>
     </w:tr>
@@ -3569,14 +3883,27 @@
             </w:rPr>
             <w:t xml:space="preserve"> </w:t>
           </w:r>
-          <w:fldSimple w:instr=" TITLE  \* MERGEFORMAT ">
-            <w:r>
-              <w:rPr>
-                <w:b/>
-              </w:rPr>
-              <w:t>Any Title</w:t>
-            </w:r>
-          </w:fldSimple>
+          <w:r>
+            <w:fldChar w:fldCharType="begin"/>
+          </w:r>
+          <w:r>
+            <w:instrText xml:space="preserve"> TITLE  \* MERGEFORMAT </w:instrText>
+          </w:r>
+          <w:r>
+            <w:fldChar w:fldCharType="separate"/>
+          </w:r>
+          <w:r>
+            <w:rPr>
+              <w:b/>
+            </w:rPr>
+            <w:t>Any Title</w:t>
+          </w:r>
+          <w:r>
+            <w:rPr>
+              <w:b/>
+            </w:rPr>
+            <w:fldChar w:fldCharType="end"/>
+          </w:r>
         </w:p>
       </w:tc>
       <w:tc>
@@ -3596,14 +3923,27 @@
               <w:b/>
             </w:rPr>
           </w:pPr>
-          <w:fldSimple w:instr=" DOCPROPERTY  Classification  \* MERGEFORMAT ">
-            <w:r>
-              <w:rPr>
-                <w:b/>
-              </w:rPr>
-              <w:t>Confidential</w:t>
-            </w:r>
-          </w:fldSimple>
+          <w:r>
+            <w:fldChar w:fldCharType="begin"/>
+          </w:r>
+          <w:r>
+            <w:instrText xml:space="preserve"> DOCPROPERTY  Classification  \* MERGEFORMAT </w:instrText>
+          </w:r>
+          <w:r>
+            <w:fldChar w:fldCharType="separate"/>
+          </w:r>
+          <w:r>
+            <w:rPr>
+              <w:b/>
+            </w:rPr>
+            <w:t>Confidential</w:t>
+          </w:r>
+          <w:r>
+            <w:rPr>
+              <w:b/>
+            </w:rPr>
+            <w:fldChar w:fldCharType="end"/>
+          </w:r>
         </w:p>
       </w:tc>
     </w:tr>
@@ -3708,7 +4048,7 @@
               <w:sz w:val="16"/>
               <w:szCs w:val="16"/>
             </w:rPr>
-            <w:t>13-Nov-2017 01:02</w:t>
+            <w:t>14-Nov-2017 14:49</w:t>
           </w:r>
           <w:r>
             <w:rPr>
@@ -3780,17 +4120,27 @@
             </w:rPr>
             <w:t xml:space="preserve"> </w:t>
           </w:r>
-          <w:fldSimple w:instr=" TITLE  \* MERGEFORMAT ">
-            <w:r>
-              <w:rPr>
-                <w:b/>
-              </w:rPr>
-              <w:t xml:space="preserve">MTN.BI.07 </w:t>
-            </w:r>
-            <w:r>
-              <w:t>Oracle Relational Structures</w:t>
-            </w:r>
-          </w:fldSimple>
+          <w:r>
+            <w:fldChar w:fldCharType="begin"/>
+          </w:r>
+          <w:r>
+            <w:instrText xml:space="preserve"> TITLE  \* MERGEFORMAT </w:instrText>
+          </w:r>
+          <w:r>
+            <w:fldChar w:fldCharType="separate"/>
+          </w:r>
+          <w:r>
+            <w:rPr>
+              <w:b/>
+            </w:rPr>
+            <w:t xml:space="preserve">MTN.BI.07 </w:t>
+          </w:r>
+          <w:r>
+            <w:t>Oracle Relational Structures</w:t>
+          </w:r>
+          <w:r>
+            <w:fldChar w:fldCharType="end"/>
+          </w:r>
         </w:p>
       </w:tc>
       <w:tc>
@@ -3810,14 +4160,27 @@
               <w:b/>
             </w:rPr>
           </w:pPr>
-          <w:fldSimple w:instr=" DOCPROPERTY  Classification  \* MERGEFORMAT ">
-            <w:r>
-              <w:rPr>
-                <w:b/>
-              </w:rPr>
-              <w:t>Confidential</w:t>
-            </w:r>
-          </w:fldSimple>
+          <w:r>
+            <w:fldChar w:fldCharType="begin"/>
+          </w:r>
+          <w:r>
+            <w:instrText xml:space="preserve"> DOCPROPERTY  Classification  \* MERGEFORMAT </w:instrText>
+          </w:r>
+          <w:r>
+            <w:fldChar w:fldCharType="separate"/>
+          </w:r>
+          <w:r>
+            <w:rPr>
+              <w:b/>
+            </w:rPr>
+            <w:t>Confidential</w:t>
+          </w:r>
+          <w:r>
+            <w:rPr>
+              <w:b/>
+            </w:rPr>
+            <w:fldChar w:fldCharType="end"/>
+          </w:r>
         </w:p>
       </w:tc>
     </w:tr>
@@ -3922,7 +4285,7 @@
               <w:sz w:val="16"/>
               <w:szCs w:val="16"/>
             </w:rPr>
-            <w:t>13-Nov-2017 01:02</w:t>
+            <w:t>14-Nov-2017 14:49</w:t>
           </w:r>
           <w:r>
             <w:rPr>

</xml_diff>